<commit_message>
some more minor updates
</commit_message>
<xml_diff>
--- a/Documentation/Cloud Project IAC Updated.docx
+++ b/Documentation/Cloud Project IAC Updated.docx
@@ -616,6 +616,21 @@
               </mc:AlternateContent>
             </w:r>
           </w:p>
+          <w:p>
+            <w:pPr>
+              <w:rPr>
+                <w:rFonts w:ascii="Times New Roman" w:hAnsi="Times New Roman" w:cs="Times New Roman"/>
+                <w:noProof/>
+              </w:rPr>
+            </w:pPr>
+            <w:r>
+              <w:rPr>
+                <w:rFonts w:ascii="Times New Roman" w:hAnsi="Times New Roman" w:cs="Times New Roman"/>
+                <w:noProof/>
+              </w:rPr>
+              <w:t>Prof name</w:t>
+            </w:r>
+          </w:p>
         </w:tc>
       </w:tr>
     </w:tbl>
@@ -631,7 +646,7 @@
           <w:noProof/>
         </w:rPr>
         <w:drawing>
-          <wp:anchor distT="0" distB="0" distL="114300" distR="114300" simplePos="0" relativeHeight="251658240" behindDoc="1" locked="0" layoutInCell="1" allowOverlap="1" wp14:anchorId="787A740A" wp14:editId="0CC2A70F">
+          <wp:anchor distT="0" distB="0" distL="114300" distR="114300" simplePos="0" relativeHeight="251657216" behindDoc="1" locked="0" layoutInCell="1" allowOverlap="1" wp14:anchorId="787A740A" wp14:editId="2C2C1AE0">
             <wp:simplePos x="0" y="0"/>
             <wp:positionH relativeFrom="column">
               <wp:posOffset>-719276</wp:posOffset>
@@ -694,7 +709,7 @@
         <mc:AlternateContent>
           <mc:Choice Requires="wps">
             <w:drawing>
-              <wp:anchor distT="0" distB="0" distL="114300" distR="114300" simplePos="0" relativeHeight="251659264" behindDoc="1" locked="0" layoutInCell="1" allowOverlap="1" wp14:anchorId="228FB501" wp14:editId="7E1FB6EF">
+              <wp:anchor distT="0" distB="0" distL="114300" distR="114300" simplePos="0" relativeHeight="251658240" behindDoc="1" locked="0" layoutInCell="1" allowOverlap="1" wp14:anchorId="228FB501" wp14:editId="330FCEE7">
                 <wp:simplePos x="0" y="0"/>
                 <wp:positionH relativeFrom="column">
                   <wp:posOffset>-731520</wp:posOffset>
@@ -762,7 +777,7 @@
           </mc:Choice>
           <mc:Fallback>
             <w:pict>
-              <v:rect w14:anchorId="7539C53C" id="Rectangle 2" o:spid="_x0000_s1026" alt="colored rectangle" style="position:absolute;margin-left:-57.6pt;margin-top:162.2pt;width:531.35pt;height:471.25pt;z-index:-251657216;visibility:visible;mso-wrap-style:square;mso-width-percent:0;mso-height-percent:0;mso-wrap-distance-left:9pt;mso-wrap-distance-top:0;mso-wrap-distance-right:9pt;mso-wrap-distance-bottom:0;mso-position-horizontal:absolute;mso-position-horizontal-relative:text;mso-position-vertical:absolute;mso-position-vertical-relative:page;mso-width-percent:0;mso-height-percent:0;mso-width-relative:margin;mso-height-relative:margin;v-text-anchor:middle" o:gfxdata="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" fillcolor="#a4063e [3204]" stroked="f" strokeweight="2pt">
+              <v:rect w14:anchorId="4A47F1D5" id="Rectangle 2" o:spid="_x0000_s1026" alt="colored rectangle" style="position:absolute;margin-left:-57.6pt;margin-top:162.2pt;width:531.35pt;height:471.25pt;z-index:-251658240;visibility:visible;mso-wrap-style:square;mso-width-percent:0;mso-height-percent:0;mso-wrap-distance-left:9pt;mso-wrap-distance-top:0;mso-wrap-distance-right:9pt;mso-wrap-distance-bottom:0;mso-position-horizontal:absolute;mso-position-horizontal-relative:text;mso-position-vertical:absolute;mso-position-vertical-relative:page;mso-width-percent:0;mso-height-percent:0;mso-width-relative:margin;mso-height-relative:margin;v-text-anchor:middle" o:gfxdata="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" fillcolor="#a4063e [3204]" stroked="f" strokeweight="2pt">
                 <w10:wrap anchory="page"/>
               </v:rect>
             </w:pict>
@@ -783,7 +798,7 @@
           <w:noProof/>
         </w:rPr>
         <w:drawing>
-          <wp:anchor distT="0" distB="0" distL="114300" distR="114300" simplePos="0" relativeHeight="251660288" behindDoc="0" locked="0" layoutInCell="1" allowOverlap="1" wp14:anchorId="21B9EB48" wp14:editId="0BC892D8">
+          <wp:anchor distT="0" distB="0" distL="114300" distR="114300" simplePos="0" relativeHeight="251659264" behindDoc="0" locked="0" layoutInCell="1" allowOverlap="1" wp14:anchorId="21B9EB48" wp14:editId="0081515C">
             <wp:simplePos x="0" y="0"/>
             <wp:positionH relativeFrom="column">
               <wp:posOffset>-226553</wp:posOffset>
@@ -888,7 +903,7 @@
         <mc:AlternateContent>
           <mc:Choice Requires="wps">
             <w:drawing>
-              <wp:anchor distT="45720" distB="45720" distL="114300" distR="114300" simplePos="0" relativeHeight="251668480" behindDoc="0" locked="0" layoutInCell="1" allowOverlap="1" wp14:anchorId="4A0116E6" wp14:editId="25896786">
+              <wp:anchor distT="45720" distB="45720" distL="114300" distR="114300" simplePos="0" relativeHeight="251667456" behindDoc="0" locked="0" layoutInCell="1" allowOverlap="1" wp14:anchorId="4A0116E6" wp14:editId="7C1AD6F0">
                 <wp:simplePos x="0" y="0"/>
                 <wp:positionH relativeFrom="column">
                   <wp:posOffset>5766518</wp:posOffset>
@@ -1304,7 +1319,7 @@
           </mc:Choice>
           <mc:Fallback>
             <w:pict>
-              <v:shape w14:anchorId="4A0116E6" id="Text Box 2" o:spid="_x0000_s1030" type="#_x0000_t202" style="position:absolute;margin-left:454.05pt;margin-top:53.75pt;width:58.2pt;height:110.6pt;z-index:251668480;visibility:visible;mso-wrap-style:square;mso-width-percent:0;mso-height-percent:200;mso-wrap-distance-left:9pt;mso-wrap-distance-top:3.6pt;mso-wrap-distance-right:9pt;mso-wrap-distance-bottom:3.6pt;mso-position-horizontal:absolute;mso-position-horizontal-relative:text;mso-position-vertical:absolute;mso-position-vertical-relative:text;mso-width-percent:0;mso-height-percent:200;mso-width-relative:margin;mso-height-relative:margin;v-text-anchor:top" o:gfxdata="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" stroked="f">
+              <v:shape w14:anchorId="4A0116E6" id="Text Box 2" o:spid="_x0000_s1030" type="#_x0000_t202" style="position:absolute;margin-left:454.05pt;margin-top:53.75pt;width:58.2pt;height:110.6pt;z-index:251667456;visibility:visible;mso-wrap-style:square;mso-width-percent:0;mso-height-percent:200;mso-wrap-distance-left:9pt;mso-wrap-distance-top:3.6pt;mso-wrap-distance-right:9pt;mso-wrap-distance-bottom:3.6pt;mso-position-horizontal:absolute;mso-position-horizontal-relative:text;mso-position-vertical:absolute;mso-position-vertical-relative:text;mso-width-percent:0;mso-height-percent:200;mso-width-relative:margin;mso-height-relative:margin;v-text-anchor:top" o:gfxdata="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" stroked="f">
                 <v:textbox style="mso-fit-shape-to-text:t">
                   <w:txbxContent>
                     <w:p>
@@ -2513,8 +2528,7 @@
           <w:rFonts w:ascii="Times New Roman" w:hAnsi="Times New Roman"/>
           <w:b/>
           <w:i w:val="0"/>
-          <w:sz w:val="56"/>
-          <w:szCs w:val="32"/>
+          <w:sz w:val="44"/>
         </w:rPr>
       </w:pPr>
       <w:r>
@@ -2522,8 +2536,7 @@
           <w:rFonts w:ascii="Times New Roman" w:hAnsi="Times New Roman"/>
           <w:b/>
           <w:i w:val="0"/>
-          <w:sz w:val="56"/>
-          <w:szCs w:val="32"/>
+          <w:sz w:val="44"/>
         </w:rPr>
         <w:lastRenderedPageBreak/>
         <w:t>Introduction</w:t>
@@ -2584,246 +2597,22 @@
       <w:pPr>
         <w:pStyle w:val="ListParagraph"/>
         <w:ind w:left="0"/>
-        <w:rPr>
-          <w:rFonts w:ascii="Times New Roman" w:hAnsi="Times New Roman" w:cs="Times New Roman"/>
-          <w:color w:val="161718" w:themeColor="text1"/>
-          <w:sz w:val="24"/>
-          <w:szCs w:val="20"/>
-        </w:rPr>
-      </w:pPr>
-      <w:r>
-        <w:rPr>
-          <w:rFonts w:ascii="Times New Roman" w:hAnsi="Times New Roman" w:cs="Times New Roman"/>
-          <w:color w:val="161718" w:themeColor="text1"/>
-          <w:sz w:val="24"/>
-          <w:szCs w:val="20"/>
-        </w:rPr>
-        <w:t>Before the concept of DevOps, the deployment of app</w:t>
-      </w:r>
-      <w:r>
-        <w:rPr>
-          <w:rFonts w:ascii="Times New Roman" w:hAnsi="Times New Roman" w:cs="Times New Roman"/>
-          <w:color w:val="161718" w:themeColor="text1"/>
-          <w:sz w:val="24"/>
-          <w:szCs w:val="20"/>
-        </w:rPr>
-        <w:t>lications</w:t>
-      </w:r>
-      <w:r>
-        <w:rPr>
-          <w:rFonts w:ascii="Times New Roman" w:hAnsi="Times New Roman" w:cs="Times New Roman"/>
-          <w:color w:val="161718" w:themeColor="text1"/>
-          <w:sz w:val="24"/>
-          <w:szCs w:val="20"/>
-        </w:rPr>
-        <w:t xml:space="preserve"> into various environments was a daunting task requiring time, effort</w:t>
-      </w:r>
-      <w:r>
-        <w:rPr>
-          <w:rFonts w:ascii="Times New Roman" w:hAnsi="Times New Roman" w:cs="Times New Roman"/>
-          <w:color w:val="161718" w:themeColor="text1"/>
-          <w:sz w:val="24"/>
-          <w:szCs w:val="20"/>
-        </w:rPr>
-        <w:t>,</w:t>
-      </w:r>
-      <w:r>
-        <w:rPr>
-          <w:rFonts w:ascii="Times New Roman" w:hAnsi="Times New Roman" w:cs="Times New Roman"/>
-          <w:color w:val="161718" w:themeColor="text1"/>
-          <w:sz w:val="24"/>
-          <w:szCs w:val="20"/>
-        </w:rPr>
-        <w:t xml:space="preserve"> and skills.</w:t>
-      </w:r>
-      <w:r>
-        <w:rPr>
-          <w:rFonts w:ascii="Times New Roman" w:hAnsi="Times New Roman" w:cs="Times New Roman"/>
-          <w:color w:val="161718" w:themeColor="text1"/>
-          <w:sz w:val="24"/>
-          <w:szCs w:val="20"/>
-        </w:rPr>
-        <w:t xml:space="preserve"> A </w:t>
-      </w:r>
-      <w:r>
-        <w:rPr>
-          <w:rFonts w:ascii="Times New Roman" w:hAnsi="Times New Roman" w:cs="Times New Roman"/>
-          <w:color w:val="161718" w:themeColor="text1"/>
-          <w:sz w:val="24"/>
-          <w:szCs w:val="20"/>
-        </w:rPr>
-        <w:t>separate Operations team with extensive knowledge and experience of various servers</w:t>
-      </w:r>
-      <w:r>
-        <w:rPr>
-          <w:rFonts w:ascii="Times New Roman" w:hAnsi="Times New Roman" w:cs="Times New Roman"/>
-          <w:color w:val="161718" w:themeColor="text1"/>
-          <w:sz w:val="24"/>
-          <w:szCs w:val="20"/>
-        </w:rPr>
-        <w:t>, Virtual M</w:t>
-      </w:r>
-      <w:r>
-        <w:rPr>
-          <w:rFonts w:ascii="Times New Roman" w:hAnsi="Times New Roman" w:cs="Times New Roman"/>
-          <w:color w:val="161718" w:themeColor="text1"/>
-          <w:sz w:val="24"/>
-          <w:szCs w:val="20"/>
-        </w:rPr>
-        <w:t>achines</w:t>
-      </w:r>
-      <w:r>
-        <w:rPr>
-          <w:rFonts w:ascii="Times New Roman" w:hAnsi="Times New Roman" w:cs="Times New Roman"/>
-          <w:color w:val="161718" w:themeColor="text1"/>
-          <w:sz w:val="24"/>
-          <w:szCs w:val="20"/>
-        </w:rPr>
-        <w:t xml:space="preserve"> (VMs)</w:t>
-      </w:r>
-      <w:r>
-        <w:rPr>
-          <w:rFonts w:ascii="Times New Roman" w:hAnsi="Times New Roman" w:cs="Times New Roman"/>
-          <w:color w:val="161718" w:themeColor="text1"/>
-          <w:sz w:val="24"/>
-          <w:szCs w:val="20"/>
-        </w:rPr>
-        <w:t>,</w:t>
-      </w:r>
-      <w:r>
-        <w:rPr>
-          <w:rFonts w:ascii="Times New Roman" w:hAnsi="Times New Roman" w:cs="Times New Roman"/>
-          <w:color w:val="161718" w:themeColor="text1"/>
-          <w:sz w:val="24"/>
-          <w:szCs w:val="20"/>
-        </w:rPr>
-        <w:t xml:space="preserve"> and h</w:t>
-      </w:r>
-      <w:r>
-        <w:rPr>
-          <w:rFonts w:ascii="Times New Roman" w:hAnsi="Times New Roman" w:cs="Times New Roman"/>
-          <w:color w:val="161718" w:themeColor="text1"/>
-          <w:sz w:val="24"/>
-          <w:szCs w:val="20"/>
-        </w:rPr>
-        <w:t>ost O</w:t>
-      </w:r>
-      <w:r>
-        <w:rPr>
-          <w:rFonts w:ascii="Times New Roman" w:hAnsi="Times New Roman" w:cs="Times New Roman"/>
-          <w:color w:val="161718" w:themeColor="text1"/>
-          <w:sz w:val="24"/>
-          <w:szCs w:val="20"/>
-        </w:rPr>
-        <w:t xml:space="preserve">perating </w:t>
-      </w:r>
-      <w:r>
-        <w:rPr>
-          <w:rFonts w:ascii="Times New Roman" w:hAnsi="Times New Roman" w:cs="Times New Roman"/>
-          <w:color w:val="161718" w:themeColor="text1"/>
-          <w:sz w:val="24"/>
-          <w:szCs w:val="20"/>
-        </w:rPr>
-        <w:t>S</w:t>
-      </w:r>
-      <w:r>
-        <w:rPr>
-          <w:rFonts w:ascii="Times New Roman" w:hAnsi="Times New Roman" w:cs="Times New Roman"/>
-          <w:color w:val="161718" w:themeColor="text1"/>
-          <w:sz w:val="24"/>
-          <w:szCs w:val="20"/>
-        </w:rPr>
-        <w:t>ystem</w:t>
-      </w:r>
-      <w:r>
-        <w:rPr>
-          <w:rFonts w:ascii="Times New Roman" w:hAnsi="Times New Roman" w:cs="Times New Roman"/>
-          <w:color w:val="161718" w:themeColor="text1"/>
-          <w:sz w:val="24"/>
-          <w:szCs w:val="20"/>
-        </w:rPr>
-        <w:t>’s (</w:t>
-      </w:r>
-      <w:r>
-        <w:rPr>
-          <w:rFonts w:ascii="Times New Roman" w:hAnsi="Times New Roman" w:cs="Times New Roman"/>
-          <w:color w:val="161718" w:themeColor="text1"/>
-          <w:sz w:val="24"/>
-          <w:szCs w:val="20"/>
-        </w:rPr>
-        <w:t>OS</w:t>
-      </w:r>
-      <w:r>
-        <w:rPr>
-          <w:rFonts w:ascii="Times New Roman" w:hAnsi="Times New Roman" w:cs="Times New Roman"/>
-          <w:color w:val="161718" w:themeColor="text1"/>
-          <w:sz w:val="24"/>
-          <w:szCs w:val="20"/>
-        </w:rPr>
-        <w:t>) used to manually access the server</w:t>
-      </w:r>
-      <w:r>
-        <w:rPr>
-          <w:rFonts w:ascii="Times New Roman" w:hAnsi="Times New Roman" w:cs="Times New Roman"/>
-          <w:color w:val="161718" w:themeColor="text1"/>
-          <w:sz w:val="24"/>
-          <w:szCs w:val="20"/>
-        </w:rPr>
-        <w:t>s</w:t>
-      </w:r>
-      <w:r>
-        <w:rPr>
-          <w:rFonts w:ascii="Times New Roman" w:hAnsi="Times New Roman" w:cs="Times New Roman"/>
-          <w:color w:val="161718" w:themeColor="text1"/>
-          <w:sz w:val="24"/>
-          <w:szCs w:val="20"/>
-        </w:rPr>
-        <w:t xml:space="preserve"> and configure </w:t>
-      </w:r>
-      <w:r>
-        <w:rPr>
-          <w:rFonts w:ascii="Times New Roman" w:hAnsi="Times New Roman" w:cs="Times New Roman"/>
-          <w:color w:val="161718" w:themeColor="text1"/>
-          <w:sz w:val="24"/>
-          <w:szCs w:val="20"/>
-        </w:rPr>
-        <w:t>them</w:t>
-      </w:r>
-      <w:r>
-        <w:rPr>
-          <w:rFonts w:ascii="Times New Roman" w:hAnsi="Times New Roman" w:cs="Times New Roman"/>
-          <w:color w:val="161718" w:themeColor="text1"/>
-          <w:sz w:val="24"/>
-          <w:szCs w:val="20"/>
-        </w:rPr>
-        <w:t xml:space="preserve"> according to the requirements</w:t>
-      </w:r>
-      <w:r>
-        <w:rPr>
-          <w:rFonts w:ascii="Times New Roman" w:hAnsi="Times New Roman" w:cs="Times New Roman"/>
-          <w:color w:val="161718" w:themeColor="text1"/>
-          <w:sz w:val="24"/>
-          <w:szCs w:val="20"/>
-        </w:rPr>
-        <w:t xml:space="preserve"> of the app</w:t>
-      </w:r>
-      <w:r>
-        <w:rPr>
-          <w:rFonts w:ascii="Times New Roman" w:hAnsi="Times New Roman" w:cs="Times New Roman"/>
-          <w:color w:val="161718" w:themeColor="text1"/>
-          <w:sz w:val="24"/>
-          <w:szCs w:val="20"/>
-        </w:rPr>
-        <w:t>lication</w:t>
-      </w:r>
-      <w:r>
-        <w:rPr>
-          <w:rFonts w:ascii="Times New Roman" w:hAnsi="Times New Roman" w:cs="Times New Roman"/>
-          <w:color w:val="161718" w:themeColor="text1"/>
-          <w:sz w:val="24"/>
-          <w:szCs w:val="20"/>
-        </w:rPr>
-        <w:t>.</w:t>
+        <w:jc w:val="both"/>
+        <w:rPr>
+          <w:rFonts w:ascii="Times New Roman" w:hAnsi="Times New Roman" w:cs="Times New Roman"/>
+          <w:color w:val="161718" w:themeColor="text1"/>
+          <w:sz w:val="24"/>
+          <w:szCs w:val="20"/>
+        </w:rPr>
+      </w:pPr>
+      <w:r>
+        <w:rPr>
+          <w:rFonts w:ascii="Times New Roman" w:hAnsi="Times New Roman" w:cs="Times New Roman"/>
+          <w:color w:val="161718" w:themeColor="text1"/>
+          <w:sz w:val="24"/>
+          <w:szCs w:val="20"/>
+        </w:rPr>
+        <w:t>Before the concept of DevOps, the deployment of applications into various environments was a daunting task requiring time, effort, and skills. A separate Operations team with extensive knowledge and experience of various servers, Virtual Machines (VMs), and host Operating System’s (OS) used to manually access the servers and configure them according to the requirements of the application. In the case of small organizations usually, developers of the application were in charge of doing this (well, not a good sight to</w:t>
       </w:r>
       <w:r>
         <w:rPr>
@@ -2841,97 +2630,7 @@
           <w:sz w:val="24"/>
           <w:szCs w:val="20"/>
         </w:rPr>
-        <w:t>I</w:t>
-      </w:r>
-      <w:r>
-        <w:rPr>
-          <w:rFonts w:ascii="Times New Roman" w:hAnsi="Times New Roman" w:cs="Times New Roman"/>
-          <w:color w:val="161718" w:themeColor="text1"/>
-          <w:sz w:val="24"/>
-          <w:szCs w:val="20"/>
-        </w:rPr>
-        <w:t>n</w:t>
-      </w:r>
-      <w:r>
-        <w:rPr>
-          <w:rFonts w:ascii="Times New Roman" w:hAnsi="Times New Roman" w:cs="Times New Roman"/>
-          <w:color w:val="161718" w:themeColor="text1"/>
-          <w:sz w:val="24"/>
-          <w:szCs w:val="20"/>
-        </w:rPr>
-        <w:t xml:space="preserve"> the </w:t>
-      </w:r>
-      <w:r>
-        <w:rPr>
-          <w:rFonts w:ascii="Times New Roman" w:hAnsi="Times New Roman" w:cs="Times New Roman"/>
-          <w:color w:val="161718" w:themeColor="text1"/>
-          <w:sz w:val="24"/>
-          <w:szCs w:val="20"/>
-        </w:rPr>
-        <w:t>case of small organizations usually</w:t>
-      </w:r>
-      <w:r>
-        <w:rPr>
-          <w:rFonts w:ascii="Times New Roman" w:hAnsi="Times New Roman" w:cs="Times New Roman"/>
-          <w:color w:val="161718" w:themeColor="text1"/>
-          <w:sz w:val="24"/>
-          <w:szCs w:val="20"/>
-        </w:rPr>
-        <w:t>,</w:t>
-      </w:r>
-      <w:r>
-        <w:rPr>
-          <w:rFonts w:ascii="Times New Roman" w:hAnsi="Times New Roman" w:cs="Times New Roman"/>
-          <w:color w:val="161718" w:themeColor="text1"/>
-          <w:sz w:val="24"/>
-          <w:szCs w:val="20"/>
-        </w:rPr>
-        <w:t xml:space="preserve"> developers of the </w:t>
-      </w:r>
-      <w:r>
-        <w:rPr>
-          <w:rFonts w:ascii="Times New Roman" w:hAnsi="Times New Roman" w:cs="Times New Roman"/>
-          <w:color w:val="161718" w:themeColor="text1"/>
-          <w:sz w:val="24"/>
-          <w:szCs w:val="20"/>
-        </w:rPr>
-        <w:t>application</w:t>
-      </w:r>
-      <w:r>
-        <w:rPr>
-          <w:rFonts w:ascii="Times New Roman" w:hAnsi="Times New Roman" w:cs="Times New Roman"/>
-          <w:color w:val="161718" w:themeColor="text1"/>
-          <w:sz w:val="24"/>
-          <w:szCs w:val="20"/>
-        </w:rPr>
-        <w:t xml:space="preserve"> were in charge of doing this</w:t>
-      </w:r>
-      <w:r>
-        <w:rPr>
-          <w:rFonts w:ascii="Times New Roman" w:hAnsi="Times New Roman" w:cs="Times New Roman"/>
-          <w:color w:val="161718" w:themeColor="text1"/>
-          <w:sz w:val="24"/>
-          <w:szCs w:val="20"/>
-        </w:rPr>
-        <w:t xml:space="preserve"> (w</w:t>
-      </w:r>
-      <w:r>
-        <w:rPr>
-          <w:rFonts w:ascii="Times New Roman" w:hAnsi="Times New Roman" w:cs="Times New Roman"/>
-          <w:color w:val="161718" w:themeColor="text1"/>
-          <w:sz w:val="24"/>
-          <w:szCs w:val="20"/>
-        </w:rPr>
-        <w:t>ell, not a good sight to imagine)</w:t>
-      </w:r>
-      <w:r>
-        <w:rPr>
-          <w:rFonts w:ascii="Times New Roman" w:hAnsi="Times New Roman" w:cs="Times New Roman"/>
-          <w:color w:val="161718" w:themeColor="text1"/>
-          <w:sz w:val="24"/>
-          <w:szCs w:val="20"/>
-        </w:rPr>
-        <w:t>.</w:t>
+        <w:t>imagine).</w:t>
       </w:r>
       <w:r>
         <w:rPr>
@@ -3403,7 +3102,7 @@
         <w:pStyle w:val="ListParagraph"/>
         <w:numPr>
           <w:ilvl w:val="0"/>
-          <w:numId w:val="3"/>
+          <w:numId w:val="18"/>
         </w:numPr>
         <w:rPr>
           <w:rFonts w:ascii="Times New Roman" w:hAnsi="Times New Roman" w:cs="Times New Roman"/>
@@ -3667,7 +3366,7 @@
         <w:pStyle w:val="ListParagraph"/>
         <w:numPr>
           <w:ilvl w:val="0"/>
-          <w:numId w:val="3"/>
+          <w:numId w:val="18"/>
         </w:numPr>
         <w:rPr>
           <w:rFonts w:ascii="Times New Roman" w:hAnsi="Times New Roman" w:cs="Times New Roman"/>
@@ -3856,9 +3555,8 @@
         <w:pStyle w:val="ListParagraph"/>
         <w:numPr>
           <w:ilvl w:val="0"/>
-          <w:numId w:val="3"/>
+          <w:numId w:val="18"/>
         </w:numPr>
-        <w:ind w:left="709" w:hanging="283"/>
         <w:rPr>
           <w:rFonts w:ascii="Times New Roman" w:hAnsi="Times New Roman" w:cs="Times New Roman"/>
           <w:color w:val="161718" w:themeColor="text1"/>
@@ -3875,7 +3573,7 @@
           <w:sz w:val="24"/>
           <w:szCs w:val="20"/>
         </w:rPr>
-        <w:t>Scaling, a piece of cake</w:t>
+        <w:t xml:space="preserve">Scaling, a piece of </w:t>
       </w:r>
       <w:proofErr w:type="gramStart"/>
       <w:r>
@@ -3887,29 +3585,7 @@
           <w:sz w:val="24"/>
           <w:szCs w:val="20"/>
         </w:rPr>
-        <w:t>!</w:t>
-      </w:r>
-      <w:r>
-        <w:rPr>
-          <w:rFonts w:ascii="Times New Roman" w:hAnsi="Times New Roman" w:cs="Times New Roman"/>
-          <w:b/>
-          <w:bCs/>
-          <w:color w:val="161718" w:themeColor="text1"/>
-          <w:sz w:val="24"/>
-          <w:szCs w:val="20"/>
-        </w:rPr>
-        <w:t xml:space="preserve"> </w:t>
-      </w:r>
-      <w:r>
-        <w:rPr>
-          <w:rFonts w:ascii="Times New Roman" w:hAnsi="Times New Roman" w:cs="Times New Roman"/>
-          <w:b/>
-          <w:bCs/>
-          <w:color w:val="161718" w:themeColor="text1"/>
-          <w:sz w:val="24"/>
-          <w:szCs w:val="20"/>
-        </w:rPr>
-        <w:t>:</w:t>
+        <w:t>cake!:</w:t>
       </w:r>
       <w:proofErr w:type="gramEnd"/>
       <w:r>
@@ -4177,6 +3853,7 @@
           <w:sz w:val="36"/>
           <w:szCs w:val="28"/>
         </w:rPr>
+        <w:lastRenderedPageBreak/>
         <w:t>Terraform – The Maestro Provisioner</w:t>
       </w:r>
     </w:p>
@@ -4903,7 +4580,7 @@
         <mc:AlternateContent>
           <mc:Choice Requires="wps">
             <w:drawing>
-              <wp:anchor distT="0" distB="0" distL="114300" distR="114300" simplePos="0" relativeHeight="251661312" behindDoc="0" locked="0" layoutInCell="1" allowOverlap="1" wp14:anchorId="1000483E" wp14:editId="0C2BB4DB">
+              <wp:anchor distT="0" distB="0" distL="114300" distR="114300" simplePos="0" relativeHeight="251660288" behindDoc="0" locked="0" layoutInCell="1" allowOverlap="1" wp14:anchorId="1000483E" wp14:editId="2CB4AEF3">
                 <wp:simplePos x="0" y="0"/>
                 <wp:positionH relativeFrom="column">
                   <wp:posOffset>3840480</wp:posOffset>
@@ -4967,7 +4644,7 @@
           </mc:Choice>
           <mc:Fallback>
             <w:pict>
-              <v:rect w14:anchorId="3F657A05" id="Rectangle 9" o:spid="_x0000_s1026" style="position:absolute;margin-left:302.4pt;margin-top:66.1pt;width:74.9pt;height:18.75pt;z-index:251661312;visibility:visible;mso-wrap-style:square;mso-wrap-distance-left:9pt;mso-wrap-distance-top:0;mso-wrap-distance-right:9pt;mso-wrap-distance-bottom:0;mso-position-horizontal:absolute;mso-position-horizontal-relative:text;mso-position-vertical:absolute;mso-position-vertical-relative:text;v-text-anchor:middle" o:gfxdata="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" fillcolor="white [3212]" strokecolor="white [3212]" strokeweight="2pt"/>
+              <v:rect w14:anchorId="37B4B92A" id="Rectangle 9" o:spid="_x0000_s1026" style="position:absolute;margin-left:302.4pt;margin-top:66.1pt;width:74.9pt;height:18.75pt;z-index:251660288;visibility:visible;mso-wrap-style:square;mso-wrap-distance-left:9pt;mso-wrap-distance-top:0;mso-wrap-distance-right:9pt;mso-wrap-distance-bottom:0;mso-position-horizontal:absolute;mso-position-horizontal-relative:text;mso-position-vertical:absolute;mso-position-vertical-relative:text;v-text-anchor:middle" o:gfxdata="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" fillcolor="white [3212]" strokecolor="white [3212]" strokeweight="2pt"/>
             </w:pict>
           </mc:Fallback>
         </mc:AlternateContent>
@@ -4981,7 +4658,7 @@
         <mc:AlternateContent>
           <mc:Choice Requires="wps">
             <w:drawing>
-              <wp:anchor distT="45720" distB="45720" distL="114300" distR="114300" simplePos="0" relativeHeight="251666432" behindDoc="0" locked="0" layoutInCell="1" allowOverlap="1" wp14:anchorId="176149D0" wp14:editId="240401A8">
+              <wp:anchor distT="45720" distB="45720" distL="114300" distR="114300" simplePos="0" relativeHeight="251665408" behindDoc="0" locked="0" layoutInCell="1" allowOverlap="1" wp14:anchorId="176149D0" wp14:editId="2AA865BD">
                 <wp:simplePos x="0" y="0"/>
                 <wp:positionH relativeFrom="column">
                   <wp:posOffset>-331470</wp:posOffset>
@@ -5099,7 +4776,7 @@
           </mc:Choice>
           <mc:Fallback>
             <w:pict>
-              <v:shape w14:anchorId="176149D0" id="_x0000_s1031" type="#_x0000_t202" style="position:absolute;margin-left:-26.1pt;margin-top:154.1pt;width:557.95pt;height:35.7pt;z-index:251666432;visibility:visible;mso-wrap-style:square;mso-width-percent:0;mso-height-percent:0;mso-wrap-distance-left:9pt;mso-wrap-distance-top:3.6pt;mso-wrap-distance-right:9pt;mso-wrap-distance-bottom:3.6pt;mso-position-horizontal:absolute;mso-position-horizontal-relative:text;mso-position-vertical:absolute;mso-position-vertical-relative:text;mso-width-percent:0;mso-height-percent:0;mso-width-relative:margin;mso-height-relative:margin;v-text-anchor:top" o:gfxdata="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" filled="f" stroked="f">
+              <v:shape w14:anchorId="176149D0" id="_x0000_s1031" type="#_x0000_t202" style="position:absolute;margin-left:-26.1pt;margin-top:154.1pt;width:557.95pt;height:35.7pt;z-index:251665408;visibility:visible;mso-wrap-style:square;mso-width-percent:0;mso-height-percent:0;mso-wrap-distance-left:9pt;mso-wrap-distance-top:3.6pt;mso-wrap-distance-right:9pt;mso-wrap-distance-bottom:3.6pt;mso-position-horizontal:absolute;mso-position-horizontal-relative:text;mso-position-vertical:absolute;mso-position-vertical-relative:text;mso-width-percent:0;mso-height-percent:0;mso-width-relative:margin;mso-height-relative:margin;v-text-anchor:top" o:gfxdata="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" filled="f" stroked="f">
                 <v:textbox>
                   <w:txbxContent>
                     <w:p>
@@ -5178,7 +4855,7 @@
           <w:szCs w:val="20"/>
         </w:rPr>
         <w:drawing>
-          <wp:inline distT="0" distB="0" distL="0" distR="0" wp14:anchorId="0661AE1C" wp14:editId="6C6113C7">
+          <wp:inline distT="0" distB="0" distL="0" distR="0" wp14:anchorId="0661AE1C" wp14:editId="1953C5C0">
             <wp:extent cx="5232903" cy="2456175"/>
             <wp:effectExtent l="0" t="0" r="6350" b="1905"/>
             <wp:docPr id="20" name="Graphic 20"/>
@@ -5273,6 +4950,7 @@
           <w:sz w:val="24"/>
           <w:szCs w:val="20"/>
         </w:rPr>
+        <w:lastRenderedPageBreak/>
         <w:t xml:space="preserve"> </w:t>
       </w:r>
     </w:p>
@@ -5912,7 +5590,7 @@
           <w:noProof/>
         </w:rPr>
         <w:drawing>
-          <wp:inline distT="0" distB="0" distL="0" distR="0" wp14:anchorId="4CFAE1A3" wp14:editId="5ED5F067">
+          <wp:inline distT="0" distB="0" distL="0" distR="0" wp14:anchorId="4CFAE1A3" wp14:editId="3DD6122B">
             <wp:extent cx="4290646" cy="2856976"/>
             <wp:effectExtent l="0" t="0" r="0" b="0"/>
             <wp:docPr id="10" name="Picture 10" descr="Ansible Automation Engine"/>
@@ -5977,7 +5655,7 @@
         <mc:AlternateContent>
           <mc:Choice Requires="wps">
             <w:drawing>
-              <wp:anchor distT="45720" distB="45720" distL="114300" distR="114300" simplePos="0" relativeHeight="251664384" behindDoc="0" locked="0" layoutInCell="1" allowOverlap="1" wp14:anchorId="445559B9" wp14:editId="2F7851F4">
+              <wp:anchor distT="45720" distB="45720" distL="114300" distR="114300" simplePos="0" relativeHeight="251663360" behindDoc="0" locked="0" layoutInCell="1" allowOverlap="1" wp14:anchorId="445559B9" wp14:editId="5883D708">
                 <wp:simplePos x="0" y="0"/>
                 <wp:positionH relativeFrom="column">
                   <wp:posOffset>1791667</wp:posOffset>
@@ -6066,7 +5744,7 @@
           </mc:Choice>
           <mc:Fallback>
             <w:pict>
-              <v:shape w14:anchorId="445559B9" id="_x0000_s1032" type="#_x0000_t202" style="position:absolute;margin-left:141.1pt;margin-top:6.85pt;width:224.75pt;height:35.7pt;z-index:251664384;visibility:visible;mso-wrap-style:square;mso-width-percent:0;mso-height-percent:0;mso-wrap-distance-left:9pt;mso-wrap-distance-top:3.6pt;mso-wrap-distance-right:9pt;mso-wrap-distance-bottom:3.6pt;mso-position-horizontal:absolute;mso-position-horizontal-relative:text;mso-position-vertical:absolute;mso-position-vertical-relative:text;mso-width-percent:0;mso-height-percent:0;mso-width-relative:margin;mso-height-relative:margin;v-text-anchor:top" o:gfxdata="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" filled="f" stroked="f">
+              <v:shape w14:anchorId="445559B9" id="_x0000_s1032" type="#_x0000_t202" style="position:absolute;margin-left:141.1pt;margin-top:6.85pt;width:224.75pt;height:35.7pt;z-index:251663360;visibility:visible;mso-wrap-style:square;mso-width-percent:0;mso-height-percent:0;mso-wrap-distance-left:9pt;mso-wrap-distance-top:3.6pt;mso-wrap-distance-right:9pt;mso-wrap-distance-bottom:3.6pt;mso-position-horizontal:absolute;mso-position-horizontal-relative:text;mso-position-vertical:absolute;mso-position-vertical-relative:text;mso-width-percent:0;mso-height-percent:0;mso-width-relative:margin;mso-height-relative:margin;v-text-anchor:top" o:gfxdata="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" filled="f" stroked="f">
                 <v:textbox>
                   <w:txbxContent>
                     <w:p>
@@ -7466,7 +7144,7 @@
           <w:szCs w:val="20"/>
         </w:rPr>
         <w:drawing>
-          <wp:inline distT="0" distB="0" distL="0" distR="0" wp14:anchorId="18D66F61" wp14:editId="6370C906">
+          <wp:inline distT="0" distB="0" distL="0" distR="0" wp14:anchorId="18D66F61" wp14:editId="54DD3ED2">
             <wp:extent cx="5439372" cy="4942647"/>
             <wp:effectExtent l="0" t="0" r="0" b="0"/>
             <wp:docPr id="13" name="Picture 13"/>
@@ -7513,7 +7191,7 @@
         <w:pStyle w:val="ListParagraph"/>
         <w:numPr>
           <w:ilvl w:val="0"/>
-          <w:numId w:val="5"/>
+          <w:numId w:val="17"/>
         </w:numPr>
         <w:rPr>
           <w:rFonts w:ascii="Times New Roman" w:hAnsi="Times New Roman" w:cs="Times New Roman"/>
@@ -7591,7 +7269,7 @@
         <w:pStyle w:val="ListParagraph"/>
         <w:numPr>
           <w:ilvl w:val="0"/>
-          <w:numId w:val="5"/>
+          <w:numId w:val="17"/>
         </w:numPr>
         <w:rPr>
           <w:rFonts w:ascii="Times New Roman" w:hAnsi="Times New Roman" w:cs="Times New Roman"/>
@@ -7660,7 +7338,7 @@
         <w:pStyle w:val="ListParagraph"/>
         <w:numPr>
           <w:ilvl w:val="0"/>
-          <w:numId w:val="5"/>
+          <w:numId w:val="17"/>
         </w:numPr>
         <w:rPr>
           <w:rFonts w:ascii="Times New Roman" w:hAnsi="Times New Roman" w:cs="Times New Roman"/>
@@ -7774,7 +7452,7 @@
         <w:pStyle w:val="ListParagraph"/>
         <w:numPr>
           <w:ilvl w:val="0"/>
-          <w:numId w:val="5"/>
+          <w:numId w:val="17"/>
         </w:numPr>
         <w:rPr>
           <w:rFonts w:ascii="Times New Roman" w:hAnsi="Times New Roman" w:cs="Times New Roman"/>
@@ -8062,7 +7740,7 @@
           <w:noProof/>
         </w:rPr>
         <w:drawing>
-          <wp:inline distT="0" distB="0" distL="0" distR="0" wp14:anchorId="05A0FE39" wp14:editId="0C457859">
+          <wp:inline distT="0" distB="0" distL="0" distR="0" wp14:anchorId="05A0FE39" wp14:editId="46BFF43A">
             <wp:extent cx="5760720" cy="1696720"/>
             <wp:effectExtent l="0" t="0" r="0" b="0"/>
             <wp:docPr id="16" name="Picture 16"/>
@@ -8181,7 +7859,10 @@
     <w:p>
       <w:pPr>
         <w:pStyle w:val="ListParagraph"/>
-        <w:ind w:left="0"/>
+        <w:numPr>
+          <w:ilvl w:val="0"/>
+          <w:numId w:val="16"/>
+        </w:numPr>
         <w:rPr>
           <w:rFonts w:ascii="Times New Roman" w:hAnsi="Times New Roman" w:cs="Times New Roman"/>
           <w:color w:val="161718" w:themeColor="text1"/>
@@ -8267,7 +7948,10 @@
     <w:p>
       <w:pPr>
         <w:pStyle w:val="ListParagraph"/>
-        <w:ind w:left="0"/>
+        <w:numPr>
+          <w:ilvl w:val="0"/>
+          <w:numId w:val="16"/>
+        </w:numPr>
         <w:rPr>
           <w:rFonts w:ascii="Times New Roman" w:hAnsi="Times New Roman" w:cs="Times New Roman"/>
           <w:color w:val="161718" w:themeColor="text1"/>
@@ -8382,7 +8066,10 @@
     <w:p>
       <w:pPr>
         <w:pStyle w:val="ListParagraph"/>
-        <w:ind w:left="0"/>
+        <w:numPr>
+          <w:ilvl w:val="0"/>
+          <w:numId w:val="16"/>
+        </w:numPr>
         <w:rPr>
           <w:rFonts w:ascii="Times New Roman" w:hAnsi="Times New Roman" w:cs="Times New Roman"/>
           <w:color w:val="161718" w:themeColor="text1"/>
@@ -8414,7 +8101,10 @@
     <w:p>
       <w:pPr>
         <w:pStyle w:val="ListParagraph"/>
-        <w:ind w:left="0"/>
+        <w:numPr>
+          <w:ilvl w:val="0"/>
+          <w:numId w:val="16"/>
+        </w:numPr>
         <w:rPr>
           <w:rFonts w:ascii="Times New Roman" w:hAnsi="Times New Roman" w:cs="Times New Roman"/>
           <w:color w:val="161718" w:themeColor="text1"/>
@@ -8509,7 +8199,10 @@
     <w:p>
       <w:pPr>
         <w:pStyle w:val="ListParagraph"/>
-        <w:ind w:left="0"/>
+        <w:numPr>
+          <w:ilvl w:val="0"/>
+          <w:numId w:val="16"/>
+        </w:numPr>
         <w:rPr>
           <w:rFonts w:ascii="Times New Roman" w:hAnsi="Times New Roman" w:cs="Times New Roman"/>
           <w:color w:val="161718" w:themeColor="text1"/>
@@ -8608,7 +8301,10 @@
     <w:p>
       <w:pPr>
         <w:pStyle w:val="ListParagraph"/>
-        <w:ind w:left="0"/>
+        <w:numPr>
+          <w:ilvl w:val="0"/>
+          <w:numId w:val="16"/>
+        </w:numPr>
         <w:rPr>
           <w:rFonts w:ascii="Times New Roman" w:hAnsi="Times New Roman" w:cs="Times New Roman"/>
           <w:color w:val="161718" w:themeColor="text1"/>
@@ -8677,7 +8373,6 @@
     <w:p>
       <w:pPr>
         <w:pStyle w:val="ListParagraph"/>
-        <w:ind w:left="0"/>
         <w:rPr>
           <w:rFonts w:ascii="Times New Roman" w:hAnsi="Times New Roman" w:cs="Times New Roman"/>
           <w:color w:val="161718" w:themeColor="text1"/>
@@ -9834,6 +9529,7 @@
           <w:color w:val="161718" w:themeColor="text1"/>
           <w:szCs w:val="12"/>
         </w:rPr>
+        <w:lastRenderedPageBreak/>
         <w:t xml:space="preserve">We need to define the service provider as </w:t>
       </w:r>
       <w:proofErr w:type="spellStart"/>
@@ -9916,18 +9612,7 @@
           <w:color w:val="161718" w:themeColor="text1"/>
           <w:szCs w:val="12"/>
         </w:rPr>
-        <w:t xml:space="preserve">related resources. We defined an </w:t>
-      </w:r>
-      <w:r>
-        <w:rPr>
-          <w:rFonts w:ascii="Times New Roman" w:hAnsi="Times New Roman"/>
-          <w:bCs/>
-          <w:i w:val="0"/>
-          <w:color w:val="161718" w:themeColor="text1"/>
-          <w:szCs w:val="12"/>
-        </w:rPr>
-        <w:lastRenderedPageBreak/>
-        <w:t>Availability set which is</w:t>
+        <w:t>related resources. We defined an Availability set which is</w:t>
       </w:r>
       <w:r>
         <w:rPr>
@@ -10018,7 +9703,7 @@
           <w:noProof/>
         </w:rPr>
         <w:drawing>
-          <wp:inline distT="0" distB="0" distL="0" distR="0" wp14:anchorId="7947FB6F" wp14:editId="7494B098">
+          <wp:inline distT="0" distB="0" distL="0" distR="0" wp14:anchorId="7947FB6F" wp14:editId="4D092B2A">
             <wp:extent cx="6218824" cy="4768850"/>
             <wp:effectExtent l="0" t="0" r="0" b="0"/>
             <wp:docPr id="29" name="Picture 29"/>
@@ -10247,7 +9932,7 @@
         </w:rPr>
         <w:lastRenderedPageBreak/>
         <w:drawing>
-          <wp:inline distT="0" distB="0" distL="0" distR="0" wp14:anchorId="750EF28F" wp14:editId="5A046E8E">
+          <wp:inline distT="0" distB="0" distL="0" distR="0" wp14:anchorId="750EF28F" wp14:editId="73C9B8C8">
             <wp:extent cx="6283105" cy="1808901"/>
             <wp:effectExtent l="0" t="0" r="3810" b="1270"/>
             <wp:docPr id="30" name="Picture 30"/>
@@ -10406,17 +10091,15 @@
           <w:szCs w:val="20"/>
         </w:rPr>
       </w:pPr>
-      <w:proofErr w:type="spellStart"/>
-      <w:r>
-        <w:rPr>
-          <w:rFonts w:ascii="Times New Roman" w:hAnsi="Times New Roman" w:cs="Times New Roman"/>
-          <w:color w:val="161718" w:themeColor="text1"/>
-          <w:sz w:val="24"/>
-          <w:szCs w:val="20"/>
-        </w:rPr>
-        <w:t>i</w:t>
-      </w:r>
-      <w:proofErr w:type="spellEnd"/>
+      <w:r>
+        <w:rPr>
+          <w:rFonts w:ascii="Times New Roman" w:hAnsi="Times New Roman" w:cs="Times New Roman"/>
+          <w:color w:val="161718" w:themeColor="text1"/>
+          <w:sz w:val="24"/>
+          <w:szCs w:val="20"/>
+        </w:rPr>
+        <w:t>a</w:t>
+      </w:r>
       <w:r>
         <w:rPr>
           <w:rFonts w:ascii="Times New Roman" w:hAnsi="Times New Roman" w:cs="Times New Roman"/>
@@ -10463,7 +10146,16 @@
           <w:sz w:val="24"/>
           <w:szCs w:val="20"/>
         </w:rPr>
-        <w:t xml:space="preserve">ii) Allowing Visual Studio installed in our local machine </w:t>
+        <w:t>b</w:t>
+      </w:r>
+      <w:r>
+        <w:rPr>
+          <w:rFonts w:ascii="Times New Roman" w:hAnsi="Times New Roman" w:cs="Times New Roman"/>
+          <w:color w:val="161718" w:themeColor="text1"/>
+          <w:sz w:val="24"/>
+          <w:szCs w:val="20"/>
+        </w:rPr>
+        <w:t xml:space="preserve">) Allowing Visual Studio installed in our local machine </w:t>
       </w:r>
       <w:r>
         <w:rPr>
@@ -10502,7 +10194,16 @@
           <w:sz w:val="24"/>
           <w:szCs w:val="20"/>
         </w:rPr>
-        <w:t>iii) Allowing web clients to connect to our web application</w:t>
+        <w:t>c</w:t>
+      </w:r>
+      <w:r>
+        <w:rPr>
+          <w:rFonts w:ascii="Times New Roman" w:hAnsi="Times New Roman" w:cs="Times New Roman"/>
+          <w:color w:val="161718" w:themeColor="text1"/>
+          <w:sz w:val="24"/>
+          <w:szCs w:val="20"/>
+        </w:rPr>
+        <w:t>) Allowing web clients to connect to our web application</w:t>
       </w:r>
       <w:r>
         <w:rPr>
@@ -10532,7 +10233,16 @@
           <w:sz w:val="24"/>
           <w:szCs w:val="20"/>
         </w:rPr>
-        <w:t>iv) Optional rule if we need Remote Desktop Protocol RDP for troubleshooting purpose</w:t>
+        <w:t>d</w:t>
+      </w:r>
+      <w:r>
+        <w:rPr>
+          <w:rFonts w:ascii="Times New Roman" w:hAnsi="Times New Roman" w:cs="Times New Roman"/>
+          <w:color w:val="161718" w:themeColor="text1"/>
+          <w:sz w:val="24"/>
+          <w:szCs w:val="20"/>
+        </w:rPr>
+        <w:t>) Optional rule if we need Remote Desktop Protocol RDP for troubleshooting purpose</w:t>
       </w:r>
       <w:r>
         <w:rPr>
@@ -10573,7 +10283,7 @@
           <w:noProof/>
         </w:rPr>
         <w:drawing>
-          <wp:inline distT="0" distB="0" distL="0" distR="0" wp14:anchorId="093BA8DB" wp14:editId="73CB82EB">
+          <wp:inline distT="0" distB="0" distL="0" distR="0" wp14:anchorId="093BA8DB" wp14:editId="1CC2B849">
             <wp:extent cx="6096635" cy="3740150"/>
             <wp:effectExtent l="0" t="0" r="0" b="0"/>
             <wp:docPr id="31" name="Picture 31"/>
@@ -10643,7 +10353,7 @@
         </w:rPr>
         <w:lastRenderedPageBreak/>
         <w:drawing>
-          <wp:inline distT="0" distB="0" distL="0" distR="0" wp14:anchorId="2052019A" wp14:editId="49AC41AF">
+          <wp:inline distT="0" distB="0" distL="0" distR="0" wp14:anchorId="2052019A" wp14:editId="75248416">
             <wp:extent cx="6087180" cy="4686099"/>
             <wp:effectExtent l="0" t="0" r="8890" b="635"/>
             <wp:docPr id="32" name="Picture 32"/>
@@ -10797,7 +10507,7 @@
           <w:noProof/>
         </w:rPr>
         <w:drawing>
-          <wp:inline distT="0" distB="0" distL="0" distR="0" wp14:anchorId="2D72034B" wp14:editId="568A951B">
+          <wp:inline distT="0" distB="0" distL="0" distR="0" wp14:anchorId="2D72034B" wp14:editId="14EC2958">
             <wp:extent cx="6283631" cy="3085628"/>
             <wp:effectExtent l="0" t="0" r="3175" b="635"/>
             <wp:docPr id="33" name="Picture 33"/>
@@ -10974,7 +10684,7 @@
           <w:noProof/>
         </w:rPr>
         <w:drawing>
-          <wp:inline distT="0" distB="0" distL="0" distR="0" wp14:anchorId="36D421E7" wp14:editId="45D544BD">
+          <wp:inline distT="0" distB="0" distL="0" distR="0" wp14:anchorId="36D421E7" wp14:editId="42FAD76E">
             <wp:extent cx="6283357" cy="2993302"/>
             <wp:effectExtent l="0" t="0" r="3175" b="0"/>
             <wp:docPr id="34" name="Picture 34"/>
@@ -11246,7 +10956,7 @@
           <w:noProof/>
         </w:rPr>
         <w:drawing>
-          <wp:inline distT="0" distB="0" distL="0" distR="0" wp14:anchorId="2AAD7FEB" wp14:editId="30DF578E">
+          <wp:inline distT="0" distB="0" distL="0" distR="0" wp14:anchorId="2AAD7FEB" wp14:editId="2C277539">
             <wp:extent cx="6255001" cy="3369945"/>
             <wp:effectExtent l="0" t="0" r="0" b="1905"/>
             <wp:docPr id="35" name="Picture 35"/>
@@ -11367,7 +11077,7 @@
         </w:rPr>
         <w:lastRenderedPageBreak/>
         <w:drawing>
-          <wp:inline distT="0" distB="0" distL="0" distR="0" wp14:anchorId="3B94E67D" wp14:editId="4F51F318">
+          <wp:inline distT="0" distB="0" distL="0" distR="0" wp14:anchorId="3B94E67D" wp14:editId="00C8D285">
             <wp:extent cx="6286500" cy="1358900"/>
             <wp:effectExtent l="0" t="0" r="0" b="0"/>
             <wp:docPr id="36" name="Picture 36"/>
@@ -11685,7 +11395,7 @@
           <w:noProof/>
         </w:rPr>
         <w:drawing>
-          <wp:inline distT="0" distB="0" distL="0" distR="0" wp14:anchorId="3F5627EE" wp14:editId="6F07C757">
+          <wp:inline distT="0" distB="0" distL="0" distR="0" wp14:anchorId="3F5627EE" wp14:editId="3340DE62">
             <wp:extent cx="6286500" cy="4498673"/>
             <wp:effectExtent l="0" t="0" r="0" b="0"/>
             <wp:docPr id="14" name="Picture 14"/>
@@ -11872,7 +11582,7 @@
         </w:rPr>
         <w:lastRenderedPageBreak/>
         <w:drawing>
-          <wp:inline distT="0" distB="0" distL="0" distR="0" wp14:anchorId="5014592D" wp14:editId="1976A29E">
+          <wp:inline distT="0" distB="0" distL="0" distR="0" wp14:anchorId="5014592D" wp14:editId="5AA01391">
             <wp:extent cx="6300788" cy="1511300"/>
             <wp:effectExtent l="0" t="0" r="5080" b="0"/>
             <wp:docPr id="15" name="Picture 15"/>
@@ -12085,7 +11795,7 @@
           <w:noProof/>
         </w:rPr>
         <w:drawing>
-          <wp:inline distT="0" distB="0" distL="0" distR="0" wp14:anchorId="4F7DB4AA" wp14:editId="678FC0D7">
+          <wp:inline distT="0" distB="0" distL="0" distR="0" wp14:anchorId="4F7DB4AA" wp14:editId="4A1B8F55">
             <wp:extent cx="6300470" cy="2425599"/>
             <wp:effectExtent l="0" t="0" r="5080" b="0"/>
             <wp:docPr id="37" name="Picture 37"/>
@@ -12228,7 +11938,7 @@
           <w:noProof/>
         </w:rPr>
         <w:drawing>
-          <wp:inline distT="0" distB="0" distL="0" distR="0" wp14:anchorId="02869E87" wp14:editId="08250CA1">
+          <wp:inline distT="0" distB="0" distL="0" distR="0" wp14:anchorId="02869E87" wp14:editId="1E569662">
             <wp:extent cx="6281397" cy="2273300"/>
             <wp:effectExtent l="0" t="0" r="5715" b="0"/>
             <wp:docPr id="17" name="Picture 17"/>
@@ -12298,7 +12008,7 @@
         </w:rPr>
         <w:lastRenderedPageBreak/>
         <w:drawing>
-          <wp:inline distT="0" distB="0" distL="0" distR="0" wp14:anchorId="3C752343" wp14:editId="10128AC6">
+          <wp:inline distT="0" distB="0" distL="0" distR="0" wp14:anchorId="3C752343" wp14:editId="7AD3F3A8">
             <wp:extent cx="6283892" cy="2552166"/>
             <wp:effectExtent l="0" t="0" r="3175" b="635"/>
             <wp:docPr id="38" name="Picture 38"/>
@@ -12473,7 +12183,7 @@
           <w:noProof/>
         </w:rPr>
         <w:drawing>
-          <wp:inline distT="0" distB="0" distL="0" distR="0" wp14:anchorId="1C11FE99" wp14:editId="2C492888">
+          <wp:inline distT="0" distB="0" distL="0" distR="0" wp14:anchorId="1C11FE99" wp14:editId="30376DDE">
             <wp:extent cx="6283081" cy="4653481"/>
             <wp:effectExtent l="0" t="0" r="3810" b="0"/>
             <wp:docPr id="18" name="Picture 18"/>
@@ -12747,7 +12457,7 @@
           <w:noProof/>
         </w:rPr>
         <w:drawing>
-          <wp:inline distT="0" distB="0" distL="0" distR="0" wp14:anchorId="1A89D590" wp14:editId="32E9A11E">
+          <wp:inline distT="0" distB="0" distL="0" distR="0" wp14:anchorId="1A89D590" wp14:editId="597E9E9C">
             <wp:extent cx="6284347" cy="2453489"/>
             <wp:effectExtent l="0" t="0" r="2540" b="4445"/>
             <wp:docPr id="21" name="Picture 21"/>
@@ -12825,7 +12535,7 @@
           <w:noProof/>
         </w:rPr>
         <w:drawing>
-          <wp:inline distT="0" distB="0" distL="0" distR="0" wp14:anchorId="1DCA63F9" wp14:editId="68807FFC">
+          <wp:inline distT="0" distB="0" distL="0" distR="0" wp14:anchorId="1DCA63F9" wp14:editId="6997B304">
             <wp:extent cx="6309360" cy="1512570"/>
             <wp:effectExtent l="0" t="0" r="0" b="0"/>
             <wp:docPr id="19" name="Picture 19"/>
@@ -13123,7 +12833,25 @@
           <w:sz w:val="24"/>
           <w:szCs w:val="20"/>
         </w:rPr>
-        <w:t>1) Open the Azure Cloud S</w:t>
+        <w:t>1</w:t>
+      </w:r>
+      <w:r>
+        <w:rPr>
+          <w:rFonts w:ascii="Times New Roman" w:hAnsi="Times New Roman" w:cs="Times New Roman"/>
+          <w:color w:val="161718" w:themeColor="text1"/>
+          <w:sz w:val="24"/>
+          <w:szCs w:val="20"/>
+        </w:rPr>
+        <w:t>.</w:t>
+      </w:r>
+      <w:r>
+        <w:rPr>
+          <w:rFonts w:ascii="Times New Roman" w:hAnsi="Times New Roman" w:cs="Times New Roman"/>
+          <w:color w:val="161718" w:themeColor="text1"/>
+          <w:sz w:val="24"/>
+          <w:szCs w:val="20"/>
+        </w:rPr>
+        <w:t xml:space="preserve"> Open the Azure Cloud S</w:t>
       </w:r>
       <w:r>
         <w:rPr>
@@ -13165,7 +12893,25 @@
           <w:sz w:val="24"/>
           <w:szCs w:val="20"/>
         </w:rPr>
-        <w:t>2) Create a new directory for T</w:t>
+        <w:t>2</w:t>
+      </w:r>
+      <w:r>
+        <w:rPr>
+          <w:rFonts w:ascii="Times New Roman" w:hAnsi="Times New Roman" w:cs="Times New Roman"/>
+          <w:color w:val="161718" w:themeColor="text1"/>
+          <w:sz w:val="24"/>
+          <w:szCs w:val="20"/>
+        </w:rPr>
+        <w:t>.</w:t>
+      </w:r>
+      <w:r>
+        <w:rPr>
+          <w:rFonts w:ascii="Times New Roman" w:hAnsi="Times New Roman" w:cs="Times New Roman"/>
+          <w:color w:val="161718" w:themeColor="text1"/>
+          <w:sz w:val="24"/>
+          <w:szCs w:val="20"/>
+        </w:rPr>
+        <w:t xml:space="preserve"> Create a new directory for T</w:t>
       </w:r>
       <w:r>
         <w:rPr>
@@ -13228,7 +12974,25 @@
           <w:sz w:val="24"/>
           <w:szCs w:val="20"/>
         </w:rPr>
-        <w:t xml:space="preserve">3) Now we need to move to the newly created directory. Use the following command to move to the   </w:t>
+        <w:t>3</w:t>
+      </w:r>
+      <w:r>
+        <w:rPr>
+          <w:rFonts w:ascii="Times New Roman" w:hAnsi="Times New Roman" w:cs="Times New Roman"/>
+          <w:color w:val="auto"/>
+          <w:sz w:val="24"/>
+          <w:szCs w:val="20"/>
+        </w:rPr>
+        <w:t>.</w:t>
+      </w:r>
+      <w:r>
+        <w:rPr>
+          <w:rFonts w:ascii="Times New Roman" w:hAnsi="Times New Roman" w:cs="Times New Roman"/>
+          <w:color w:val="auto"/>
+          <w:sz w:val="24"/>
+          <w:szCs w:val="20"/>
+        </w:rPr>
+        <w:t xml:space="preserve"> Now we need to move to the newly created directory. Use the following command to move to the   </w:t>
       </w:r>
       <w:r>
         <w:rPr>
@@ -13311,7 +13075,25 @@
           <w:sz w:val="24"/>
           <w:szCs w:val="20"/>
         </w:rPr>
-        <w:t xml:space="preserve">4) </w:t>
+        <w:t>4</w:t>
+      </w:r>
+      <w:r>
+        <w:rPr>
+          <w:rFonts w:ascii="Times New Roman" w:hAnsi="Times New Roman" w:cs="Times New Roman"/>
+          <w:color w:val="auto"/>
+          <w:sz w:val="24"/>
+          <w:szCs w:val="20"/>
+        </w:rPr>
+        <w:t>.</w:t>
+      </w:r>
+      <w:r>
+        <w:rPr>
+          <w:rFonts w:ascii="Times New Roman" w:hAnsi="Times New Roman" w:cs="Times New Roman"/>
+          <w:color w:val="auto"/>
+          <w:sz w:val="24"/>
+          <w:szCs w:val="20"/>
+        </w:rPr>
+        <w:t xml:space="preserve"> </w:t>
       </w:r>
       <w:r>
         <w:rPr>
@@ -13609,7 +13391,16 @@
           <w:sz w:val="24"/>
           <w:szCs w:val="20"/>
         </w:rPr>
-        <w:t>5)</w:t>
+        <w:t>5</w:t>
+      </w:r>
+      <w:r>
+        <w:rPr>
+          <w:rFonts w:ascii="Times New Roman" w:hAnsi="Times New Roman" w:cs="Times New Roman"/>
+          <w:color w:val="161718" w:themeColor="text1"/>
+          <w:sz w:val="24"/>
+          <w:szCs w:val="20"/>
+        </w:rPr>
+        <w:t>.</w:t>
       </w:r>
       <w:r>
         <w:rPr>
@@ -13764,7 +13555,16 @@
           <w:sz w:val="24"/>
           <w:szCs w:val="20"/>
         </w:rPr>
-        <w:t>6)</w:t>
+        <w:t>6</w:t>
+      </w:r>
+      <w:r>
+        <w:rPr>
+          <w:rFonts w:ascii="Times New Roman" w:hAnsi="Times New Roman" w:cs="Times New Roman"/>
+          <w:color w:val="auto"/>
+          <w:sz w:val="24"/>
+          <w:szCs w:val="20"/>
+        </w:rPr>
+        <w:t>.</w:t>
       </w:r>
       <w:r>
         <w:rPr>
@@ -13845,7 +13645,16 @@
           <w:sz w:val="24"/>
           <w:szCs w:val="20"/>
         </w:rPr>
-        <w:t>7)</w:t>
+        <w:t>7</w:t>
+      </w:r>
+      <w:r>
+        <w:rPr>
+          <w:rFonts w:ascii="Times New Roman" w:hAnsi="Times New Roman" w:cs="Times New Roman"/>
+          <w:color w:val="auto"/>
+          <w:sz w:val="24"/>
+          <w:szCs w:val="20"/>
+        </w:rPr>
+        <w:t>.</w:t>
       </w:r>
       <w:r>
         <w:rPr>
@@ -13999,7 +13808,16 @@
           <w:sz w:val="24"/>
           <w:szCs w:val="20"/>
         </w:rPr>
-        <w:t>8)</w:t>
+        <w:t>8</w:t>
+      </w:r>
+      <w:r>
+        <w:rPr>
+          <w:rFonts w:ascii="Times New Roman" w:hAnsi="Times New Roman" w:cs="Times New Roman"/>
+          <w:color w:val="auto"/>
+          <w:sz w:val="24"/>
+          <w:szCs w:val="20"/>
+        </w:rPr>
+        <w:t>.</w:t>
       </w:r>
       <w:r>
         <w:rPr>
@@ -14131,7 +13949,16 @@
           <w:sz w:val="24"/>
           <w:szCs w:val="20"/>
         </w:rPr>
-        <w:t>9)</w:t>
+        <w:t>9</w:t>
+      </w:r>
+      <w:r>
+        <w:rPr>
+          <w:rFonts w:ascii="Times New Roman" w:hAnsi="Times New Roman" w:cs="Times New Roman"/>
+          <w:color w:val="auto"/>
+          <w:sz w:val="24"/>
+          <w:szCs w:val="20"/>
+        </w:rPr>
+        <w:t>.</w:t>
       </w:r>
       <w:r>
         <w:rPr>
@@ -14751,7 +14578,25 @@
           <w:sz w:val="24"/>
           <w:szCs w:val="20"/>
         </w:rPr>
-        <w:t xml:space="preserve">10) </w:t>
+        <w:t>10</w:t>
+      </w:r>
+      <w:r>
+        <w:rPr>
+          <w:rFonts w:ascii="Times New Roman" w:hAnsi="Times New Roman" w:cs="Times New Roman"/>
+          <w:color w:val="auto"/>
+          <w:sz w:val="24"/>
+          <w:szCs w:val="20"/>
+        </w:rPr>
+        <w:t>.</w:t>
+      </w:r>
+      <w:r>
+        <w:rPr>
+          <w:rFonts w:ascii="Times New Roman" w:hAnsi="Times New Roman" w:cs="Times New Roman"/>
+          <w:color w:val="auto"/>
+          <w:sz w:val="24"/>
+          <w:szCs w:val="20"/>
+        </w:rPr>
+        <w:t xml:space="preserve"> </w:t>
       </w:r>
       <w:r>
         <w:rPr>
@@ -14901,7 +14746,16 @@
           <w:sz w:val="24"/>
           <w:szCs w:val="20"/>
         </w:rPr>
-        <w:t>11)</w:t>
+        <w:t>11</w:t>
+      </w:r>
+      <w:r>
+        <w:rPr>
+          <w:rFonts w:ascii="Times New Roman" w:hAnsi="Times New Roman" w:cs="Times New Roman"/>
+          <w:color w:val="auto"/>
+          <w:sz w:val="24"/>
+          <w:szCs w:val="20"/>
+        </w:rPr>
+        <w:t>.</w:t>
       </w:r>
       <w:r>
         <w:rPr>
@@ -14953,7 +14807,7 @@
           <w:szCs w:val="24"/>
         </w:rPr>
         <w:drawing>
-          <wp:inline distT="0" distB="0" distL="0" distR="0" wp14:anchorId="61837864" wp14:editId="37E2A306">
+          <wp:inline distT="0" distB="0" distL="0" distR="0" wp14:anchorId="61837864" wp14:editId="7BBB9351">
             <wp:extent cx="6286500" cy="1491576"/>
             <wp:effectExtent l="0" t="0" r="0" b="0"/>
             <wp:docPr id="40" name="Picture 40"/>
@@ -15035,7 +14889,16 @@
           <w:sz w:val="24"/>
           <w:szCs w:val="20"/>
         </w:rPr>
-        <w:t>12)</w:t>
+        <w:t>12</w:t>
+      </w:r>
+      <w:r>
+        <w:rPr>
+          <w:rFonts w:ascii="Times New Roman" w:hAnsi="Times New Roman" w:cs="Times New Roman"/>
+          <w:color w:val="auto"/>
+          <w:sz w:val="24"/>
+          <w:szCs w:val="20"/>
+        </w:rPr>
+        <w:t>.</w:t>
       </w:r>
       <w:r>
         <w:rPr>
@@ -15600,7 +15463,25 @@
           <w:sz w:val="24"/>
           <w:szCs w:val="20"/>
         </w:rPr>
-        <w:t xml:space="preserve">a. </w:t>
+        <w:t>a</w:t>
+      </w:r>
+      <w:r>
+        <w:rPr>
+          <w:rFonts w:ascii="Times New Roman" w:hAnsi="Times New Roman" w:cs="Times New Roman"/>
+          <w:color w:val="auto"/>
+          <w:sz w:val="24"/>
+          <w:szCs w:val="20"/>
+        </w:rPr>
+        <w:t>)</w:t>
+      </w:r>
+      <w:r>
+        <w:rPr>
+          <w:rFonts w:ascii="Times New Roman" w:hAnsi="Times New Roman" w:cs="Times New Roman"/>
+          <w:color w:val="auto"/>
+          <w:sz w:val="24"/>
+          <w:szCs w:val="20"/>
+        </w:rPr>
+        <w:t xml:space="preserve"> </w:t>
       </w:r>
       <w:proofErr w:type="spellStart"/>
       <w:r>
@@ -15639,28 +15520,35 @@
           <w:sz w:val="24"/>
           <w:szCs w:val="20"/>
         </w:rPr>
-        <w:t xml:space="preserve">     b. </w:t>
+        <w:t xml:space="preserve">     b</w:t>
+      </w:r>
+      <w:r>
+        <w:rPr>
+          <w:rFonts w:ascii="Times New Roman" w:hAnsi="Times New Roman" w:cs="Times New Roman"/>
+          <w:color w:val="auto"/>
+          <w:sz w:val="24"/>
+          <w:szCs w:val="20"/>
+        </w:rPr>
+        <w:t>)</w:t>
+      </w:r>
+      <w:r>
+        <w:rPr>
+          <w:rFonts w:ascii="Times New Roman" w:hAnsi="Times New Roman" w:cs="Times New Roman"/>
+          <w:color w:val="auto"/>
+          <w:sz w:val="24"/>
+          <w:szCs w:val="20"/>
+        </w:rPr>
+        <w:t xml:space="preserve"> </w:t>
       </w:r>
       <w:proofErr w:type="spellStart"/>
-      <w:proofErr w:type="gramStart"/>
-      <w:r>
-        <w:rPr>
-          <w:rFonts w:ascii="Times New Roman" w:hAnsi="Times New Roman" w:cs="Times New Roman"/>
-          <w:color w:val="auto"/>
-          <w:sz w:val="24"/>
-          <w:szCs w:val="20"/>
-        </w:rPr>
-        <w:t>include</w:t>
-      </w:r>
-      <w:proofErr w:type="gramEnd"/>
-      <w:r>
-        <w:rPr>
-          <w:rFonts w:ascii="Times New Roman" w:hAnsi="Times New Roman" w:cs="Times New Roman"/>
-          <w:color w:val="auto"/>
-          <w:sz w:val="24"/>
-          <w:szCs w:val="20"/>
-        </w:rPr>
-        <w:t>_management_tools</w:t>
+      <w:r>
+        <w:rPr>
+          <w:rFonts w:ascii="Times New Roman" w:hAnsi="Times New Roman" w:cs="Times New Roman"/>
+          <w:color w:val="auto"/>
+          <w:sz w:val="24"/>
+          <w:szCs w:val="20"/>
+        </w:rPr>
+        <w:t>include_management_tools</w:t>
       </w:r>
       <w:proofErr w:type="spellEnd"/>
       <w:r>
@@ -15702,7 +15590,7 @@
           <w:noProof/>
         </w:rPr>
         <w:drawing>
-          <wp:inline distT="0" distB="0" distL="0" distR="0" wp14:anchorId="77906C30" wp14:editId="29A09D0A">
+          <wp:inline distT="0" distB="0" distL="0" distR="0" wp14:anchorId="77906C30" wp14:editId="660F75B9">
             <wp:extent cx="6284689" cy="2583633"/>
             <wp:effectExtent l="0" t="0" r="1905" b="7620"/>
             <wp:docPr id="41" name="Picture 41"/>
@@ -15798,7 +15686,25 @@
           <w:sz w:val="24"/>
           <w:szCs w:val="20"/>
         </w:rPr>
-        <w:t xml:space="preserve">a. </w:t>
+        <w:t>a</w:t>
+      </w:r>
+      <w:r>
+        <w:rPr>
+          <w:rFonts w:ascii="Times New Roman" w:hAnsi="Times New Roman" w:cs="Times New Roman"/>
+          <w:color w:val="auto"/>
+          <w:sz w:val="24"/>
+          <w:szCs w:val="20"/>
+        </w:rPr>
+        <w:t>)</w:t>
+      </w:r>
+      <w:r>
+        <w:rPr>
+          <w:rFonts w:ascii="Times New Roman" w:hAnsi="Times New Roman" w:cs="Times New Roman"/>
+          <w:color w:val="auto"/>
+          <w:sz w:val="24"/>
+          <w:szCs w:val="20"/>
+        </w:rPr>
+        <w:t xml:space="preserve"> </w:t>
       </w:r>
       <w:proofErr w:type="spellStart"/>
       <w:r>
@@ -15851,7 +15757,7 @@
         </w:rPr>
         <w:lastRenderedPageBreak/>
         <w:drawing>
-          <wp:inline distT="0" distB="0" distL="0" distR="0" wp14:anchorId="29F63CAD" wp14:editId="2C8E7AD0">
+          <wp:inline distT="0" distB="0" distL="0" distR="0" wp14:anchorId="29F63CAD" wp14:editId="7A24183D">
             <wp:extent cx="6284689" cy="2080260"/>
             <wp:effectExtent l="0" t="0" r="1905" b="0"/>
             <wp:docPr id="42" name="Picture 42"/>
@@ -15947,7 +15853,25 @@
           <w:sz w:val="24"/>
           <w:szCs w:val="20"/>
         </w:rPr>
-        <w:t xml:space="preserve">a. </w:t>
+        <w:t>a</w:t>
+      </w:r>
+      <w:r>
+        <w:rPr>
+          <w:rFonts w:ascii="Times New Roman" w:hAnsi="Times New Roman" w:cs="Times New Roman"/>
+          <w:color w:val="auto"/>
+          <w:sz w:val="24"/>
+          <w:szCs w:val="20"/>
+        </w:rPr>
+        <w:t>)</w:t>
+      </w:r>
+      <w:r>
+        <w:rPr>
+          <w:rFonts w:ascii="Times New Roman" w:hAnsi="Times New Roman" w:cs="Times New Roman"/>
+          <w:color w:val="auto"/>
+          <w:sz w:val="24"/>
+          <w:szCs w:val="20"/>
+        </w:rPr>
+        <w:t xml:space="preserve"> </w:t>
       </w:r>
       <w:proofErr w:type="spellStart"/>
       <w:r>
@@ -15999,7 +15923,7 @@
           <w:noProof/>
         </w:rPr>
         <w:drawing>
-          <wp:inline distT="0" distB="0" distL="0" distR="0" wp14:anchorId="0DEC1D24" wp14:editId="126EEEC8">
+          <wp:inline distT="0" distB="0" distL="0" distR="0" wp14:anchorId="0DEC1D24" wp14:editId="55C2DACA">
             <wp:extent cx="6284595" cy="1455345"/>
             <wp:effectExtent l="0" t="0" r="1905" b="0"/>
             <wp:docPr id="43" name="Picture 43"/>
@@ -16095,7 +16019,25 @@
           <w:sz w:val="24"/>
           <w:szCs w:val="20"/>
         </w:rPr>
-        <w:t xml:space="preserve">a. </w:t>
+        <w:t>a</w:t>
+      </w:r>
+      <w:r>
+        <w:rPr>
+          <w:rFonts w:ascii="Times New Roman" w:hAnsi="Times New Roman" w:cs="Times New Roman"/>
+          <w:color w:val="auto"/>
+          <w:sz w:val="24"/>
+          <w:szCs w:val="20"/>
+        </w:rPr>
+        <w:t>)</w:t>
+      </w:r>
+      <w:r>
+        <w:rPr>
+          <w:rFonts w:ascii="Times New Roman" w:hAnsi="Times New Roman" w:cs="Times New Roman"/>
+          <w:color w:val="auto"/>
+          <w:sz w:val="24"/>
+          <w:szCs w:val="20"/>
+        </w:rPr>
+        <w:t xml:space="preserve"> </w:t>
       </w:r>
       <w:proofErr w:type="spellStart"/>
       <w:r>
@@ -16147,7 +16089,7 @@
           <w:noProof/>
         </w:rPr>
         <w:drawing>
-          <wp:inline distT="0" distB="0" distL="0" distR="0" wp14:anchorId="287D19B5" wp14:editId="44F45FA0">
+          <wp:inline distT="0" distB="0" distL="0" distR="0" wp14:anchorId="287D19B5" wp14:editId="2F505053">
             <wp:extent cx="6284595" cy="1739397"/>
             <wp:effectExtent l="0" t="0" r="1905" b="0"/>
             <wp:docPr id="44" name="Picture 44"/>
@@ -16279,7 +16221,25 @@
           <w:sz w:val="24"/>
           <w:szCs w:val="20"/>
         </w:rPr>
-        <w:t xml:space="preserve">a. </w:t>
+        <w:t>a</w:t>
+      </w:r>
+      <w:r>
+        <w:rPr>
+          <w:rFonts w:ascii="Times New Roman" w:hAnsi="Times New Roman" w:cs="Times New Roman"/>
+          <w:color w:val="auto"/>
+          <w:sz w:val="24"/>
+          <w:szCs w:val="20"/>
+        </w:rPr>
+        <w:t>)</w:t>
+      </w:r>
+      <w:r>
+        <w:rPr>
+          <w:rFonts w:ascii="Times New Roman" w:hAnsi="Times New Roman" w:cs="Times New Roman"/>
+          <w:color w:val="auto"/>
+          <w:sz w:val="24"/>
+          <w:szCs w:val="20"/>
+        </w:rPr>
+        <w:t xml:space="preserve"> </w:t>
       </w:r>
       <w:proofErr w:type="spellStart"/>
       <w:r>
@@ -16350,7 +16310,7 @@
         </w:rPr>
         <w:lastRenderedPageBreak/>
         <w:drawing>
-          <wp:inline distT="0" distB="0" distL="0" distR="0" wp14:anchorId="75EEBED8" wp14:editId="35986F72">
+          <wp:inline distT="0" distB="0" distL="0" distR="0" wp14:anchorId="75EEBED8" wp14:editId="37264AEF">
             <wp:extent cx="6284689" cy="2138881"/>
             <wp:effectExtent l="0" t="0" r="1905" b="0"/>
             <wp:docPr id="45" name="Picture 45"/>
@@ -16449,7 +16409,25 @@
           <w:sz w:val="24"/>
           <w:szCs w:val="20"/>
         </w:rPr>
-        <w:t xml:space="preserve">a. </w:t>
+        <w:t>a</w:t>
+      </w:r>
+      <w:r>
+        <w:rPr>
+          <w:rFonts w:ascii="Times New Roman" w:hAnsi="Times New Roman" w:cs="Times New Roman"/>
+          <w:color w:val="auto"/>
+          <w:sz w:val="24"/>
+          <w:szCs w:val="20"/>
+        </w:rPr>
+        <w:t>)</w:t>
+      </w:r>
+      <w:r>
+        <w:rPr>
+          <w:rFonts w:ascii="Times New Roman" w:hAnsi="Times New Roman" w:cs="Times New Roman"/>
+          <w:color w:val="auto"/>
+          <w:sz w:val="24"/>
+          <w:szCs w:val="20"/>
+        </w:rPr>
+        <w:t xml:space="preserve"> </w:t>
       </w:r>
       <w:proofErr w:type="spellStart"/>
       <w:r>
@@ -16516,7 +16494,7 @@
           <w:noProof/>
         </w:rPr>
         <w:drawing>
-          <wp:inline distT="0" distB="0" distL="0" distR="0" wp14:anchorId="1534641E" wp14:editId="0ECCF24E">
+          <wp:inline distT="0" distB="0" distL="0" distR="0" wp14:anchorId="1534641E" wp14:editId="531570F0">
             <wp:extent cx="6284595" cy="1620570"/>
             <wp:effectExtent l="0" t="0" r="1905" b="0"/>
             <wp:docPr id="46" name="Picture 46"/>
@@ -16821,7 +16799,25 @@
           <w:sz w:val="24"/>
           <w:szCs w:val="20"/>
         </w:rPr>
-        <w:t xml:space="preserve">a. </w:t>
+        <w:t>a</w:t>
+      </w:r>
+      <w:r>
+        <w:rPr>
+          <w:rFonts w:ascii="Times New Roman" w:hAnsi="Times New Roman" w:cs="Times New Roman"/>
+          <w:color w:val="auto"/>
+          <w:sz w:val="24"/>
+          <w:szCs w:val="20"/>
+        </w:rPr>
+        <w:t>)</w:t>
+      </w:r>
+      <w:r>
+        <w:rPr>
+          <w:rFonts w:ascii="Times New Roman" w:hAnsi="Times New Roman" w:cs="Times New Roman"/>
+          <w:color w:val="auto"/>
+          <w:sz w:val="24"/>
+          <w:szCs w:val="20"/>
+        </w:rPr>
+        <w:t xml:space="preserve"> </w:t>
       </w:r>
       <w:proofErr w:type="spellStart"/>
       <w:r>
@@ -16885,7 +16881,25 @@
           <w:sz w:val="24"/>
           <w:szCs w:val="20"/>
         </w:rPr>
-        <w:t xml:space="preserve">b. </w:t>
+        <w:t>b</w:t>
+      </w:r>
+      <w:r>
+        <w:rPr>
+          <w:rFonts w:ascii="Times New Roman" w:hAnsi="Times New Roman" w:cs="Times New Roman"/>
+          <w:color w:val="auto"/>
+          <w:sz w:val="24"/>
+          <w:szCs w:val="20"/>
+        </w:rPr>
+        <w:t>)</w:t>
+      </w:r>
+      <w:r>
+        <w:rPr>
+          <w:rFonts w:ascii="Times New Roman" w:hAnsi="Times New Roman" w:cs="Times New Roman"/>
+          <w:color w:val="auto"/>
+          <w:sz w:val="24"/>
+          <w:szCs w:val="20"/>
+        </w:rPr>
+        <w:t xml:space="preserve"> </w:t>
       </w:r>
       <w:proofErr w:type="spellStart"/>
       <w:r>
@@ -16929,7 +16943,25 @@
           <w:sz w:val="24"/>
           <w:szCs w:val="20"/>
         </w:rPr>
-        <w:t xml:space="preserve">c. </w:t>
+        <w:t>c</w:t>
+      </w:r>
+      <w:r>
+        <w:rPr>
+          <w:rFonts w:ascii="Times New Roman" w:hAnsi="Times New Roman" w:cs="Times New Roman"/>
+          <w:color w:val="auto"/>
+          <w:sz w:val="24"/>
+          <w:szCs w:val="20"/>
+        </w:rPr>
+        <w:t>)</w:t>
+      </w:r>
+      <w:r>
+        <w:rPr>
+          <w:rFonts w:ascii="Times New Roman" w:hAnsi="Times New Roman" w:cs="Times New Roman"/>
+          <w:color w:val="auto"/>
+          <w:sz w:val="24"/>
+          <w:szCs w:val="20"/>
+        </w:rPr>
+        <w:t xml:space="preserve"> </w:t>
       </w:r>
       <w:proofErr w:type="spellStart"/>
       <w:r>
@@ -17013,7 +17045,25 @@
           <w:sz w:val="24"/>
           <w:szCs w:val="20"/>
         </w:rPr>
-        <w:t xml:space="preserve">d. </w:t>
+        <w:t>d</w:t>
+      </w:r>
+      <w:r>
+        <w:rPr>
+          <w:rFonts w:ascii="Times New Roman" w:hAnsi="Times New Roman" w:cs="Times New Roman"/>
+          <w:color w:val="auto"/>
+          <w:sz w:val="24"/>
+          <w:szCs w:val="20"/>
+        </w:rPr>
+        <w:t>)</w:t>
+      </w:r>
+      <w:r>
+        <w:rPr>
+          <w:rFonts w:ascii="Times New Roman" w:hAnsi="Times New Roman" w:cs="Times New Roman"/>
+          <w:color w:val="auto"/>
+          <w:sz w:val="24"/>
+          <w:szCs w:val="20"/>
+        </w:rPr>
+        <w:t xml:space="preserve"> </w:t>
       </w:r>
       <w:proofErr w:type="spellStart"/>
       <w:r>
@@ -17057,7 +17107,25 @@
           <w:sz w:val="24"/>
           <w:szCs w:val="20"/>
         </w:rPr>
-        <w:t xml:space="preserve">e. </w:t>
+        <w:t>e</w:t>
+      </w:r>
+      <w:r>
+        <w:rPr>
+          <w:rFonts w:ascii="Times New Roman" w:hAnsi="Times New Roman" w:cs="Times New Roman"/>
+          <w:color w:val="auto"/>
+          <w:sz w:val="24"/>
+          <w:szCs w:val="20"/>
+        </w:rPr>
+        <w:t>)</w:t>
+      </w:r>
+      <w:r>
+        <w:rPr>
+          <w:rFonts w:ascii="Times New Roman" w:hAnsi="Times New Roman" w:cs="Times New Roman"/>
+          <w:color w:val="auto"/>
+          <w:sz w:val="24"/>
+          <w:szCs w:val="20"/>
+        </w:rPr>
+        <w:t xml:space="preserve"> </w:t>
       </w:r>
       <w:proofErr w:type="spellStart"/>
       <w:r>
@@ -17101,7 +17169,25 @@
           <w:sz w:val="24"/>
           <w:szCs w:val="20"/>
         </w:rPr>
-        <w:t xml:space="preserve">f. </w:t>
+        <w:t>f</w:t>
+      </w:r>
+      <w:r>
+        <w:rPr>
+          <w:rFonts w:ascii="Times New Roman" w:hAnsi="Times New Roman" w:cs="Times New Roman"/>
+          <w:color w:val="auto"/>
+          <w:sz w:val="24"/>
+          <w:szCs w:val="20"/>
+        </w:rPr>
+        <w:t>)</w:t>
+      </w:r>
+      <w:r>
+        <w:rPr>
+          <w:rFonts w:ascii="Times New Roman" w:hAnsi="Times New Roman" w:cs="Times New Roman"/>
+          <w:color w:val="auto"/>
+          <w:sz w:val="24"/>
+          <w:szCs w:val="20"/>
+        </w:rPr>
+        <w:t xml:space="preserve"> </w:t>
       </w:r>
       <w:proofErr w:type="spellStart"/>
       <w:r>
@@ -17160,7 +17246,7 @@
         </w:rPr>
         <w:lastRenderedPageBreak/>
         <w:drawing>
-          <wp:inline distT="0" distB="0" distL="0" distR="0" wp14:anchorId="5EA5A6C3" wp14:editId="52E2173E">
+          <wp:inline distT="0" distB="0" distL="0" distR="0" wp14:anchorId="5EA5A6C3" wp14:editId="789A9747">
             <wp:extent cx="6284689" cy="2138881"/>
             <wp:effectExtent l="0" t="0" r="1905" b="0"/>
             <wp:docPr id="47" name="Picture 47"/>
@@ -17758,40 +17844,141 @@
           <w:rFonts w:ascii="Times New Roman" w:hAnsi="Times New Roman"/>
           <w:bCs/>
           <w:i w:val="0"/>
+          <w:noProof/>
           <w:szCs w:val="12"/>
         </w:rPr>
-        <w:t xml:space="preserve">5. To Edit the inventory, </w:t>
-      </w:r>
-      <w:r>
-        <w:rPr>
-          <w:rFonts w:ascii="Times New Roman" w:hAnsi="Times New Roman"/>
-          <w:bCs/>
-          <w:i w:val="0"/>
-          <w:color w:val="161718" w:themeColor="text1"/>
-          <w:szCs w:val="12"/>
-        </w:rPr>
-        <w:t xml:space="preserve">type </w:t>
-      </w:r>
-      <w:proofErr w:type="gramStart"/>
-      <w:r>
-        <w:rPr>
-          <w:rFonts w:ascii="Times New Roman" w:hAnsi="Times New Roman"/>
-          <w:bCs/>
-          <w:color w:val="161718" w:themeColor="text1"/>
-          <w:szCs w:val="12"/>
-        </w:rPr>
-        <w:t>code .</w:t>
-      </w:r>
-      <w:proofErr w:type="gramEnd"/>
-      <w:r>
-        <w:rPr>
-          <w:rFonts w:ascii="Times New Roman" w:hAnsi="Times New Roman"/>
-          <w:bCs/>
-          <w:i w:val="0"/>
-          <w:color w:val="161718" w:themeColor="text1"/>
-          <w:szCs w:val="12"/>
-        </w:rPr>
-        <w:t xml:space="preserve"> This will </w:t>
+        <mc:AlternateContent>
+          <mc:Choice Requires="wpg">
+            <w:drawing>
+              <wp:anchor distT="0" distB="0" distL="114300" distR="114300" simplePos="0" relativeHeight="251669504" behindDoc="0" locked="0" layoutInCell="1" allowOverlap="1" wp14:anchorId="65D54BC5" wp14:editId="2BA1BD0C">
+                <wp:simplePos x="0" y="0"/>
+                <wp:positionH relativeFrom="column">
+                  <wp:posOffset>1905</wp:posOffset>
+                </wp:positionH>
+                <wp:positionV relativeFrom="paragraph">
+                  <wp:posOffset>373698</wp:posOffset>
+                </wp:positionV>
+                <wp:extent cx="6283325" cy="3202940"/>
+                <wp:effectExtent l="0" t="0" r="3175" b="0"/>
+                <wp:wrapNone/>
+                <wp:docPr id="23" name="Group 23"/>
+                <wp:cNvGraphicFramePr/>
+                <a:graphic xmlns:a="http://schemas.openxmlformats.org/drawingml/2006/main">
+                  <a:graphicData uri="http://schemas.microsoft.com/office/word/2010/wordprocessingGroup">
+                    <wpg:wgp>
+                      <wpg:cNvGrpSpPr/>
+                      <wpg:grpSpPr>
+                        <a:xfrm>
+                          <a:off x="0" y="0"/>
+                          <a:ext cx="6283325" cy="3202940"/>
+                          <a:chOff x="0" y="0"/>
+                          <a:chExt cx="6283325" cy="3202940"/>
+                        </a:xfrm>
+                      </wpg:grpSpPr>
+                      <pic:pic xmlns:pic="http://schemas.openxmlformats.org/drawingml/2006/picture">
+                        <pic:nvPicPr>
+                          <pic:cNvPr id="48" name="Picture 48"/>
+                          <pic:cNvPicPr/>
+                        </pic:nvPicPr>
+                        <pic:blipFill>
+                          <a:blip r:embed="rId44">
+                            <a:extLst>
+                              <a:ext uri="{28A0092B-C50C-407E-A947-70E740481C1C}">
+                                <a14:useLocalDpi xmlns:a14="http://schemas.microsoft.com/office/drawing/2010/main" val="0"/>
+                              </a:ext>
+                            </a:extLst>
+                          </a:blip>
+                          <a:stretch>
+                            <a:fillRect/>
+                          </a:stretch>
+                        </pic:blipFill>
+                        <pic:spPr>
+                          <a:xfrm>
+                            <a:off x="0" y="0"/>
+                            <a:ext cx="6283325" cy="3202940"/>
+                          </a:xfrm>
+                          <a:prstGeom prst="rect">
+                            <a:avLst/>
+                          </a:prstGeom>
+                        </pic:spPr>
+                      </pic:pic>
+                      <wps:wsp>
+                        <wps:cNvPr id="22" name="Rectangle 22"/>
+                        <wps:cNvSpPr/>
+                        <wps:spPr>
+                          <a:xfrm>
+                            <a:off x="3476625" y="495300"/>
+                            <a:ext cx="604838" cy="233362"/>
+                          </a:xfrm>
+                          <a:prstGeom prst="rect">
+                            <a:avLst/>
+                          </a:prstGeom>
+                          <a:noFill/>
+                          <a:ln>
+                            <a:solidFill>
+                              <a:srgbClr val="FF0000"/>
+                            </a:solidFill>
+                          </a:ln>
+                        </wps:spPr>
+                        <wps:style>
+                          <a:lnRef idx="2">
+                            <a:schemeClr val="accent1">
+                              <a:shade val="50000"/>
+                            </a:schemeClr>
+                          </a:lnRef>
+                          <a:fillRef idx="1">
+                            <a:schemeClr val="accent1"/>
+                          </a:fillRef>
+                          <a:effectRef idx="0">
+                            <a:schemeClr val="accent1"/>
+                          </a:effectRef>
+                          <a:fontRef idx="minor">
+                            <a:schemeClr val="lt1"/>
+                          </a:fontRef>
+                        </wps:style>
+                        <wps:bodyPr rot="0" spcFirstLastPara="0" vertOverflow="overflow" horzOverflow="overflow" vert="horz" wrap="square" lIns="91440" tIns="45720" rIns="91440" bIns="45720" numCol="1" spcCol="0" rtlCol="0" fromWordArt="0" anchor="ctr" anchorCtr="0" forceAA="0" compatLnSpc="1">
+                          <a:prstTxWarp prst="textNoShape">
+                            <a:avLst/>
+                          </a:prstTxWarp>
+                          <a:noAutofit/>
+                        </wps:bodyPr>
+                      </wps:wsp>
+                    </wpg:wgp>
+                  </a:graphicData>
+                </a:graphic>
+              </wp:anchor>
+            </w:drawing>
+          </mc:Choice>
+          <mc:Fallback>
+            <w:pict>
+              <v:group w14:anchorId="2A25808F" id="Group 23" o:spid="_x0000_s1026" style="position:absolute;margin-left:.15pt;margin-top:29.45pt;width:494.75pt;height:252.2pt;z-index:251669504" coordsize="62833,32029" o:gfxdata="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">
+                <v:shapetype id="_x0000_t75" coordsize="21600,21600" o:spt="75" o:preferrelative="t" path="m@4@5l@4@11@9@11@9@5xe" filled="f" stroked="f">
+                  <v:stroke joinstyle="miter"/>
+                  <v:formulas>
+                    <v:f eqn="if lineDrawn pixelLineWidth 0"/>
+                    <v:f eqn="sum @0 1 0"/>
+                    <v:f eqn="sum 0 0 @1"/>
+                    <v:f eqn="prod @2 1 2"/>
+                    <v:f eqn="prod @3 21600 pixelWidth"/>
+                    <v:f eqn="prod @3 21600 pixelHeight"/>
+                    <v:f eqn="sum @0 0 1"/>
+                    <v:f eqn="prod @6 1 2"/>
+                    <v:f eqn="prod @7 21600 pixelWidth"/>
+                    <v:f eqn="sum @8 21600 0"/>
+                    <v:f eqn="prod @7 21600 pixelHeight"/>
+                    <v:f eqn="sum @10 21600 0"/>
+                  </v:formulas>
+                  <v:path o:extrusionok="f" gradientshapeok="t" o:connecttype="rect"/>
+                  <o:lock v:ext="edit" aspectratio="t"/>
+                </v:shapetype>
+                <v:shape id="Picture 48" o:spid="_x0000_s1027" type="#_x0000_t75" style="position:absolute;width:62833;height:32029;visibility:visible;mso-wrap-style:square" o:gfxdata="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">
+                  <v:imagedata r:id="rId45" o:title=""/>
+                </v:shape>
+                <v:rect id="Rectangle 22" o:spid="_x0000_s1028" style="position:absolute;left:34766;top:4953;width:6048;height:2333;visibility:visible;mso-wrap-style:square;v-text-anchor:middle" o:gfxdata="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" filled="f" strokecolor="red" strokeweight="2pt"/>
+              </v:group>
+            </w:pict>
+          </mc:Fallback>
+        </mc:AlternateContent>
       </w:r>
       <w:r>
         <w:rPr>
@@ -17800,9 +17987,39 @@
           <w:i w:val="0"/>
           <w:szCs w:val="12"/>
         </w:rPr>
-        <w:t>open VS Code editor. Now update the IP addresses under the [</w:t>
-      </w:r>
-      <w:proofErr w:type="spellStart"/>
+        <w:t xml:space="preserve">5. To Edit the inventory, </w:t>
+      </w:r>
+      <w:r>
+        <w:rPr>
+          <w:rFonts w:ascii="Times New Roman" w:hAnsi="Times New Roman"/>
+          <w:bCs/>
+          <w:i w:val="0"/>
+          <w:color w:val="161718" w:themeColor="text1"/>
+          <w:szCs w:val="12"/>
+        </w:rPr>
+        <w:t xml:space="preserve">type </w:t>
+      </w:r>
+      <w:proofErr w:type="gramStart"/>
+      <w:r>
+        <w:rPr>
+          <w:rFonts w:ascii="Times New Roman" w:hAnsi="Times New Roman"/>
+          <w:bCs/>
+          <w:color w:val="161718" w:themeColor="text1"/>
+          <w:szCs w:val="12"/>
+        </w:rPr>
+        <w:t>code .</w:t>
+      </w:r>
+      <w:proofErr w:type="gramEnd"/>
+      <w:r>
+        <w:rPr>
+          <w:rFonts w:ascii="Times New Roman" w:hAnsi="Times New Roman"/>
+          <w:bCs/>
+          <w:i w:val="0"/>
+          <w:color w:val="161718" w:themeColor="text1"/>
+          <w:szCs w:val="12"/>
+        </w:rPr>
+        <w:t xml:space="preserve"> This will </w:t>
+      </w:r>
       <w:r>
         <w:rPr>
           <w:rFonts w:ascii="Times New Roman" w:hAnsi="Times New Roman"/>
@@ -17810,9 +18027,9 @@
           <w:i w:val="0"/>
           <w:szCs w:val="12"/>
         </w:rPr>
-        <w:t>azurevms</w:t>
-      </w:r>
-      <w:proofErr w:type="spellEnd"/>
+        <w:t>open VS Code editor. Now update the IP addresses under the [</w:t>
+      </w:r>
+      <w:proofErr w:type="spellStart"/>
       <w:r>
         <w:rPr>
           <w:rFonts w:ascii="Times New Roman" w:hAnsi="Times New Roman"/>
@@ -17820,8 +18037,9 @@
           <w:i w:val="0"/>
           <w:szCs w:val="12"/>
         </w:rPr>
-        <w:t xml:space="preserve">] node and add the IPs of the two VMs we got as </w:t>
-      </w:r>
+        <w:t>azurevms</w:t>
+      </w:r>
+      <w:proofErr w:type="spellEnd"/>
       <w:r>
         <w:rPr>
           <w:rFonts w:ascii="Times New Roman" w:hAnsi="Times New Roman"/>
@@ -17829,7 +18047,7 @@
           <w:i w:val="0"/>
           <w:szCs w:val="12"/>
         </w:rPr>
-        <w:t xml:space="preserve">the </w:t>
+        <w:t xml:space="preserve">] node and add the IPs of the two VMs we got as </w:t>
       </w:r>
       <w:r>
         <w:rPr>
@@ -17838,6 +18056,15 @@
           <w:i w:val="0"/>
           <w:szCs w:val="12"/>
         </w:rPr>
+        <w:t xml:space="preserve">the </w:t>
+      </w:r>
+      <w:r>
+        <w:rPr>
+          <w:rFonts w:ascii="Times New Roman" w:hAnsi="Times New Roman"/>
+          <w:bCs/>
+          <w:i w:val="0"/>
+          <w:szCs w:val="12"/>
+        </w:rPr>
         <w:t>output of the terraform apply step.</w:t>
       </w:r>
     </w:p>
@@ -17852,65 +18079,6 @@
           <w:szCs w:val="20"/>
         </w:rPr>
       </w:pPr>
-      <w:r>
-        <w:rPr>
-          <w:rFonts w:ascii="Times New Roman" w:hAnsi="Times New Roman" w:cs="Times New Roman"/>
-          <w:noProof/>
-        </w:rPr>
-        <w:drawing>
-          <wp:anchor distT="0" distB="0" distL="114300" distR="114300" simplePos="0" relativeHeight="251662336" behindDoc="1" locked="0" layoutInCell="1" allowOverlap="1" wp14:anchorId="73959F68" wp14:editId="5FCC73F4">
-            <wp:simplePos x="0" y="0"/>
-            <wp:positionH relativeFrom="column">
-              <wp:posOffset>3472</wp:posOffset>
-            </wp:positionH>
-            <wp:positionV relativeFrom="paragraph">
-              <wp:posOffset>-154024</wp:posOffset>
-            </wp:positionV>
-            <wp:extent cx="6283895" cy="3203294"/>
-            <wp:effectExtent l="0" t="0" r="3175" b="0"/>
-            <wp:wrapNone/>
-            <wp:docPr id="48" name="Picture 48"/>
-            <wp:cNvGraphicFramePr/>
-            <a:graphic xmlns:a="http://schemas.openxmlformats.org/drawingml/2006/main">
-              <a:graphicData uri="http://schemas.openxmlformats.org/drawingml/2006/picture">
-                <pic:pic xmlns:pic="http://schemas.openxmlformats.org/drawingml/2006/picture">
-                  <pic:nvPicPr>
-                    <pic:cNvPr id="2" name="Picture 2"/>
-                    <pic:cNvPicPr/>
-                  </pic:nvPicPr>
-                  <pic:blipFill>
-                    <a:blip r:embed="rId44">
-                      <a:extLst>
-                        <a:ext uri="{28A0092B-C50C-407E-A947-70E740481C1C}">
-                          <a14:useLocalDpi xmlns:a14="http://schemas.microsoft.com/office/drawing/2010/main" val="0"/>
-                        </a:ext>
-                      </a:extLst>
-                    </a:blip>
-                    <a:stretch>
-                      <a:fillRect/>
-                    </a:stretch>
-                  </pic:blipFill>
-                  <pic:spPr>
-                    <a:xfrm>
-                      <a:off x="0" y="0"/>
-                      <a:ext cx="6305313" cy="3214212"/>
-                    </a:xfrm>
-                    <a:prstGeom prst="rect">
-                      <a:avLst/>
-                    </a:prstGeom>
-                  </pic:spPr>
-                </pic:pic>
-              </a:graphicData>
-            </a:graphic>
-            <wp14:sizeRelH relativeFrom="page">
-              <wp14:pctWidth>0</wp14:pctWidth>
-            </wp14:sizeRelH>
-            <wp14:sizeRelV relativeFrom="page">
-              <wp14:pctHeight>0</wp14:pctHeight>
-            </wp14:sizeRelV>
-          </wp:anchor>
-        </w:drawing>
-      </w:r>
     </w:p>
     <w:p>
       <w:pPr>
@@ -17985,7 +18153,7 @@
                     <pic:cNvPicPr/>
                   </pic:nvPicPr>
                   <pic:blipFill>
-                    <a:blip r:embed="rId45"/>
+                    <a:blip r:embed="rId46"/>
                     <a:stretch>
                       <a:fillRect/>
                     </a:stretch>
@@ -18103,17 +18271,25 @@
           <w:sz w:val="24"/>
           <w:szCs w:val="20"/>
         </w:rPr>
-        <w:t>a.</w:t>
-      </w:r>
-      <w:r>
-        <w:rPr>
-          <w:rFonts w:ascii="Times New Roman" w:hAnsi="Times New Roman" w:cs="Times New Roman"/>
-          <w:color w:val="auto"/>
-          <w:sz w:val="24"/>
-          <w:szCs w:val="20"/>
-        </w:rPr>
-        <w:tab/>
-        <w:t xml:space="preserve"> name of the playbook (</w:t>
+        <w:t>a</w:t>
+      </w:r>
+      <w:r>
+        <w:rPr>
+          <w:rFonts w:ascii="Times New Roman" w:hAnsi="Times New Roman" w:cs="Times New Roman"/>
+          <w:color w:val="auto"/>
+          <w:sz w:val="24"/>
+          <w:szCs w:val="20"/>
+        </w:rPr>
+        <w:t xml:space="preserve">)  </w:t>
+      </w:r>
+      <w:r>
+        <w:rPr>
+          <w:rFonts w:ascii="Times New Roman" w:hAnsi="Times New Roman" w:cs="Times New Roman"/>
+          <w:color w:val="auto"/>
+          <w:sz w:val="24"/>
+          <w:szCs w:val="20"/>
+        </w:rPr>
+        <w:t>name of the playbook (</w:t>
       </w:r>
       <w:proofErr w:type="spellStart"/>
       <w:r>
@@ -18157,7 +18333,25 @@
           <w:sz w:val="24"/>
           <w:szCs w:val="20"/>
         </w:rPr>
-        <w:t xml:space="preserve">b. - </w:t>
+        <w:t>b</w:t>
+      </w:r>
+      <w:r>
+        <w:rPr>
+          <w:rFonts w:ascii="Times New Roman" w:hAnsi="Times New Roman" w:cs="Times New Roman"/>
+          <w:color w:val="auto"/>
+          <w:sz w:val="24"/>
+          <w:szCs w:val="20"/>
+        </w:rPr>
+        <w:t>)</w:t>
+      </w:r>
+      <w:r>
+        <w:rPr>
+          <w:rFonts w:ascii="Times New Roman" w:hAnsi="Times New Roman" w:cs="Times New Roman"/>
+          <w:color w:val="auto"/>
+          <w:sz w:val="24"/>
+          <w:szCs w:val="20"/>
+        </w:rPr>
+        <w:t xml:space="preserve"> - </w:t>
       </w:r>
       <w:proofErr w:type="spellStart"/>
       <w:r>
@@ -18410,7 +18604,7 @@
                     <pic:cNvPicPr/>
                   </pic:nvPicPr>
                   <pic:blipFill>
-                    <a:blip r:embed="rId46"/>
+                    <a:blip r:embed="rId47"/>
                     <a:stretch>
                       <a:fillRect/>
                     </a:stretch>
@@ -18607,7 +18801,25 @@
           <w:sz w:val="24"/>
           <w:szCs w:val="20"/>
         </w:rPr>
-        <w:t xml:space="preserve">1) Download Visual-Studio Community Edition 2019. </w:t>
+        <w:t>1</w:t>
+      </w:r>
+      <w:r>
+        <w:rPr>
+          <w:rFonts w:ascii="Times New Roman" w:hAnsi="Times New Roman" w:cs="Times New Roman"/>
+          <w:color w:val="auto"/>
+          <w:sz w:val="24"/>
+          <w:szCs w:val="20"/>
+        </w:rPr>
+        <w:t>.</w:t>
+      </w:r>
+      <w:r>
+        <w:rPr>
+          <w:rFonts w:ascii="Times New Roman" w:hAnsi="Times New Roman" w:cs="Times New Roman"/>
+          <w:color w:val="auto"/>
+          <w:sz w:val="24"/>
+          <w:szCs w:val="20"/>
+        </w:rPr>
+        <w:t xml:space="preserve"> Download Visual-Studio Community Edition 2019. </w:t>
       </w:r>
     </w:p>
     <w:p>
@@ -18631,7 +18843,25 @@
           <w:sz w:val="24"/>
           <w:szCs w:val="20"/>
         </w:rPr>
-        <w:t>2) Login to the Visual Studio using university email id.</w:t>
+        <w:t>2</w:t>
+      </w:r>
+      <w:r>
+        <w:rPr>
+          <w:rFonts w:ascii="Times New Roman" w:hAnsi="Times New Roman" w:cs="Times New Roman"/>
+          <w:color w:val="auto"/>
+          <w:sz w:val="24"/>
+          <w:szCs w:val="20"/>
+        </w:rPr>
+        <w:t>.</w:t>
+      </w:r>
+      <w:r>
+        <w:rPr>
+          <w:rFonts w:ascii="Times New Roman" w:hAnsi="Times New Roman" w:cs="Times New Roman"/>
+          <w:color w:val="auto"/>
+          <w:sz w:val="24"/>
+          <w:szCs w:val="20"/>
+        </w:rPr>
+        <w:t xml:space="preserve"> Login to the Visual Studio using university email id.</w:t>
       </w:r>
     </w:p>
     <w:p>
@@ -18655,7 +18885,25 @@
           <w:sz w:val="24"/>
           <w:szCs w:val="20"/>
         </w:rPr>
-        <w:t>3) Download the workloads ASP.NET and web development, Azure development, .Net Core cross-platform development.</w:t>
+        <w:t>3</w:t>
+      </w:r>
+      <w:r>
+        <w:rPr>
+          <w:rFonts w:ascii="Times New Roman" w:hAnsi="Times New Roman" w:cs="Times New Roman"/>
+          <w:color w:val="auto"/>
+          <w:sz w:val="24"/>
+          <w:szCs w:val="20"/>
+        </w:rPr>
+        <w:t>.</w:t>
+      </w:r>
+      <w:r>
+        <w:rPr>
+          <w:rFonts w:ascii="Times New Roman" w:hAnsi="Times New Roman" w:cs="Times New Roman"/>
+          <w:color w:val="auto"/>
+          <w:sz w:val="24"/>
+          <w:szCs w:val="20"/>
+        </w:rPr>
+        <w:t xml:space="preserve"> Download the workloads ASP.NET and web development, Azure development, .Net Core cross-platform development.</w:t>
       </w:r>
     </w:p>
     <w:p>
@@ -18707,7 +18955,7 @@
                     <pic:cNvPicPr/>
                   </pic:nvPicPr>
                   <pic:blipFill>
-                    <a:blip r:embed="rId47"/>
+                    <a:blip r:embed="rId48"/>
                     <a:stretch>
                       <a:fillRect/>
                     </a:stretch>
@@ -18764,7 +19012,25 @@
           <w:sz w:val="24"/>
           <w:szCs w:val="20"/>
         </w:rPr>
-        <w:t xml:space="preserve">4) Once the </w:t>
+        <w:t>4</w:t>
+      </w:r>
+      <w:r>
+        <w:rPr>
+          <w:rFonts w:ascii="Times New Roman" w:hAnsi="Times New Roman" w:cs="Times New Roman"/>
+          <w:color w:val="auto"/>
+          <w:sz w:val="24"/>
+          <w:szCs w:val="20"/>
+        </w:rPr>
+        <w:t>.</w:t>
+      </w:r>
+      <w:r>
+        <w:rPr>
+          <w:rFonts w:ascii="Times New Roman" w:hAnsi="Times New Roman" w:cs="Times New Roman"/>
+          <w:color w:val="auto"/>
+          <w:sz w:val="24"/>
+          <w:szCs w:val="20"/>
+        </w:rPr>
+        <w:t xml:space="preserve"> Once the </w:t>
       </w:r>
       <w:r>
         <w:rPr>
@@ -18815,7 +19081,25 @@
           <w:sz w:val="24"/>
           <w:szCs w:val="20"/>
         </w:rPr>
-        <w:t xml:space="preserve">5) Clone a sample </w:t>
+        <w:t>5</w:t>
+      </w:r>
+      <w:r>
+        <w:rPr>
+          <w:rFonts w:ascii="Times New Roman" w:hAnsi="Times New Roman" w:cs="Times New Roman"/>
+          <w:color w:val="161718" w:themeColor="text1"/>
+          <w:sz w:val="24"/>
+          <w:szCs w:val="20"/>
+        </w:rPr>
+        <w:t>.</w:t>
+      </w:r>
+      <w:r>
+        <w:rPr>
+          <w:rFonts w:ascii="Times New Roman" w:hAnsi="Times New Roman" w:cs="Times New Roman"/>
+          <w:color w:val="161718" w:themeColor="text1"/>
+          <w:sz w:val="24"/>
+          <w:szCs w:val="20"/>
+        </w:rPr>
+        <w:t xml:space="preserve"> Clone a sample </w:t>
       </w:r>
       <w:r>
         <w:rPr>
@@ -18877,7 +19161,7 @@
         </w:rPr>
         <w:t xml:space="preserve">git clone </w:t>
       </w:r>
-      <w:hyperlink r:id="rId48" w:history="1">
+      <w:hyperlink r:id="rId49" w:history="1">
         <w:r>
           <w:rPr>
             <w:rStyle w:val="Hyperlink"/>
@@ -18911,7 +19195,25 @@
           <w:sz w:val="24"/>
           <w:szCs w:val="20"/>
         </w:rPr>
-        <w:t>6) Open Visual Studio and click on “Open a project or solution”.</w:t>
+        <w:t>6</w:t>
+      </w:r>
+      <w:r>
+        <w:rPr>
+          <w:rFonts w:ascii="Times New Roman" w:hAnsi="Times New Roman" w:cs="Times New Roman"/>
+          <w:color w:val="auto"/>
+          <w:sz w:val="24"/>
+          <w:szCs w:val="20"/>
+        </w:rPr>
+        <w:t>.</w:t>
+      </w:r>
+      <w:r>
+        <w:rPr>
+          <w:rFonts w:ascii="Times New Roman" w:hAnsi="Times New Roman" w:cs="Times New Roman"/>
+          <w:color w:val="auto"/>
+          <w:sz w:val="24"/>
+          <w:szCs w:val="20"/>
+        </w:rPr>
+        <w:t xml:space="preserve"> Open Visual Studio and click on “Open a project or solution”.</w:t>
       </w:r>
     </w:p>
     <w:p>
@@ -18948,7 +19250,7 @@
                     <pic:cNvPicPr/>
                   </pic:nvPicPr>
                   <pic:blipFill>
-                    <a:blip r:embed="rId49"/>
+                    <a:blip r:embed="rId50"/>
                     <a:stretch>
                       <a:fillRect/>
                     </a:stretch>
@@ -18990,7 +19292,25 @@
           <w:sz w:val="24"/>
           <w:szCs w:val="20"/>
         </w:rPr>
-        <w:t>7) Open the folder where the application is cloned. Open the web application1 folder and select</w:t>
+        <w:t>7</w:t>
+      </w:r>
+      <w:r>
+        <w:rPr>
+          <w:rFonts w:ascii="Times New Roman" w:hAnsi="Times New Roman" w:cs="Times New Roman"/>
+          <w:color w:val="auto"/>
+          <w:sz w:val="24"/>
+          <w:szCs w:val="20"/>
+        </w:rPr>
+        <w:t>.</w:t>
+      </w:r>
+      <w:r>
+        <w:rPr>
+          <w:rFonts w:ascii="Times New Roman" w:hAnsi="Times New Roman" w:cs="Times New Roman"/>
+          <w:color w:val="auto"/>
+          <w:sz w:val="24"/>
+          <w:szCs w:val="20"/>
+        </w:rPr>
+        <w:t xml:space="preserve"> Open the folder where the application is cloned. Open the web application1 folder and select</w:t>
       </w:r>
       <w:r>
         <w:rPr>
@@ -19165,7 +19485,7 @@
                     <pic:cNvPicPr/>
                   </pic:nvPicPr>
                   <pic:blipFill>
-                    <a:blip r:embed="rId50"/>
+                    <a:blip r:embed="rId51"/>
                     <a:stretch>
                       <a:fillRect/>
                     </a:stretch>
@@ -19224,7 +19544,25 @@
           <w:sz w:val="24"/>
           <w:szCs w:val="20"/>
         </w:rPr>
-        <w:t xml:space="preserve">8) This will open the publish window. Click on Azure and then on Specific target select </w:t>
+        <w:t>8</w:t>
+      </w:r>
+      <w:r>
+        <w:rPr>
+          <w:rFonts w:ascii="Times New Roman" w:hAnsi="Times New Roman" w:cs="Times New Roman"/>
+          <w:color w:val="auto"/>
+          <w:sz w:val="24"/>
+          <w:szCs w:val="20"/>
+        </w:rPr>
+        <w:t>.</w:t>
+      </w:r>
+      <w:r>
+        <w:rPr>
+          <w:rFonts w:ascii="Times New Roman" w:hAnsi="Times New Roman" w:cs="Times New Roman"/>
+          <w:color w:val="auto"/>
+          <w:sz w:val="24"/>
+          <w:szCs w:val="20"/>
+        </w:rPr>
+        <w:t xml:space="preserve"> This will open the publish window. Click on Azure and then on Specific target select </w:t>
       </w:r>
       <w:r>
         <w:rPr>
@@ -19278,7 +19616,7 @@
                     <pic:cNvPicPr/>
                   </pic:nvPicPr>
                   <pic:blipFill>
-                    <a:blip r:embed="rId51"/>
+                    <a:blip r:embed="rId52"/>
                     <a:stretch>
                       <a:fillRect/>
                     </a:stretch>
@@ -19337,7 +19675,25 @@
           <w:sz w:val="24"/>
           <w:szCs w:val="20"/>
         </w:rPr>
-        <w:t xml:space="preserve">9) </w:t>
+        <w:t>9</w:t>
+      </w:r>
+      <w:r>
+        <w:rPr>
+          <w:rFonts w:ascii="Times New Roman" w:hAnsi="Times New Roman" w:cs="Times New Roman"/>
+          <w:color w:val="auto"/>
+          <w:sz w:val="24"/>
+          <w:szCs w:val="20"/>
+        </w:rPr>
+        <w:t>.</w:t>
+      </w:r>
+      <w:r>
+        <w:rPr>
+          <w:rFonts w:ascii="Times New Roman" w:hAnsi="Times New Roman" w:cs="Times New Roman"/>
+          <w:color w:val="auto"/>
+          <w:sz w:val="24"/>
+          <w:szCs w:val="20"/>
+        </w:rPr>
+        <w:t xml:space="preserve"> </w:t>
       </w:r>
       <w:r>
         <w:rPr>
@@ -19428,7 +19784,7 @@
                     <pic:cNvPicPr/>
                   </pic:nvPicPr>
                   <pic:blipFill>
-                    <a:blip r:embed="rId52"/>
+                    <a:blip r:embed="rId53"/>
                     <a:stretch>
                       <a:fillRect/>
                     </a:stretch>
@@ -19485,7 +19841,16 @@
           <w:sz w:val="24"/>
           <w:szCs w:val="20"/>
         </w:rPr>
-        <w:t>10)</w:t>
+        <w:t>10</w:t>
+      </w:r>
+      <w:r>
+        <w:rPr>
+          <w:rFonts w:ascii="Times New Roman" w:hAnsi="Times New Roman" w:cs="Times New Roman"/>
+          <w:color w:val="auto"/>
+          <w:sz w:val="24"/>
+          <w:szCs w:val="20"/>
+        </w:rPr>
+        <w:t>.</w:t>
       </w:r>
       <w:r>
         <w:rPr>
@@ -19523,25 +19888,23 @@
         </w:rPr>
         <w:t xml:space="preserve">, </w:t>
       </w:r>
-      <w:proofErr w:type="gramStart"/>
-      <w:r>
-        <w:rPr>
-          <w:rFonts w:ascii="Times New Roman" w:hAnsi="Times New Roman" w:cs="Times New Roman"/>
-          <w:color w:val="161718" w:themeColor="text1"/>
-          <w:sz w:val="24"/>
-          <w:szCs w:val="20"/>
-        </w:rPr>
-        <w:t>We</w:t>
-      </w:r>
-      <w:proofErr w:type="gramEnd"/>
-      <w:r>
-        <w:rPr>
-          <w:rFonts w:ascii="Times New Roman" w:hAnsi="Times New Roman" w:cs="Times New Roman"/>
-          <w:color w:val="161718" w:themeColor="text1"/>
-          <w:sz w:val="24"/>
-          <w:szCs w:val="20"/>
-        </w:rPr>
-        <w:t xml:space="preserve"> should </w:t>
+      <w:r>
+        <w:rPr>
+          <w:rFonts w:ascii="Times New Roman" w:hAnsi="Times New Roman" w:cs="Times New Roman"/>
+          <w:color w:val="161718" w:themeColor="text1"/>
+          <w:sz w:val="24"/>
+          <w:szCs w:val="20"/>
+        </w:rPr>
+        <w:t>w</w:t>
+      </w:r>
+      <w:r>
+        <w:rPr>
+          <w:rFonts w:ascii="Times New Roman" w:hAnsi="Times New Roman" w:cs="Times New Roman"/>
+          <w:color w:val="161718" w:themeColor="text1"/>
+          <w:sz w:val="24"/>
+          <w:szCs w:val="20"/>
+        </w:rPr>
+        <w:t xml:space="preserve">e should </w:t>
       </w:r>
       <w:r>
         <w:rPr>
@@ -19705,16 +20068,15 @@
           <w:sz w:val="24"/>
           <w:szCs w:val="20"/>
         </w:rPr>
-        <w:t>•</w:t>
-      </w:r>
-      <w:r>
-        <w:rPr>
-          <w:rFonts w:ascii="Times New Roman" w:hAnsi="Times New Roman" w:cs="Times New Roman"/>
-          <w:color w:val="auto"/>
-          <w:sz w:val="24"/>
-          <w:szCs w:val="20"/>
-        </w:rPr>
-        <w:tab/>
+        <w:t xml:space="preserve">a) </w:t>
+      </w:r>
+      <w:r>
+        <w:rPr>
+          <w:rFonts w:ascii="Times New Roman" w:hAnsi="Times New Roman" w:cs="Times New Roman"/>
+          <w:color w:val="auto"/>
+          <w:sz w:val="24"/>
+          <w:szCs w:val="20"/>
+        </w:rPr>
         <w:t>Select the folder which con</w:t>
       </w:r>
       <w:r>
@@ -19794,7 +20156,7 @@
                     </pic:cNvPicPr>
                   </pic:nvPicPr>
                   <pic:blipFill>
-                    <a:blip r:embed="rId53" cstate="print">
+                    <a:blip r:embed="rId54" cstate="print">
                       <a:extLst>
                         <a:ext uri="{28A0092B-C50C-407E-A947-70E740481C1C}">
                           <a14:useLocalDpi xmlns:a14="http://schemas.microsoft.com/office/drawing/2010/main" val="0"/>
@@ -19864,27 +20226,43 @@
           <w:szCs w:val="20"/>
         </w:rPr>
         <w:lastRenderedPageBreak/>
-        <w:t xml:space="preserve">11) Now, the next step is to provide the credentials to connect to the VM and also accept the self-signed certificate on it. To do that, click on </w:t>
-      </w:r>
-      <w:r>
-        <w:rPr>
-          <w:rFonts w:ascii="Times New Roman" w:hAnsi="Times New Roman" w:cs="Times New Roman"/>
-          <w:b/>
-          <w:bCs/>
-          <w:color w:val="auto"/>
-          <w:sz w:val="24"/>
-          <w:szCs w:val="20"/>
-        </w:rPr>
-        <w:t>Edit</w:t>
-      </w:r>
-      <w:r>
-        <w:rPr>
-          <w:rFonts w:ascii="Times New Roman" w:hAnsi="Times New Roman" w:cs="Times New Roman"/>
-          <w:color w:val="auto"/>
-          <w:sz w:val="24"/>
-          <w:szCs w:val="20"/>
-        </w:rPr>
-        <w:t xml:space="preserve"> as shown below.</w:t>
+        <w:t>11</w:t>
+      </w:r>
+      <w:r>
+        <w:rPr>
+          <w:rFonts w:ascii="Times New Roman" w:hAnsi="Times New Roman" w:cs="Times New Roman"/>
+          <w:color w:val="auto"/>
+          <w:sz w:val="24"/>
+          <w:szCs w:val="20"/>
+        </w:rPr>
+        <w:t>.</w:t>
+      </w:r>
+      <w:r>
+        <w:rPr>
+          <w:rFonts w:ascii="Times New Roman" w:hAnsi="Times New Roman" w:cs="Times New Roman"/>
+          <w:color w:val="auto"/>
+          <w:sz w:val="24"/>
+          <w:szCs w:val="20"/>
+        </w:rPr>
+        <w:t xml:space="preserve"> Now, the next step is to provide the credentials to connect to the VM and also accept the self-signed certificate on it. To do that, </w:t>
+      </w:r>
+      <w:r>
+        <w:rPr>
+          <w:rFonts w:ascii="Times New Roman" w:hAnsi="Times New Roman" w:cs="Times New Roman"/>
+          <w:color w:val="auto"/>
+          <w:sz w:val="24"/>
+          <w:szCs w:val="20"/>
+        </w:rPr>
+        <w:t>click on Edit as shown</w:t>
+      </w:r>
+      <w:r>
+        <w:rPr>
+          <w:rFonts w:ascii="Times New Roman" w:hAnsi="Times New Roman" w:cs="Times New Roman"/>
+          <w:color w:val="auto"/>
+          <w:sz w:val="24"/>
+          <w:szCs w:val="20"/>
+        </w:rPr>
+        <w:t xml:space="preserve"> below.</w:t>
       </w:r>
     </w:p>
     <w:p>
@@ -19942,7 +20320,7 @@
                     </pic:cNvPicPr>
                   </pic:nvPicPr>
                   <pic:blipFill>
-                    <a:blip r:embed="rId54">
+                    <a:blip r:embed="rId55">
                       <a:extLst>
                         <a:ext uri="{28A0092B-C50C-407E-A947-70E740481C1C}">
                           <a14:useLocalDpi xmlns:a14="http://schemas.microsoft.com/office/drawing/2010/main" val="0"/>
@@ -20010,67 +20388,34 @@
           <w:sz w:val="24"/>
           <w:szCs w:val="20"/>
         </w:rPr>
-        <w:t xml:space="preserve">12) Provide the </w:t>
-      </w:r>
-      <w:r>
-        <w:rPr>
-          <w:rFonts w:ascii="Times New Roman" w:hAnsi="Times New Roman" w:cs="Times New Roman"/>
-          <w:b/>
-          <w:bCs/>
-          <w:color w:val="auto"/>
-          <w:sz w:val="24"/>
-          <w:szCs w:val="20"/>
-        </w:rPr>
-        <w:t>Password</w:t>
-      </w:r>
-      <w:r>
-        <w:rPr>
-          <w:rFonts w:ascii="Times New Roman" w:hAnsi="Times New Roman" w:cs="Times New Roman"/>
-          <w:color w:val="auto"/>
-          <w:sz w:val="24"/>
-          <w:szCs w:val="20"/>
-        </w:rPr>
-        <w:t xml:space="preserve"> and click on </w:t>
-      </w:r>
-      <w:r>
-        <w:rPr>
-          <w:rFonts w:ascii="Times New Roman" w:hAnsi="Times New Roman" w:cs="Times New Roman"/>
-          <w:b/>
-          <w:bCs/>
-          <w:color w:val="auto"/>
-          <w:sz w:val="24"/>
-          <w:szCs w:val="20"/>
-        </w:rPr>
-        <w:t>Save Password</w:t>
-      </w:r>
-      <w:r>
-        <w:rPr>
-          <w:rFonts w:ascii="Times New Roman" w:hAnsi="Times New Roman" w:cs="Times New Roman"/>
-          <w:color w:val="auto"/>
-          <w:sz w:val="24"/>
-          <w:szCs w:val="20"/>
-        </w:rPr>
-        <w:t xml:space="preserve"> so that there is no need to provide the password every time we perform a deployment. When complete, click on </w:t>
-      </w:r>
-      <w:r>
-        <w:rPr>
-          <w:rFonts w:ascii="Times New Roman" w:hAnsi="Times New Roman" w:cs="Times New Roman"/>
-          <w:b/>
-          <w:bCs/>
-          <w:color w:val="auto"/>
-          <w:sz w:val="24"/>
-          <w:szCs w:val="20"/>
-        </w:rPr>
-        <w:t>Validate Connection</w:t>
-      </w:r>
-      <w:r>
-        <w:rPr>
-          <w:rFonts w:ascii="Times New Roman" w:hAnsi="Times New Roman" w:cs="Times New Roman"/>
-          <w:color w:val="auto"/>
-          <w:sz w:val="24"/>
-          <w:szCs w:val="20"/>
-        </w:rPr>
-        <w:t>. The main reason for validating the connection is to permanently install the self-signed certificate on the VM. If not, we won’t be able to connect.</w:t>
+        <w:t>12</w:t>
+      </w:r>
+      <w:r>
+        <w:rPr>
+          <w:rFonts w:ascii="Times New Roman" w:hAnsi="Times New Roman" w:cs="Times New Roman"/>
+          <w:color w:val="auto"/>
+          <w:sz w:val="24"/>
+          <w:szCs w:val="20"/>
+        </w:rPr>
+        <w:t>.</w:t>
+      </w:r>
+      <w:r>
+        <w:rPr>
+          <w:rFonts w:ascii="Times New Roman" w:hAnsi="Times New Roman" w:cs="Times New Roman"/>
+          <w:color w:val="auto"/>
+          <w:sz w:val="24"/>
+          <w:szCs w:val="20"/>
+        </w:rPr>
+        <w:t xml:space="preserve"> </w:t>
+      </w:r>
+      <w:r>
+        <w:rPr>
+          <w:rFonts w:ascii="Times New Roman" w:hAnsi="Times New Roman" w:cs="Times New Roman"/>
+          <w:color w:val="auto"/>
+          <w:sz w:val="24"/>
+          <w:szCs w:val="20"/>
+        </w:rPr>
+        <w:t>Provide the Password and click on Save Password so that there is no need to provide the password every time we perform a deployment. When complete, click on Validate Connection. The main reason for validating the connection is to permanently install the self-signed certificate on the VM. If not, we won’t be able to connect.</w:t>
       </w:r>
     </w:p>
     <w:p>
@@ -20094,94 +20439,7 @@
           <w:sz w:val="24"/>
           <w:szCs w:val="20"/>
         </w:rPr>
-        <w:t xml:space="preserve">13) When </w:t>
-      </w:r>
-      <w:r>
-        <w:rPr>
-          <w:rFonts w:ascii="Times New Roman" w:hAnsi="Times New Roman" w:cs="Times New Roman"/>
-          <w:color w:val="FF0000"/>
-          <w:sz w:val="24"/>
-          <w:szCs w:val="20"/>
-        </w:rPr>
-        <w:t xml:space="preserve">we </w:t>
-      </w:r>
-      <w:r>
-        <w:rPr>
-          <w:rFonts w:ascii="Times New Roman" w:hAnsi="Times New Roman" w:cs="Times New Roman"/>
-          <w:color w:val="auto"/>
-          <w:sz w:val="24"/>
-          <w:szCs w:val="20"/>
-        </w:rPr>
-        <w:t xml:space="preserve">click on </w:t>
-      </w:r>
-      <w:r>
-        <w:rPr>
-          <w:rFonts w:ascii="Times New Roman" w:hAnsi="Times New Roman" w:cs="Times New Roman"/>
-          <w:b/>
-          <w:bCs/>
-          <w:color w:val="auto"/>
-          <w:sz w:val="24"/>
-          <w:szCs w:val="20"/>
-        </w:rPr>
-        <w:t>Validate Connection</w:t>
-      </w:r>
-      <w:r>
-        <w:rPr>
-          <w:rFonts w:ascii="Times New Roman" w:hAnsi="Times New Roman" w:cs="Times New Roman"/>
-          <w:color w:val="auto"/>
-          <w:sz w:val="24"/>
-          <w:szCs w:val="20"/>
-        </w:rPr>
-        <w:t xml:space="preserve"> button, </w:t>
-      </w:r>
-      <w:r>
-        <w:rPr>
-          <w:rFonts w:ascii="Times New Roman" w:hAnsi="Times New Roman" w:cs="Times New Roman"/>
-          <w:color w:val="FF0000"/>
-          <w:sz w:val="24"/>
-          <w:szCs w:val="20"/>
-        </w:rPr>
-        <w:t xml:space="preserve">we </w:t>
-      </w:r>
-      <w:r>
-        <w:rPr>
-          <w:rFonts w:ascii="Times New Roman" w:hAnsi="Times New Roman" w:cs="Times New Roman"/>
-          <w:color w:val="auto"/>
-          <w:sz w:val="24"/>
-          <w:szCs w:val="20"/>
-        </w:rPr>
-        <w:t xml:space="preserve">will receive an error about not trusting a certificate. This is an expected event. Check the </w:t>
-      </w:r>
-      <w:r>
-        <w:rPr>
-          <w:rFonts w:ascii="Times New Roman" w:hAnsi="Times New Roman" w:cs="Times New Roman"/>
-          <w:b/>
-          <w:bCs/>
-          <w:color w:val="auto"/>
-          <w:sz w:val="24"/>
-          <w:szCs w:val="20"/>
-        </w:rPr>
-        <w:t>Save this certificate</w:t>
-      </w:r>
-      <w:r>
-        <w:rPr>
-          <w:rFonts w:ascii="Times New Roman" w:hAnsi="Times New Roman" w:cs="Times New Roman"/>
-          <w:color w:val="auto"/>
-          <w:sz w:val="24"/>
-          <w:szCs w:val="20"/>
-        </w:rPr>
-        <w:t xml:space="preserve"> for future sessions of Visual Studio checkbox and click on </w:t>
-      </w:r>
-      <w:r>
-        <w:rPr>
-          <w:rFonts w:ascii="Times New Roman" w:hAnsi="Times New Roman" w:cs="Times New Roman"/>
-          <w:b/>
-          <w:bCs/>
-          <w:color w:val="auto"/>
-          <w:sz w:val="24"/>
-          <w:szCs w:val="20"/>
-        </w:rPr>
-        <w:t>Accept</w:t>
+        <w:t>13</w:t>
       </w:r>
       <w:r>
         <w:rPr>
@@ -20191,6 +20449,15 @@
           <w:szCs w:val="20"/>
         </w:rPr>
         <w:t>.</w:t>
+      </w:r>
+      <w:r>
+        <w:rPr>
+          <w:rFonts w:ascii="Times New Roman" w:hAnsi="Times New Roman" w:cs="Times New Roman"/>
+          <w:color w:val="auto"/>
+          <w:sz w:val="24"/>
+          <w:szCs w:val="20"/>
+        </w:rPr>
+        <w:t xml:space="preserve"> When we click on Validate Connection button, we will receive an error about not trusting a certificate. This is an expected event. Check the Save this certificate for future sessions of Visual Studio checkbox and click on Accept.</w:t>
       </w:r>
     </w:p>
     <w:p>
@@ -20233,298 +20500,6 @@
             <wp:extent cx="4416814" cy="2520608"/>
             <wp:effectExtent l="0" t="0" r="3175" b="0"/>
             <wp:docPr id="59" name="Picture 59"/>
-            <wp:cNvGraphicFramePr>
-              <a:graphicFrameLocks xmlns:a="http://schemas.openxmlformats.org/drawingml/2006/main" noChangeAspect="1"/>
-            </wp:cNvGraphicFramePr>
-            <a:graphic xmlns:a="http://schemas.openxmlformats.org/drawingml/2006/main">
-              <a:graphicData uri="http://schemas.openxmlformats.org/drawingml/2006/picture">
-                <pic:pic xmlns:pic="http://schemas.openxmlformats.org/drawingml/2006/picture">
-                  <pic:nvPicPr>
-                    <pic:cNvPr id="1" name=""/>
-                    <pic:cNvPicPr/>
-                  </pic:nvPicPr>
-                  <pic:blipFill>
-                    <a:blip r:embed="rId55"/>
-                    <a:stretch>
-                      <a:fillRect/>
-                    </a:stretch>
-                  </pic:blipFill>
-                  <pic:spPr>
-                    <a:xfrm>
-                      <a:off x="0" y="0"/>
-                      <a:ext cx="4436883" cy="2532061"/>
-                    </a:xfrm>
-                    <a:prstGeom prst="rect">
-                      <a:avLst/>
-                    </a:prstGeom>
-                  </pic:spPr>
-                </pic:pic>
-              </a:graphicData>
-            </a:graphic>
-          </wp:inline>
-        </w:drawing>
-      </w:r>
-    </w:p>
-    <w:p>
-      <w:pPr>
-        <w:pStyle w:val="ListParagraph"/>
-        <w:tabs>
-          <w:tab w:val="left" w:pos="180"/>
-        </w:tabs>
-        <w:ind w:left="0"/>
-        <w:jc w:val="center"/>
-        <w:rPr>
-          <w:rFonts w:ascii="Times New Roman" w:hAnsi="Times New Roman" w:cs="Times New Roman"/>
-          <w:color w:val="auto"/>
-          <w:sz w:val="24"/>
-          <w:szCs w:val="20"/>
-        </w:rPr>
-      </w:pPr>
-    </w:p>
-    <w:p>
-      <w:pPr>
-        <w:pStyle w:val="ListParagraph"/>
-        <w:tabs>
-          <w:tab w:val="left" w:pos="180"/>
-        </w:tabs>
-        <w:ind w:left="0"/>
-        <w:jc w:val="center"/>
-        <w:rPr>
-          <w:rFonts w:ascii="Times New Roman" w:hAnsi="Times New Roman" w:cs="Times New Roman"/>
-          <w:color w:val="auto"/>
-          <w:sz w:val="24"/>
-          <w:szCs w:val="20"/>
-        </w:rPr>
-      </w:pPr>
-    </w:p>
-    <w:p>
-      <w:pPr>
-        <w:pStyle w:val="ListParagraph"/>
-        <w:tabs>
-          <w:tab w:val="left" w:pos="180"/>
-        </w:tabs>
-        <w:ind w:left="0"/>
-        <w:rPr>
-          <w:rFonts w:ascii="Times New Roman" w:hAnsi="Times New Roman" w:cs="Times New Roman"/>
-          <w:color w:val="auto"/>
-          <w:sz w:val="24"/>
-          <w:szCs w:val="20"/>
-        </w:rPr>
-      </w:pPr>
-      <w:r>
-        <w:rPr>
-          <w:rFonts w:ascii="Times New Roman" w:hAnsi="Times New Roman" w:cs="Times New Roman"/>
-          <w:color w:val="auto"/>
-          <w:sz w:val="24"/>
-          <w:szCs w:val="20"/>
-        </w:rPr>
-        <w:lastRenderedPageBreak/>
-        <w:t>14) Now repeat the steps 6-13 for the second VM. Select the web application2 folder and run it on VM 2. Both the VMs have different web application deployed i.e., the structure of the application is same but the welcome message is different in each of the VMs. This is to know that which VM is picked by the load balancer in case of traffic.</w:t>
-      </w:r>
-    </w:p>
-    <w:p>
-      <w:pPr>
-        <w:pStyle w:val="ListParagraph"/>
-        <w:tabs>
-          <w:tab w:val="left" w:pos="180"/>
-        </w:tabs>
-        <w:ind w:left="0"/>
-        <w:rPr>
-          <w:rFonts w:ascii="Times New Roman" w:hAnsi="Times New Roman" w:cs="Times New Roman"/>
-          <w:color w:val="auto"/>
-          <w:sz w:val="24"/>
-          <w:szCs w:val="20"/>
-        </w:rPr>
-      </w:pPr>
-      <w:r>
-        <w:rPr>
-          <w:rFonts w:ascii="Times New Roman" w:hAnsi="Times New Roman" w:cs="Times New Roman"/>
-          <w:color w:val="auto"/>
-          <w:sz w:val="24"/>
-          <w:szCs w:val="20"/>
-        </w:rPr>
-        <w:t xml:space="preserve">15) Choose each VM and click on the Publish button. This action will tell Visual Studio to use </w:t>
-      </w:r>
-      <w:proofErr w:type="spellStart"/>
-      <w:r>
-        <w:rPr>
-          <w:rFonts w:ascii="Times New Roman" w:hAnsi="Times New Roman" w:cs="Times New Roman"/>
-          <w:color w:val="auto"/>
-          <w:sz w:val="24"/>
-          <w:szCs w:val="20"/>
-        </w:rPr>
-        <w:t>WebDeploy</w:t>
-      </w:r>
-      <w:proofErr w:type="spellEnd"/>
-      <w:r>
-        <w:rPr>
-          <w:rFonts w:ascii="Times New Roman" w:hAnsi="Times New Roman" w:cs="Times New Roman"/>
-          <w:color w:val="auto"/>
-          <w:sz w:val="24"/>
-          <w:szCs w:val="20"/>
-        </w:rPr>
-        <w:t xml:space="preserve"> to transfer all the files from local folders to the IIS site on each VM.</w:t>
-      </w:r>
-    </w:p>
-    <w:p>
-      <w:pPr>
-        <w:pStyle w:val="ListParagraph"/>
-        <w:tabs>
-          <w:tab w:val="left" w:pos="180"/>
-        </w:tabs>
-        <w:ind w:left="0"/>
-        <w:rPr>
-          <w:rFonts w:ascii="Times New Roman" w:hAnsi="Times New Roman" w:cs="Times New Roman"/>
-          <w:color w:val="auto"/>
-          <w:sz w:val="24"/>
-          <w:szCs w:val="20"/>
-        </w:rPr>
-      </w:pPr>
-      <w:r>
-        <w:rPr>
-          <w:rFonts w:ascii="Times New Roman" w:hAnsi="Times New Roman" w:cs="Times New Roman"/>
-          <w:color w:val="auto"/>
-          <w:sz w:val="24"/>
-          <w:szCs w:val="20"/>
-        </w:rPr>
-        <w:t>16) Once the Publish button is clicked</w:t>
-      </w:r>
-      <w:r>
-        <w:rPr>
-          <w:rFonts w:ascii="Times New Roman" w:hAnsi="Times New Roman" w:cs="Times New Roman"/>
-          <w:color w:val="FF0000"/>
-          <w:sz w:val="24"/>
-          <w:szCs w:val="20"/>
-        </w:rPr>
-        <w:t>,</w:t>
-      </w:r>
-      <w:r>
-        <w:rPr>
-          <w:rFonts w:ascii="Times New Roman" w:hAnsi="Times New Roman" w:cs="Times New Roman"/>
-          <w:color w:val="auto"/>
-          <w:sz w:val="24"/>
-          <w:szCs w:val="20"/>
-        </w:rPr>
-        <w:t xml:space="preserve"> a web browser will be opened with the deployed application.  </w:t>
-      </w:r>
-    </w:p>
-    <w:p>
-      <w:pPr>
-        <w:pStyle w:val="ListParagraph"/>
-        <w:tabs>
-          <w:tab w:val="left" w:pos="180"/>
-        </w:tabs>
-        <w:ind w:left="0"/>
-        <w:rPr>
-          <w:rFonts w:ascii="Times New Roman" w:hAnsi="Times New Roman" w:cs="Times New Roman"/>
-          <w:color w:val="auto"/>
-          <w:sz w:val="24"/>
-          <w:szCs w:val="20"/>
-        </w:rPr>
-      </w:pPr>
-      <w:r>
-        <w:rPr>
-          <w:rFonts w:ascii="Times New Roman" w:hAnsi="Times New Roman" w:cs="Times New Roman"/>
-          <w:color w:val="auto"/>
-          <w:sz w:val="24"/>
-          <w:szCs w:val="20"/>
-        </w:rPr>
-        <w:t xml:space="preserve">17) </w:t>
-      </w:r>
-      <w:r>
-        <w:rPr>
-          <w:rFonts w:ascii="Times New Roman" w:hAnsi="Times New Roman" w:cs="Times New Roman"/>
-          <w:color w:val="161718" w:themeColor="text1"/>
-          <w:sz w:val="24"/>
-          <w:szCs w:val="20"/>
-        </w:rPr>
-        <w:t xml:space="preserve">Below are the images of the deployed web application in first and second VM respectively. For the same </w:t>
-      </w:r>
-      <w:r>
-        <w:rPr>
-          <w:rFonts w:ascii="Times New Roman" w:hAnsi="Times New Roman" w:cs="Times New Roman"/>
-          <w:color w:val="161718" w:themeColor="text1"/>
-          <w:sz w:val="24"/>
-          <w:szCs w:val="20"/>
-        </w:rPr>
-        <w:t>l</w:t>
-      </w:r>
-      <w:r>
-        <w:rPr>
-          <w:rFonts w:ascii="Times New Roman" w:hAnsi="Times New Roman" w:cs="Times New Roman"/>
-          <w:color w:val="161718" w:themeColor="text1"/>
-          <w:sz w:val="24"/>
-          <w:szCs w:val="20"/>
-        </w:rPr>
-        <w:t xml:space="preserve">oad balancer </w:t>
-      </w:r>
-      <w:r>
-        <w:rPr>
-          <w:rFonts w:ascii="Times New Roman" w:hAnsi="Times New Roman" w:cs="Times New Roman"/>
-          <w:color w:val="161718" w:themeColor="text1"/>
-          <w:sz w:val="24"/>
-          <w:szCs w:val="20"/>
-        </w:rPr>
-        <w:t>IP,</w:t>
-      </w:r>
-      <w:r>
-        <w:rPr>
-          <w:rFonts w:ascii="Times New Roman" w:hAnsi="Times New Roman" w:cs="Times New Roman"/>
-          <w:color w:val="161718" w:themeColor="text1"/>
-          <w:sz w:val="24"/>
-          <w:szCs w:val="20"/>
-        </w:rPr>
-        <w:t xml:space="preserve"> we can see </w:t>
-      </w:r>
-      <w:r>
-        <w:rPr>
-          <w:rFonts w:ascii="Times New Roman" w:hAnsi="Times New Roman" w:cs="Times New Roman"/>
-          <w:color w:val="auto"/>
-          <w:sz w:val="24"/>
-          <w:szCs w:val="20"/>
-        </w:rPr>
-        <w:t>that same application is running in different VMs.</w:t>
-      </w:r>
-    </w:p>
-    <w:p>
-      <w:pPr>
-        <w:pStyle w:val="ListParagraph"/>
-        <w:tabs>
-          <w:tab w:val="left" w:pos="180"/>
-        </w:tabs>
-        <w:ind w:left="0"/>
-        <w:rPr>
-          <w:rFonts w:ascii="Times New Roman" w:hAnsi="Times New Roman" w:cs="Times New Roman"/>
-          <w:color w:val="auto"/>
-          <w:sz w:val="24"/>
-          <w:szCs w:val="20"/>
-        </w:rPr>
-      </w:pPr>
-    </w:p>
-    <w:p>
-      <w:pPr>
-        <w:pStyle w:val="ListParagraph"/>
-        <w:tabs>
-          <w:tab w:val="left" w:pos="180"/>
-        </w:tabs>
-        <w:ind w:left="0"/>
-        <w:rPr>
-          <w:rFonts w:ascii="Times New Roman" w:hAnsi="Times New Roman" w:cs="Times New Roman"/>
-          <w:color w:val="auto"/>
-          <w:sz w:val="24"/>
-          <w:szCs w:val="20"/>
-        </w:rPr>
-      </w:pPr>
-      <w:r>
-        <w:rPr>
-          <w:rFonts w:ascii="Times New Roman" w:hAnsi="Times New Roman" w:cs="Times New Roman"/>
-          <w:noProof/>
-        </w:rPr>
-        <w:drawing>
-          <wp:inline distT="0" distB="0" distL="0" distR="0" wp14:anchorId="72883426" wp14:editId="2FC7A2CD">
-            <wp:extent cx="6284689" cy="1995265"/>
-            <wp:effectExtent l="0" t="0" r="1905" b="5080"/>
-            <wp:docPr id="60" name="Picture 60"/>
             <wp:cNvGraphicFramePr>
               <a:graphicFrameLocks xmlns:a="http://schemas.openxmlformats.org/drawingml/2006/main" noChangeAspect="1"/>
             </wp:cNvGraphicFramePr>
@@ -20544,7 +20519,7 @@
                   <pic:spPr>
                     <a:xfrm>
                       <a:off x="0" y="0"/>
-                      <a:ext cx="6325840" cy="2008330"/>
+                      <a:ext cx="4436883" cy="2532061"/>
                     </a:xfrm>
                     <a:prstGeom prst="rect">
                       <a:avLst/>
@@ -20564,6 +20539,7 @@
           <w:tab w:val="left" w:pos="180"/>
         </w:tabs>
         <w:ind w:left="0"/>
+        <w:jc w:val="center"/>
         <w:rPr>
           <w:rFonts w:ascii="Times New Roman" w:hAnsi="Times New Roman" w:cs="Times New Roman"/>
           <w:color w:val="auto"/>
@@ -20579,6 +20555,298 @@
           <w:tab w:val="left" w:pos="180"/>
         </w:tabs>
         <w:ind w:left="0"/>
+        <w:jc w:val="center"/>
+        <w:rPr>
+          <w:rFonts w:ascii="Times New Roman" w:hAnsi="Times New Roman" w:cs="Times New Roman"/>
+          <w:color w:val="auto"/>
+          <w:sz w:val="24"/>
+          <w:szCs w:val="20"/>
+        </w:rPr>
+      </w:pPr>
+    </w:p>
+    <w:p>
+      <w:pPr>
+        <w:pStyle w:val="ListParagraph"/>
+        <w:tabs>
+          <w:tab w:val="left" w:pos="180"/>
+        </w:tabs>
+        <w:ind w:left="0"/>
+        <w:rPr>
+          <w:rFonts w:ascii="Times New Roman" w:hAnsi="Times New Roman" w:cs="Times New Roman"/>
+          <w:color w:val="auto"/>
+          <w:sz w:val="24"/>
+          <w:szCs w:val="20"/>
+        </w:rPr>
+      </w:pPr>
+      <w:r>
+        <w:rPr>
+          <w:rFonts w:ascii="Times New Roman" w:hAnsi="Times New Roman" w:cs="Times New Roman"/>
+          <w:color w:val="auto"/>
+          <w:sz w:val="24"/>
+          <w:szCs w:val="20"/>
+        </w:rPr>
+        <w:lastRenderedPageBreak/>
+        <w:t>14</w:t>
+      </w:r>
+      <w:r>
+        <w:rPr>
+          <w:rFonts w:ascii="Times New Roman" w:hAnsi="Times New Roman" w:cs="Times New Roman"/>
+          <w:color w:val="auto"/>
+          <w:sz w:val="24"/>
+          <w:szCs w:val="20"/>
+        </w:rPr>
+        <w:t>.</w:t>
+      </w:r>
+      <w:r>
+        <w:rPr>
+          <w:rFonts w:ascii="Times New Roman" w:hAnsi="Times New Roman" w:cs="Times New Roman"/>
+          <w:color w:val="auto"/>
+          <w:sz w:val="24"/>
+          <w:szCs w:val="20"/>
+        </w:rPr>
+        <w:t xml:space="preserve"> Now repeat the steps 6-13 for the second VM. Select the web application2 folder and run it on VM 2. Both the VMs have different web application deployed i.e., the structure of the application is same but the welcome message is different in each of the VMs. This is to know that which VM is picked by the load balancer in case of traffic.</w:t>
+      </w:r>
+    </w:p>
+    <w:p>
+      <w:pPr>
+        <w:pStyle w:val="ListParagraph"/>
+        <w:tabs>
+          <w:tab w:val="left" w:pos="180"/>
+        </w:tabs>
+        <w:ind w:left="0"/>
+        <w:rPr>
+          <w:rFonts w:ascii="Times New Roman" w:hAnsi="Times New Roman" w:cs="Times New Roman"/>
+          <w:color w:val="auto"/>
+          <w:sz w:val="24"/>
+          <w:szCs w:val="20"/>
+        </w:rPr>
+      </w:pPr>
+      <w:r>
+        <w:rPr>
+          <w:rFonts w:ascii="Times New Roman" w:hAnsi="Times New Roman" w:cs="Times New Roman"/>
+          <w:color w:val="auto"/>
+          <w:sz w:val="24"/>
+          <w:szCs w:val="20"/>
+        </w:rPr>
+        <w:t>15</w:t>
+      </w:r>
+      <w:r>
+        <w:rPr>
+          <w:rFonts w:ascii="Times New Roman" w:hAnsi="Times New Roman" w:cs="Times New Roman"/>
+          <w:color w:val="auto"/>
+          <w:sz w:val="24"/>
+          <w:szCs w:val="20"/>
+        </w:rPr>
+        <w:t>.</w:t>
+      </w:r>
+      <w:r>
+        <w:rPr>
+          <w:rFonts w:ascii="Times New Roman" w:hAnsi="Times New Roman" w:cs="Times New Roman"/>
+          <w:color w:val="auto"/>
+          <w:sz w:val="24"/>
+          <w:szCs w:val="20"/>
+        </w:rPr>
+        <w:t xml:space="preserve"> Choose each VM and click on the Publish button. This action will tell Visual Studio to use </w:t>
+      </w:r>
+      <w:proofErr w:type="spellStart"/>
+      <w:r>
+        <w:rPr>
+          <w:rFonts w:ascii="Times New Roman" w:hAnsi="Times New Roman" w:cs="Times New Roman"/>
+          <w:color w:val="auto"/>
+          <w:sz w:val="24"/>
+          <w:szCs w:val="20"/>
+        </w:rPr>
+        <w:t>WebDeploy</w:t>
+      </w:r>
+      <w:proofErr w:type="spellEnd"/>
+      <w:r>
+        <w:rPr>
+          <w:rFonts w:ascii="Times New Roman" w:hAnsi="Times New Roman" w:cs="Times New Roman"/>
+          <w:color w:val="auto"/>
+          <w:sz w:val="24"/>
+          <w:szCs w:val="20"/>
+        </w:rPr>
+        <w:t xml:space="preserve"> to transfer all the files from local folders to the IIS site on each VM.</w:t>
+      </w:r>
+    </w:p>
+    <w:p>
+      <w:pPr>
+        <w:pStyle w:val="ListParagraph"/>
+        <w:tabs>
+          <w:tab w:val="left" w:pos="180"/>
+        </w:tabs>
+        <w:ind w:left="0"/>
+        <w:rPr>
+          <w:rFonts w:ascii="Times New Roman" w:hAnsi="Times New Roman" w:cs="Times New Roman"/>
+          <w:color w:val="auto"/>
+          <w:sz w:val="24"/>
+          <w:szCs w:val="20"/>
+        </w:rPr>
+      </w:pPr>
+      <w:r>
+        <w:rPr>
+          <w:rFonts w:ascii="Times New Roman" w:hAnsi="Times New Roman" w:cs="Times New Roman"/>
+          <w:color w:val="auto"/>
+          <w:sz w:val="24"/>
+          <w:szCs w:val="20"/>
+        </w:rPr>
+        <w:t>16</w:t>
+      </w:r>
+      <w:r>
+        <w:rPr>
+          <w:rFonts w:ascii="Times New Roman" w:hAnsi="Times New Roman" w:cs="Times New Roman"/>
+          <w:color w:val="auto"/>
+          <w:sz w:val="24"/>
+          <w:szCs w:val="20"/>
+        </w:rPr>
+        <w:t>.</w:t>
+      </w:r>
+      <w:r>
+        <w:rPr>
+          <w:rFonts w:ascii="Times New Roman" w:hAnsi="Times New Roman" w:cs="Times New Roman"/>
+          <w:color w:val="auto"/>
+          <w:sz w:val="24"/>
+          <w:szCs w:val="20"/>
+        </w:rPr>
+        <w:t xml:space="preserve"> Once the Publish button is clicked</w:t>
+      </w:r>
+      <w:r>
+        <w:rPr>
+          <w:rFonts w:ascii="Times New Roman" w:hAnsi="Times New Roman" w:cs="Times New Roman"/>
+          <w:color w:val="FF0000"/>
+          <w:sz w:val="24"/>
+          <w:szCs w:val="20"/>
+        </w:rPr>
+        <w:t>,</w:t>
+      </w:r>
+      <w:r>
+        <w:rPr>
+          <w:rFonts w:ascii="Times New Roman" w:hAnsi="Times New Roman" w:cs="Times New Roman"/>
+          <w:color w:val="auto"/>
+          <w:sz w:val="24"/>
+          <w:szCs w:val="20"/>
+        </w:rPr>
+        <w:t xml:space="preserve"> a web browser will be opened with the deployed application.  </w:t>
+      </w:r>
+    </w:p>
+    <w:p>
+      <w:pPr>
+        <w:pStyle w:val="ListParagraph"/>
+        <w:tabs>
+          <w:tab w:val="left" w:pos="180"/>
+        </w:tabs>
+        <w:ind w:left="0"/>
+        <w:rPr>
+          <w:rFonts w:ascii="Times New Roman" w:hAnsi="Times New Roman" w:cs="Times New Roman"/>
+          <w:color w:val="auto"/>
+          <w:sz w:val="24"/>
+          <w:szCs w:val="20"/>
+        </w:rPr>
+      </w:pPr>
+      <w:r>
+        <w:rPr>
+          <w:rFonts w:ascii="Times New Roman" w:hAnsi="Times New Roman" w:cs="Times New Roman"/>
+          <w:color w:val="auto"/>
+          <w:sz w:val="24"/>
+          <w:szCs w:val="20"/>
+        </w:rPr>
+        <w:t>17</w:t>
+      </w:r>
+      <w:r>
+        <w:rPr>
+          <w:rFonts w:ascii="Times New Roman" w:hAnsi="Times New Roman" w:cs="Times New Roman"/>
+          <w:color w:val="auto"/>
+          <w:sz w:val="24"/>
+          <w:szCs w:val="20"/>
+        </w:rPr>
+        <w:t>.</w:t>
+      </w:r>
+      <w:r>
+        <w:rPr>
+          <w:rFonts w:ascii="Times New Roman" w:hAnsi="Times New Roman" w:cs="Times New Roman"/>
+          <w:color w:val="auto"/>
+          <w:sz w:val="24"/>
+          <w:szCs w:val="20"/>
+        </w:rPr>
+        <w:t xml:space="preserve"> </w:t>
+      </w:r>
+      <w:r>
+        <w:rPr>
+          <w:rFonts w:ascii="Times New Roman" w:hAnsi="Times New Roman" w:cs="Times New Roman"/>
+          <w:color w:val="161718" w:themeColor="text1"/>
+          <w:sz w:val="24"/>
+          <w:szCs w:val="20"/>
+        </w:rPr>
+        <w:t xml:space="preserve">Below are the images of the deployed web application in first and second VM respectively. For the same </w:t>
+      </w:r>
+      <w:r>
+        <w:rPr>
+          <w:rFonts w:ascii="Times New Roman" w:hAnsi="Times New Roman" w:cs="Times New Roman"/>
+          <w:color w:val="161718" w:themeColor="text1"/>
+          <w:sz w:val="24"/>
+          <w:szCs w:val="20"/>
+        </w:rPr>
+        <w:t>l</w:t>
+      </w:r>
+      <w:r>
+        <w:rPr>
+          <w:rFonts w:ascii="Times New Roman" w:hAnsi="Times New Roman" w:cs="Times New Roman"/>
+          <w:color w:val="161718" w:themeColor="text1"/>
+          <w:sz w:val="24"/>
+          <w:szCs w:val="20"/>
+        </w:rPr>
+        <w:t xml:space="preserve">oad balancer </w:t>
+      </w:r>
+      <w:r>
+        <w:rPr>
+          <w:rFonts w:ascii="Times New Roman" w:hAnsi="Times New Roman" w:cs="Times New Roman"/>
+          <w:color w:val="161718" w:themeColor="text1"/>
+          <w:sz w:val="24"/>
+          <w:szCs w:val="20"/>
+        </w:rPr>
+        <w:t>IP,</w:t>
+      </w:r>
+      <w:r>
+        <w:rPr>
+          <w:rFonts w:ascii="Times New Roman" w:hAnsi="Times New Roman" w:cs="Times New Roman"/>
+          <w:color w:val="161718" w:themeColor="text1"/>
+          <w:sz w:val="24"/>
+          <w:szCs w:val="20"/>
+        </w:rPr>
+        <w:t xml:space="preserve"> we can see </w:t>
+      </w:r>
+      <w:r>
+        <w:rPr>
+          <w:rFonts w:ascii="Times New Roman" w:hAnsi="Times New Roman" w:cs="Times New Roman"/>
+          <w:color w:val="auto"/>
+          <w:sz w:val="24"/>
+          <w:szCs w:val="20"/>
+        </w:rPr>
+        <w:t>that same application is running in different VMs.</w:t>
+      </w:r>
+    </w:p>
+    <w:p>
+      <w:pPr>
+        <w:pStyle w:val="ListParagraph"/>
+        <w:tabs>
+          <w:tab w:val="left" w:pos="180"/>
+        </w:tabs>
+        <w:ind w:left="0"/>
+        <w:rPr>
+          <w:rFonts w:ascii="Times New Roman" w:hAnsi="Times New Roman" w:cs="Times New Roman"/>
+          <w:color w:val="auto"/>
+          <w:sz w:val="24"/>
+          <w:szCs w:val="20"/>
+        </w:rPr>
+      </w:pPr>
+    </w:p>
+    <w:p>
+      <w:pPr>
+        <w:pStyle w:val="ListParagraph"/>
+        <w:tabs>
+          <w:tab w:val="left" w:pos="180"/>
+        </w:tabs>
+        <w:ind w:left="0"/>
         <w:rPr>
           <w:rFonts w:ascii="Times New Roman" w:hAnsi="Times New Roman" w:cs="Times New Roman"/>
           <w:color w:val="auto"/>
@@ -20592,10 +20860,10 @@
           <w:noProof/>
         </w:rPr>
         <w:drawing>
-          <wp:inline distT="0" distB="0" distL="0" distR="0" wp14:anchorId="6E557C5C" wp14:editId="1E46E847">
-            <wp:extent cx="6284595" cy="1933809"/>
-            <wp:effectExtent l="0" t="0" r="1905" b="9525"/>
-            <wp:docPr id="61" name="Picture 61"/>
+          <wp:inline distT="0" distB="0" distL="0" distR="0" wp14:anchorId="72883426" wp14:editId="2FC7A2CD">
+            <wp:extent cx="6284689" cy="1995265"/>
+            <wp:effectExtent l="0" t="0" r="1905" b="5080"/>
+            <wp:docPr id="60" name="Picture 60"/>
             <wp:cNvGraphicFramePr>
               <a:graphicFrameLocks xmlns:a="http://schemas.openxmlformats.org/drawingml/2006/main" noChangeAspect="1"/>
             </wp:cNvGraphicFramePr>
@@ -20615,6 +20883,77 @@
                   <pic:spPr>
                     <a:xfrm>
                       <a:off x="0" y="0"/>
+                      <a:ext cx="6325840" cy="2008330"/>
+                    </a:xfrm>
+                    <a:prstGeom prst="rect">
+                      <a:avLst/>
+                    </a:prstGeom>
+                  </pic:spPr>
+                </pic:pic>
+              </a:graphicData>
+            </a:graphic>
+          </wp:inline>
+        </w:drawing>
+      </w:r>
+    </w:p>
+    <w:p>
+      <w:pPr>
+        <w:pStyle w:val="ListParagraph"/>
+        <w:tabs>
+          <w:tab w:val="left" w:pos="180"/>
+        </w:tabs>
+        <w:ind w:left="0"/>
+        <w:rPr>
+          <w:rFonts w:ascii="Times New Roman" w:hAnsi="Times New Roman" w:cs="Times New Roman"/>
+          <w:color w:val="auto"/>
+          <w:sz w:val="24"/>
+          <w:szCs w:val="20"/>
+        </w:rPr>
+      </w:pPr>
+    </w:p>
+    <w:p>
+      <w:pPr>
+        <w:pStyle w:val="ListParagraph"/>
+        <w:tabs>
+          <w:tab w:val="left" w:pos="180"/>
+        </w:tabs>
+        <w:ind w:left="0"/>
+        <w:rPr>
+          <w:rFonts w:ascii="Times New Roman" w:hAnsi="Times New Roman" w:cs="Times New Roman"/>
+          <w:color w:val="auto"/>
+          <w:sz w:val="24"/>
+          <w:szCs w:val="20"/>
+        </w:rPr>
+      </w:pPr>
+      <w:r>
+        <w:rPr>
+          <w:rFonts w:ascii="Times New Roman" w:hAnsi="Times New Roman" w:cs="Times New Roman"/>
+          <w:noProof/>
+        </w:rPr>
+        <w:drawing>
+          <wp:inline distT="0" distB="0" distL="0" distR="0" wp14:anchorId="6E557C5C" wp14:editId="1E46E847">
+            <wp:extent cx="6284595" cy="1933809"/>
+            <wp:effectExtent l="0" t="0" r="1905" b="9525"/>
+            <wp:docPr id="61" name="Picture 61"/>
+            <wp:cNvGraphicFramePr>
+              <a:graphicFrameLocks xmlns:a="http://schemas.openxmlformats.org/drawingml/2006/main" noChangeAspect="1"/>
+            </wp:cNvGraphicFramePr>
+            <a:graphic xmlns:a="http://schemas.openxmlformats.org/drawingml/2006/main">
+              <a:graphicData uri="http://schemas.openxmlformats.org/drawingml/2006/picture">
+                <pic:pic xmlns:pic="http://schemas.openxmlformats.org/drawingml/2006/picture">
+                  <pic:nvPicPr>
+                    <pic:cNvPr id="1" name=""/>
+                    <pic:cNvPicPr/>
+                  </pic:nvPicPr>
+                  <pic:blipFill>
+                    <a:blip r:embed="rId58"/>
+                    <a:stretch>
+                      <a:fillRect/>
+                    </a:stretch>
+                  </pic:blipFill>
+                  <pic:spPr>
+                    <a:xfrm>
+                      <a:off x="0" y="0"/>
                       <a:ext cx="6348014" cy="1953323"/>
                     </a:xfrm>
                     <a:prstGeom prst="rect">
@@ -20664,7 +21003,6 @@
           <w:tab w:val="left" w:pos="180"/>
         </w:tabs>
         <w:ind w:left="0"/>
-        <w:jc w:val="center"/>
         <w:rPr>
           <w:rFonts w:ascii="Times New Roman" w:hAnsi="Times New Roman" w:cs="Times New Roman"/>
           <w:b/>
@@ -20674,6 +21012,17 @@
           <w:szCs w:val="20"/>
         </w:rPr>
       </w:pPr>
+      <w:r>
+        <w:rPr>
+          <w:rFonts w:ascii="Times New Roman" w:hAnsi="Times New Roman" w:cs="Times New Roman"/>
+          <w:b/>
+          <w:bCs/>
+          <w:color w:val="auto"/>
+          <w:sz w:val="24"/>
+          <w:szCs w:val="20"/>
+        </w:rPr>
+        <w:t>What did we achieve?</w:t>
+      </w:r>
     </w:p>
     <w:p>
       <w:pPr>
@@ -20682,7 +21031,6 @@
           <w:tab w:val="left" w:pos="180"/>
         </w:tabs>
         <w:ind w:left="0"/>
-        <w:jc w:val="center"/>
         <w:rPr>
           <w:rFonts w:ascii="Times New Roman" w:hAnsi="Times New Roman" w:cs="Times New Roman"/>
           <w:b/>
@@ -20692,6 +21040,17 @@
           <w:szCs w:val="20"/>
         </w:rPr>
       </w:pPr>
+      <w:r>
+        <w:rPr>
+          <w:rFonts w:ascii="Times New Roman" w:hAnsi="Times New Roman" w:cs="Times New Roman"/>
+          <w:b/>
+          <w:bCs/>
+          <w:color w:val="auto"/>
+          <w:sz w:val="24"/>
+          <w:szCs w:val="20"/>
+        </w:rPr>
+        <w:t>What we could have achieved if we had more time?</w:t>
+      </w:r>
     </w:p>
     <w:p>
       <w:pPr>
@@ -20700,7 +21059,6 @@
           <w:tab w:val="left" w:pos="180"/>
         </w:tabs>
         <w:ind w:left="0"/>
-        <w:jc w:val="center"/>
         <w:rPr>
           <w:rFonts w:ascii="Times New Roman" w:hAnsi="Times New Roman" w:cs="Times New Roman"/>
           <w:b/>
@@ -20710,6 +21068,30 @@
           <w:szCs w:val="20"/>
         </w:rPr>
       </w:pPr>
+      <w:r>
+        <w:rPr>
+          <w:rFonts w:ascii="Times New Roman" w:hAnsi="Times New Roman" w:cs="Times New Roman"/>
+          <w:b/>
+          <w:bCs/>
+          <w:color w:val="auto"/>
+          <w:sz w:val="24"/>
+          <w:szCs w:val="20"/>
+        </w:rPr>
+        <w:t xml:space="preserve">Use cases of </w:t>
+      </w:r>
+      <w:proofErr w:type="spellStart"/>
+      <w:r>
+        <w:rPr>
+          <w:rFonts w:ascii="Times New Roman" w:hAnsi="Times New Roman" w:cs="Times New Roman"/>
+          <w:b/>
+          <w:bCs/>
+          <w:color w:val="auto"/>
+          <w:sz w:val="24"/>
+          <w:szCs w:val="20"/>
+        </w:rPr>
+        <w:t>IaC</w:t>
+      </w:r>
+      <w:proofErr w:type="spellEnd"/>
     </w:p>
     <w:p>
       <w:pPr>
@@ -20718,11 +21100,8 @@
           <w:tab w:val="left" w:pos="180"/>
         </w:tabs>
         <w:ind w:left="0"/>
-        <w:jc w:val="center"/>
-        <w:rPr>
-          <w:rFonts w:ascii="Times New Roman" w:hAnsi="Times New Roman" w:cs="Times New Roman"/>
-          <w:b/>
-          <w:bCs/>
+        <w:rPr>
+          <w:rFonts w:ascii="Times New Roman" w:hAnsi="Times New Roman" w:cs="Times New Roman"/>
           <w:color w:val="auto"/>
           <w:sz w:val="24"/>
           <w:szCs w:val="20"/>
@@ -20862,27 +21241,16 @@
           <w:tab w:val="left" w:pos="180"/>
         </w:tabs>
         <w:ind w:left="0"/>
+        <w:jc w:val="center"/>
         <w:rPr>
           <w:rFonts w:ascii="Times New Roman" w:hAnsi="Times New Roman" w:cs="Times New Roman"/>
           <w:b/>
           <w:bCs/>
           <w:color w:val="auto"/>
-          <w:sz w:val="32"/>
-          <w:szCs w:val="24"/>
-        </w:rPr>
-      </w:pPr>
-      <w:r>
-        <w:rPr>
-          <w:rFonts w:ascii="Times New Roman" w:hAnsi="Times New Roman" w:cs="Times New Roman"/>
-          <w:b/>
-          <w:bCs/>
-          <w:color w:val="auto"/>
-          <w:sz w:val="44"/>
-          <w:szCs w:val="36"/>
-        </w:rPr>
-        <w:lastRenderedPageBreak/>
-        <w:t>References:</w:t>
-      </w:r>
+          <w:sz w:val="24"/>
+          <w:szCs w:val="20"/>
+        </w:rPr>
+      </w:pPr>
     </w:p>
     <w:p>
       <w:pPr>
@@ -20893,6 +21261,34 @@
         <w:ind w:left="0"/>
         <w:rPr>
           <w:rFonts w:ascii="Times New Roman" w:hAnsi="Times New Roman" w:cs="Times New Roman"/>
+          <w:b/>
+          <w:bCs/>
+          <w:color w:val="auto"/>
+          <w:sz w:val="32"/>
+          <w:szCs w:val="24"/>
+        </w:rPr>
+      </w:pPr>
+      <w:r>
+        <w:rPr>
+          <w:rFonts w:ascii="Times New Roman" w:hAnsi="Times New Roman" w:cs="Times New Roman"/>
+          <w:b/>
+          <w:bCs/>
+          <w:color w:val="auto"/>
+          <w:sz w:val="44"/>
+          <w:szCs w:val="36"/>
+        </w:rPr>
+        <w:t>References:</w:t>
+      </w:r>
+    </w:p>
+    <w:p>
+      <w:pPr>
+        <w:pStyle w:val="ListParagraph"/>
+        <w:tabs>
+          <w:tab w:val="left" w:pos="180"/>
+        </w:tabs>
+        <w:ind w:left="0"/>
+        <w:rPr>
+          <w:rFonts w:ascii="Times New Roman" w:hAnsi="Times New Roman" w:cs="Times New Roman"/>
           <w:color w:val="auto"/>
           <w:sz w:val="24"/>
           <w:szCs w:val="20"/>
@@ -20907,7 +21303,7 @@
         </w:rPr>
         <w:t xml:space="preserve">[1] </w:t>
       </w:r>
-      <w:hyperlink r:id="rId58" w:history="1">
+      <w:hyperlink r:id="rId59" w:history="1">
         <w:r>
           <w:rPr>
             <w:rStyle w:val="Hyperlink"/>
@@ -20942,7 +21338,7 @@
         </w:rPr>
         <w:t xml:space="preserve">[2] </w:t>
       </w:r>
-      <w:hyperlink r:id="rId59" w:history="1">
+      <w:hyperlink r:id="rId60" w:history="1">
         <w:r>
           <w:rPr>
             <w:rStyle w:val="Hyperlink"/>
@@ -20977,7 +21373,7 @@
         </w:rPr>
         <w:t xml:space="preserve">[3] </w:t>
       </w:r>
-      <w:hyperlink r:id="rId60" w:history="1">
+      <w:hyperlink r:id="rId61" w:anchor="install-the-net-core-hosting-bundle" w:history="1">
         <w:r>
           <w:rPr>
             <w:rStyle w:val="Hyperlink"/>
@@ -21012,7 +21408,7 @@
         </w:rPr>
         <w:t xml:space="preserve">[4] </w:t>
       </w:r>
-      <w:hyperlink r:id="rId61" w:history="1">
+      <w:hyperlink r:id="rId62" w:history="1">
         <w:r>
           <w:rPr>
             <w:rStyle w:val="Hyperlink"/>
@@ -21040,9 +21436,9 @@
       </w:pPr>
     </w:p>
     <w:sectPr>
-      <w:headerReference w:type="default" r:id="rId62"/>
-      <w:footerReference w:type="default" r:id="rId63"/>
-      <w:footerReference w:type="first" r:id="rId64"/>
+      <w:headerReference w:type="default" r:id="rId63"/>
+      <w:footerReference w:type="default" r:id="rId64"/>
+      <w:footerReference w:type="first" r:id="rId65"/>
       <w:pgSz w:w="12240" w:h="15840"/>
       <w:pgMar w:top="720" w:right="1152" w:bottom="720" w:left="1152" w:header="0" w:footer="0" w:gutter="0"/>
       <w:pgNumType w:start="1"/>
@@ -21391,6 +21787,119 @@
 <file path=word/numbering.xml><?xml version="1.0" encoding="utf-8"?>
 <w:numbering xmlns:wpc="http://schemas.microsoft.com/office/word/2010/wordprocessingCanvas" xmlns:cx="http://schemas.microsoft.com/office/drawing/2014/chartex" xmlns:cx1="http://schemas.microsoft.com/office/drawing/2015/9/8/chartex" xmlns:cx2="http://schemas.microsoft.com/office/drawing/2015/10/21/chartex" xmlns:cx3="http://schemas.microsoft.com/office/drawing/2016/5/9/chartex" xmlns:cx4="http://schemas.microsoft.com/office/drawing/2016/5/10/chartex" xmlns:cx5="http://schemas.microsoft.com/office/drawing/2016/5/11/chartex" xmlns:cx6="http://schemas.microsoft.com/office/drawing/2016/5/12/chartex" xmlns:cx7="http://schemas.microsoft.com/office/drawing/2016/5/13/chartex" xmlns:cx8="http://schemas.microsoft.com/office/drawing/2016/5/14/chartex" xmlns:mc="http://schemas.openxmlformats.org/markup-compatibility/2006" xmlns:aink="http://schemas.microsoft.com/office/drawing/2016/ink" xmlns:am3d="http://schemas.microsoft.com/office/drawing/2017/model3d" xmlns:o="urn:schemas-microsoft-com:office:office" xmlns:r="http://schemas.openxmlformats.org/officeDocument/2006/relationships" xmlns:m="http://schemas.openxmlformats.org/officeDocument/2006/math" xmlns:v="urn:schemas-microsoft-com:vml" xmlns:wp14="http://schemas.microsoft.com/office/word/2010/wordprocessingDrawing" xmlns:wp="http://schemas.openxmlformats.org/drawingml/2006/wordprocessingDrawing" xmlns:w10="urn:schemas-microsoft-com:office:word" xmlns:w="http://schemas.openxmlformats.org/wordprocessingml/2006/main" xmlns:w14="http://schemas.microsoft.com/office/word/2010/wordml" xmlns:w15="http://schemas.microsoft.com/office/word/2012/wordml" xmlns:w16cex="http://schemas.microsoft.com/office/word/2018/wordml/cex" xmlns:w16cid="http://schemas.microsoft.com/office/word/2016/wordml/cid" xmlns:w16="http://schemas.microsoft.com/office/word/2018/wordml" xmlns:w16se="http://schemas.microsoft.com/office/word/2015/wordml/symex" xmlns:wpg="http://schemas.microsoft.com/office/word/2010/wordprocessingGroup" xmlns:wpi="http://schemas.microsoft.com/office/word/2010/wordprocessingInk" xmlns:wne="http://schemas.microsoft.com/office/word/2006/wordml" xmlns:wps="http://schemas.microsoft.com/office/word/2010/wordprocessingShape" mc:Ignorable="w14 w15 w16se w16cid w16 w16cex wp14">
   <w:abstractNum w:abstractNumId="0" w15:restartNumberingAfterBreak="0">
+    <w:nsid w:val="065472C8"/>
+    <w:multiLevelType w:val="hybridMultilevel"/>
+    <w:tmpl w:val="4D2AB232"/>
+    <w:lvl w:ilvl="0" w:tplc="4009000F">
+      <w:start w:val="1"/>
+      <w:numFmt w:val="decimal"/>
+      <w:lvlText w:val="%1."/>
+      <w:lvlJc w:val="left"/>
+      <w:pPr>
+        <w:ind w:left="720" w:hanging="360"/>
+      </w:pPr>
+      <w:rPr>
+        <w:rFonts w:hint="default"/>
+      </w:rPr>
+    </w:lvl>
+    <w:lvl w:ilvl="1" w:tplc="40090003" w:tentative="1">
+      <w:start w:val="1"/>
+      <w:numFmt w:val="bullet"/>
+      <w:lvlText w:val="o"/>
+      <w:lvlJc w:val="left"/>
+      <w:pPr>
+        <w:ind w:left="1440" w:hanging="360"/>
+      </w:pPr>
+      <w:rPr>
+        <w:rFonts w:ascii="Courier New" w:hAnsi="Courier New" w:cs="Courier New" w:hint="default"/>
+      </w:rPr>
+    </w:lvl>
+    <w:lvl w:ilvl="2" w:tplc="40090005" w:tentative="1">
+      <w:start w:val="1"/>
+      <w:numFmt w:val="bullet"/>
+      <w:lvlText w:val=""/>
+      <w:lvlJc w:val="left"/>
+      <w:pPr>
+        <w:ind w:left="2160" w:hanging="360"/>
+      </w:pPr>
+      <w:rPr>
+        <w:rFonts w:ascii="Wingdings" w:hAnsi="Wingdings" w:hint="default"/>
+      </w:rPr>
+    </w:lvl>
+    <w:lvl w:ilvl="3" w:tplc="40090001" w:tentative="1">
+      <w:start w:val="1"/>
+      <w:numFmt w:val="bullet"/>
+      <w:lvlText w:val=""/>
+      <w:lvlJc w:val="left"/>
+      <w:pPr>
+        <w:ind w:left="2880" w:hanging="360"/>
+      </w:pPr>
+      <w:rPr>
+        <w:rFonts w:ascii="Symbol" w:hAnsi="Symbol" w:hint="default"/>
+      </w:rPr>
+    </w:lvl>
+    <w:lvl w:ilvl="4" w:tplc="40090003" w:tentative="1">
+      <w:start w:val="1"/>
+      <w:numFmt w:val="bullet"/>
+      <w:lvlText w:val="o"/>
+      <w:lvlJc w:val="left"/>
+      <w:pPr>
+        <w:ind w:left="3600" w:hanging="360"/>
+      </w:pPr>
+      <w:rPr>
+        <w:rFonts w:ascii="Courier New" w:hAnsi="Courier New" w:cs="Courier New" w:hint="default"/>
+      </w:rPr>
+    </w:lvl>
+    <w:lvl w:ilvl="5" w:tplc="40090005" w:tentative="1">
+      <w:start w:val="1"/>
+      <w:numFmt w:val="bullet"/>
+      <w:lvlText w:val=""/>
+      <w:lvlJc w:val="left"/>
+      <w:pPr>
+        <w:ind w:left="4320" w:hanging="360"/>
+      </w:pPr>
+      <w:rPr>
+        <w:rFonts w:ascii="Wingdings" w:hAnsi="Wingdings" w:hint="default"/>
+      </w:rPr>
+    </w:lvl>
+    <w:lvl w:ilvl="6" w:tplc="40090001" w:tentative="1">
+      <w:start w:val="1"/>
+      <w:numFmt w:val="bullet"/>
+      <w:lvlText w:val=""/>
+      <w:lvlJc w:val="left"/>
+      <w:pPr>
+        <w:ind w:left="5040" w:hanging="360"/>
+      </w:pPr>
+      <w:rPr>
+        <w:rFonts w:ascii="Symbol" w:hAnsi="Symbol" w:hint="default"/>
+      </w:rPr>
+    </w:lvl>
+    <w:lvl w:ilvl="7" w:tplc="40090003" w:tentative="1">
+      <w:start w:val="1"/>
+      <w:numFmt w:val="bullet"/>
+      <w:lvlText w:val="o"/>
+      <w:lvlJc w:val="left"/>
+      <w:pPr>
+        <w:ind w:left="5760" w:hanging="360"/>
+      </w:pPr>
+      <w:rPr>
+        <w:rFonts w:ascii="Courier New" w:hAnsi="Courier New" w:cs="Courier New" w:hint="default"/>
+      </w:rPr>
+    </w:lvl>
+    <w:lvl w:ilvl="8" w:tplc="40090005" w:tentative="1">
+      <w:start w:val="1"/>
+      <w:numFmt w:val="bullet"/>
+      <w:lvlText w:val=""/>
+      <w:lvlJc w:val="left"/>
+      <w:pPr>
+        <w:ind w:left="6480" w:hanging="360"/>
+      </w:pPr>
+      <w:rPr>
+        <w:rFonts w:ascii="Wingdings" w:hAnsi="Wingdings" w:hint="default"/>
+      </w:rPr>
+    </w:lvl>
+  </w:abstractNum>
+  <w:abstractNum w:abstractNumId="1" w15:restartNumberingAfterBreak="0">
     <w:nsid w:val="0E503D60"/>
     <w:multiLevelType w:val="hybridMultilevel"/>
     <w:tmpl w:val="21368C9C"/>
@@ -21503,7 +22012,7 @@
       </w:rPr>
     </w:lvl>
   </w:abstractNum>
-  <w:abstractNum w:abstractNumId="1" w15:restartNumberingAfterBreak="0">
+  <w:abstractNum w:abstractNumId="2" w15:restartNumberingAfterBreak="0">
     <w:nsid w:val="10D84F69"/>
     <w:multiLevelType w:val="multilevel"/>
     <w:tmpl w:val="2C089B6C"/>
@@ -21616,7 +22125,7 @@
       </w:rPr>
     </w:lvl>
   </w:abstractNum>
-  <w:abstractNum w:abstractNumId="2" w15:restartNumberingAfterBreak="0">
+  <w:abstractNum w:abstractNumId="3" w15:restartNumberingAfterBreak="0">
     <w:nsid w:val="12086A87"/>
     <w:multiLevelType w:val="multilevel"/>
     <w:tmpl w:val="3C608178"/>
@@ -21729,7 +22238,7 @@
       </w:rPr>
     </w:lvl>
   </w:abstractNum>
-  <w:abstractNum w:abstractNumId="3" w15:restartNumberingAfterBreak="0">
+  <w:abstractNum w:abstractNumId="4" w15:restartNumberingAfterBreak="0">
     <w:nsid w:val="19365095"/>
     <w:multiLevelType w:val="multilevel"/>
     <w:tmpl w:val="3C608178"/>
@@ -21842,7 +22351,120 @@
       </w:rPr>
     </w:lvl>
   </w:abstractNum>
-  <w:abstractNum w:abstractNumId="4" w15:restartNumberingAfterBreak="0">
+  <w:abstractNum w:abstractNumId="5" w15:restartNumberingAfterBreak="0">
+    <w:nsid w:val="1B473257"/>
+    <w:multiLevelType w:val="hybridMultilevel"/>
+    <w:tmpl w:val="C350763C"/>
+    <w:lvl w:ilvl="0" w:tplc="4009000F">
+      <w:start w:val="1"/>
+      <w:numFmt w:val="decimal"/>
+      <w:lvlText w:val="%1."/>
+      <w:lvlJc w:val="left"/>
+      <w:pPr>
+        <w:ind w:left="720" w:hanging="360"/>
+      </w:pPr>
+      <w:rPr>
+        <w:rFonts w:hint="default"/>
+      </w:rPr>
+    </w:lvl>
+    <w:lvl w:ilvl="1" w:tplc="40090003" w:tentative="1">
+      <w:start w:val="1"/>
+      <w:numFmt w:val="bullet"/>
+      <w:lvlText w:val="o"/>
+      <w:lvlJc w:val="left"/>
+      <w:pPr>
+        <w:ind w:left="1440" w:hanging="360"/>
+      </w:pPr>
+      <w:rPr>
+        <w:rFonts w:ascii="Courier New" w:hAnsi="Courier New" w:cs="Courier New" w:hint="default"/>
+      </w:rPr>
+    </w:lvl>
+    <w:lvl w:ilvl="2" w:tplc="40090005" w:tentative="1">
+      <w:start w:val="1"/>
+      <w:numFmt w:val="bullet"/>
+      <w:lvlText w:val=""/>
+      <w:lvlJc w:val="left"/>
+      <w:pPr>
+        <w:ind w:left="2160" w:hanging="360"/>
+      </w:pPr>
+      <w:rPr>
+        <w:rFonts w:ascii="Wingdings" w:hAnsi="Wingdings" w:hint="default"/>
+      </w:rPr>
+    </w:lvl>
+    <w:lvl w:ilvl="3" w:tplc="40090001" w:tentative="1">
+      <w:start w:val="1"/>
+      <w:numFmt w:val="bullet"/>
+      <w:lvlText w:val=""/>
+      <w:lvlJc w:val="left"/>
+      <w:pPr>
+        <w:ind w:left="2880" w:hanging="360"/>
+      </w:pPr>
+      <w:rPr>
+        <w:rFonts w:ascii="Symbol" w:hAnsi="Symbol" w:hint="default"/>
+      </w:rPr>
+    </w:lvl>
+    <w:lvl w:ilvl="4" w:tplc="40090003" w:tentative="1">
+      <w:start w:val="1"/>
+      <w:numFmt w:val="bullet"/>
+      <w:lvlText w:val="o"/>
+      <w:lvlJc w:val="left"/>
+      <w:pPr>
+        <w:ind w:left="3600" w:hanging="360"/>
+      </w:pPr>
+      <w:rPr>
+        <w:rFonts w:ascii="Courier New" w:hAnsi="Courier New" w:cs="Courier New" w:hint="default"/>
+      </w:rPr>
+    </w:lvl>
+    <w:lvl w:ilvl="5" w:tplc="40090005" w:tentative="1">
+      <w:start w:val="1"/>
+      <w:numFmt w:val="bullet"/>
+      <w:lvlText w:val=""/>
+      <w:lvlJc w:val="left"/>
+      <w:pPr>
+        <w:ind w:left="4320" w:hanging="360"/>
+      </w:pPr>
+      <w:rPr>
+        <w:rFonts w:ascii="Wingdings" w:hAnsi="Wingdings" w:hint="default"/>
+      </w:rPr>
+    </w:lvl>
+    <w:lvl w:ilvl="6" w:tplc="40090001" w:tentative="1">
+      <w:start w:val="1"/>
+      <w:numFmt w:val="bullet"/>
+      <w:lvlText w:val=""/>
+      <w:lvlJc w:val="left"/>
+      <w:pPr>
+        <w:ind w:left="5040" w:hanging="360"/>
+      </w:pPr>
+      <w:rPr>
+        <w:rFonts w:ascii="Symbol" w:hAnsi="Symbol" w:hint="default"/>
+      </w:rPr>
+    </w:lvl>
+    <w:lvl w:ilvl="7" w:tplc="40090003" w:tentative="1">
+      <w:start w:val="1"/>
+      <w:numFmt w:val="bullet"/>
+      <w:lvlText w:val="o"/>
+      <w:lvlJc w:val="left"/>
+      <w:pPr>
+        <w:ind w:left="5760" w:hanging="360"/>
+      </w:pPr>
+      <w:rPr>
+        <w:rFonts w:ascii="Courier New" w:hAnsi="Courier New" w:cs="Courier New" w:hint="default"/>
+      </w:rPr>
+    </w:lvl>
+    <w:lvl w:ilvl="8" w:tplc="40090005" w:tentative="1">
+      <w:start w:val="1"/>
+      <w:numFmt w:val="bullet"/>
+      <w:lvlText w:val=""/>
+      <w:lvlJc w:val="left"/>
+      <w:pPr>
+        <w:ind w:left="6480" w:hanging="360"/>
+      </w:pPr>
+      <w:rPr>
+        <w:rFonts w:ascii="Wingdings" w:hAnsi="Wingdings" w:hint="default"/>
+      </w:rPr>
+    </w:lvl>
+  </w:abstractNum>
+  <w:abstractNum w:abstractNumId="6" w15:restartNumberingAfterBreak="0">
     <w:nsid w:val="1D1B4FDA"/>
     <w:multiLevelType w:val="multilevel"/>
     <w:tmpl w:val="4AD438E2"/>
@@ -21955,7 +22577,7 @@
       </w:rPr>
     </w:lvl>
   </w:abstractNum>
-  <w:abstractNum w:abstractNumId="5" w15:restartNumberingAfterBreak="0">
+  <w:abstractNum w:abstractNumId="7" w15:restartNumberingAfterBreak="0">
     <w:nsid w:val="2247457B"/>
     <w:multiLevelType w:val="multilevel"/>
     <w:tmpl w:val="64CEA980"/>
@@ -22072,7 +22694,120 @@
       </w:rPr>
     </w:lvl>
   </w:abstractNum>
-  <w:abstractNum w:abstractNumId="6" w15:restartNumberingAfterBreak="0">
+  <w:abstractNum w:abstractNumId="8" w15:restartNumberingAfterBreak="0">
+    <w:nsid w:val="29ED2530"/>
+    <w:multiLevelType w:val="hybridMultilevel"/>
+    <w:tmpl w:val="9F2AB400"/>
+    <w:lvl w:ilvl="0" w:tplc="40090001">
+      <w:start w:val="1"/>
+      <w:numFmt w:val="bullet"/>
+      <w:lvlText w:val=""/>
+      <w:lvlJc w:val="left"/>
+      <w:pPr>
+        <w:ind w:left="720" w:hanging="360"/>
+      </w:pPr>
+      <w:rPr>
+        <w:rFonts w:ascii="Symbol" w:hAnsi="Symbol" w:hint="default"/>
+      </w:rPr>
+    </w:lvl>
+    <w:lvl w:ilvl="1" w:tplc="40090003" w:tentative="1">
+      <w:start w:val="1"/>
+      <w:numFmt w:val="bullet"/>
+      <w:lvlText w:val="o"/>
+      <w:lvlJc w:val="left"/>
+      <w:pPr>
+        <w:ind w:left="1440" w:hanging="360"/>
+      </w:pPr>
+      <w:rPr>
+        <w:rFonts w:ascii="Courier New" w:hAnsi="Courier New" w:cs="Courier New" w:hint="default"/>
+      </w:rPr>
+    </w:lvl>
+    <w:lvl w:ilvl="2" w:tplc="40090005" w:tentative="1">
+      <w:start w:val="1"/>
+      <w:numFmt w:val="bullet"/>
+      <w:lvlText w:val=""/>
+      <w:lvlJc w:val="left"/>
+      <w:pPr>
+        <w:ind w:left="2160" w:hanging="360"/>
+      </w:pPr>
+      <w:rPr>
+        <w:rFonts w:ascii="Wingdings" w:hAnsi="Wingdings" w:hint="default"/>
+      </w:rPr>
+    </w:lvl>
+    <w:lvl w:ilvl="3" w:tplc="40090001" w:tentative="1">
+      <w:start w:val="1"/>
+      <w:numFmt w:val="bullet"/>
+      <w:lvlText w:val=""/>
+      <w:lvlJc w:val="left"/>
+      <w:pPr>
+        <w:ind w:left="2880" w:hanging="360"/>
+      </w:pPr>
+      <w:rPr>
+        <w:rFonts w:ascii="Symbol" w:hAnsi="Symbol" w:hint="default"/>
+      </w:rPr>
+    </w:lvl>
+    <w:lvl w:ilvl="4" w:tplc="40090003" w:tentative="1">
+      <w:start w:val="1"/>
+      <w:numFmt w:val="bullet"/>
+      <w:lvlText w:val="o"/>
+      <w:lvlJc w:val="left"/>
+      <w:pPr>
+        <w:ind w:left="3600" w:hanging="360"/>
+      </w:pPr>
+      <w:rPr>
+        <w:rFonts w:ascii="Courier New" w:hAnsi="Courier New" w:cs="Courier New" w:hint="default"/>
+      </w:rPr>
+    </w:lvl>
+    <w:lvl w:ilvl="5" w:tplc="40090005" w:tentative="1">
+      <w:start w:val="1"/>
+      <w:numFmt w:val="bullet"/>
+      <w:lvlText w:val=""/>
+      <w:lvlJc w:val="left"/>
+      <w:pPr>
+        <w:ind w:left="4320" w:hanging="360"/>
+      </w:pPr>
+      <w:rPr>
+        <w:rFonts w:ascii="Wingdings" w:hAnsi="Wingdings" w:hint="default"/>
+      </w:rPr>
+    </w:lvl>
+    <w:lvl w:ilvl="6" w:tplc="40090001" w:tentative="1">
+      <w:start w:val="1"/>
+      <w:numFmt w:val="bullet"/>
+      <w:lvlText w:val=""/>
+      <w:lvlJc w:val="left"/>
+      <w:pPr>
+        <w:ind w:left="5040" w:hanging="360"/>
+      </w:pPr>
+      <w:rPr>
+        <w:rFonts w:ascii="Symbol" w:hAnsi="Symbol" w:hint="default"/>
+      </w:rPr>
+    </w:lvl>
+    <w:lvl w:ilvl="7" w:tplc="40090003" w:tentative="1">
+      <w:start w:val="1"/>
+      <w:numFmt w:val="bullet"/>
+      <w:lvlText w:val="o"/>
+      <w:lvlJc w:val="left"/>
+      <w:pPr>
+        <w:ind w:left="5760" w:hanging="360"/>
+      </w:pPr>
+      <w:rPr>
+        <w:rFonts w:ascii="Courier New" w:hAnsi="Courier New" w:cs="Courier New" w:hint="default"/>
+      </w:rPr>
+    </w:lvl>
+    <w:lvl w:ilvl="8" w:tplc="40090005" w:tentative="1">
+      <w:start w:val="1"/>
+      <w:numFmt w:val="bullet"/>
+      <w:lvlText w:val=""/>
+      <w:lvlJc w:val="left"/>
+      <w:pPr>
+        <w:ind w:left="6480" w:hanging="360"/>
+      </w:pPr>
+      <w:rPr>
+        <w:rFonts w:ascii="Wingdings" w:hAnsi="Wingdings" w:hint="default"/>
+      </w:rPr>
+    </w:lvl>
+  </w:abstractNum>
+  <w:abstractNum w:abstractNumId="9" w15:restartNumberingAfterBreak="0">
     <w:nsid w:val="2C5B6055"/>
     <w:multiLevelType w:val="multilevel"/>
     <w:tmpl w:val="AE6CD1BE"/>
@@ -22189,7 +22924,7 @@
       </w:rPr>
     </w:lvl>
   </w:abstractNum>
-  <w:abstractNum w:abstractNumId="7" w15:restartNumberingAfterBreak="0">
+  <w:abstractNum w:abstractNumId="10" w15:restartNumberingAfterBreak="0">
     <w:nsid w:val="2DC645C6"/>
     <w:multiLevelType w:val="hybridMultilevel"/>
     <w:tmpl w:val="68E2FDFC"/>
@@ -22275,7 +23010,120 @@
       </w:pPr>
     </w:lvl>
   </w:abstractNum>
-  <w:abstractNum w:abstractNumId="8" w15:restartNumberingAfterBreak="0">
+  <w:abstractNum w:abstractNumId="11" w15:restartNumberingAfterBreak="0">
+    <w:nsid w:val="37A03784"/>
+    <w:multiLevelType w:val="hybridMultilevel"/>
+    <w:tmpl w:val="E63AF4D6"/>
+    <w:lvl w:ilvl="0" w:tplc="4009000F">
+      <w:start w:val="1"/>
+      <w:numFmt w:val="decimal"/>
+      <w:lvlText w:val="%1."/>
+      <w:lvlJc w:val="left"/>
+      <w:pPr>
+        <w:ind w:left="720" w:hanging="360"/>
+      </w:pPr>
+      <w:rPr>
+        <w:rFonts w:hint="default"/>
+      </w:rPr>
+    </w:lvl>
+    <w:lvl w:ilvl="1" w:tplc="40090003" w:tentative="1">
+      <w:start w:val="1"/>
+      <w:numFmt w:val="bullet"/>
+      <w:lvlText w:val="o"/>
+      <w:lvlJc w:val="left"/>
+      <w:pPr>
+        <w:ind w:left="1440" w:hanging="360"/>
+      </w:pPr>
+      <w:rPr>
+        <w:rFonts w:ascii="Courier New" w:hAnsi="Courier New" w:cs="Courier New" w:hint="default"/>
+      </w:rPr>
+    </w:lvl>
+    <w:lvl w:ilvl="2" w:tplc="40090005" w:tentative="1">
+      <w:start w:val="1"/>
+      <w:numFmt w:val="bullet"/>
+      <w:lvlText w:val=""/>
+      <w:lvlJc w:val="left"/>
+      <w:pPr>
+        <w:ind w:left="2160" w:hanging="360"/>
+      </w:pPr>
+      <w:rPr>
+        <w:rFonts w:ascii="Wingdings" w:hAnsi="Wingdings" w:hint="default"/>
+      </w:rPr>
+    </w:lvl>
+    <w:lvl w:ilvl="3" w:tplc="40090001" w:tentative="1">
+      <w:start w:val="1"/>
+      <w:numFmt w:val="bullet"/>
+      <w:lvlText w:val=""/>
+      <w:lvlJc w:val="left"/>
+      <w:pPr>
+        <w:ind w:left="2880" w:hanging="360"/>
+      </w:pPr>
+      <w:rPr>
+        <w:rFonts w:ascii="Symbol" w:hAnsi="Symbol" w:hint="default"/>
+      </w:rPr>
+    </w:lvl>
+    <w:lvl w:ilvl="4" w:tplc="40090003" w:tentative="1">
+      <w:start w:val="1"/>
+      <w:numFmt w:val="bullet"/>
+      <w:lvlText w:val="o"/>
+      <w:lvlJc w:val="left"/>
+      <w:pPr>
+        <w:ind w:left="3600" w:hanging="360"/>
+      </w:pPr>
+      <w:rPr>
+        <w:rFonts w:ascii="Courier New" w:hAnsi="Courier New" w:cs="Courier New" w:hint="default"/>
+      </w:rPr>
+    </w:lvl>
+    <w:lvl w:ilvl="5" w:tplc="40090005" w:tentative="1">
+      <w:start w:val="1"/>
+      <w:numFmt w:val="bullet"/>
+      <w:lvlText w:val=""/>
+      <w:lvlJc w:val="left"/>
+      <w:pPr>
+        <w:ind w:left="4320" w:hanging="360"/>
+      </w:pPr>
+      <w:rPr>
+        <w:rFonts w:ascii="Wingdings" w:hAnsi="Wingdings" w:hint="default"/>
+      </w:rPr>
+    </w:lvl>
+    <w:lvl w:ilvl="6" w:tplc="40090001" w:tentative="1">
+      <w:start w:val="1"/>
+      <w:numFmt w:val="bullet"/>
+      <w:lvlText w:val=""/>
+      <w:lvlJc w:val="left"/>
+      <w:pPr>
+        <w:ind w:left="5040" w:hanging="360"/>
+      </w:pPr>
+      <w:rPr>
+        <w:rFonts w:ascii="Symbol" w:hAnsi="Symbol" w:hint="default"/>
+      </w:rPr>
+    </w:lvl>
+    <w:lvl w:ilvl="7" w:tplc="40090003" w:tentative="1">
+      <w:start w:val="1"/>
+      <w:numFmt w:val="bullet"/>
+      <w:lvlText w:val="o"/>
+      <w:lvlJc w:val="left"/>
+      <w:pPr>
+        <w:ind w:left="5760" w:hanging="360"/>
+      </w:pPr>
+      <w:rPr>
+        <w:rFonts w:ascii="Courier New" w:hAnsi="Courier New" w:cs="Courier New" w:hint="default"/>
+      </w:rPr>
+    </w:lvl>
+    <w:lvl w:ilvl="8" w:tplc="40090005" w:tentative="1">
+      <w:start w:val="1"/>
+      <w:numFmt w:val="bullet"/>
+      <w:lvlText w:val=""/>
+      <w:lvlJc w:val="left"/>
+      <w:pPr>
+        <w:ind w:left="6480" w:hanging="360"/>
+      </w:pPr>
+      <w:rPr>
+        <w:rFonts w:ascii="Wingdings" w:hAnsi="Wingdings" w:hint="default"/>
+      </w:rPr>
+    </w:lvl>
+  </w:abstractNum>
+  <w:abstractNum w:abstractNumId="12" w15:restartNumberingAfterBreak="0">
     <w:nsid w:val="3B0D292E"/>
     <w:multiLevelType w:val="multilevel"/>
     <w:tmpl w:val="FBA0D132"/>
@@ -22392,7 +23240,7 @@
       </w:rPr>
     </w:lvl>
   </w:abstractNum>
-  <w:abstractNum w:abstractNumId="9" w15:restartNumberingAfterBreak="0">
+  <w:abstractNum w:abstractNumId="13" w15:restartNumberingAfterBreak="0">
     <w:nsid w:val="3BDD3A59"/>
     <w:multiLevelType w:val="hybridMultilevel"/>
     <w:tmpl w:val="42AAC54A"/>
@@ -22482,7 +23330,7 @@
       </w:pPr>
     </w:lvl>
   </w:abstractNum>
-  <w:abstractNum w:abstractNumId="10" w15:restartNumberingAfterBreak="0">
+  <w:abstractNum w:abstractNumId="14" w15:restartNumberingAfterBreak="0">
     <w:nsid w:val="3E712D06"/>
     <w:multiLevelType w:val="multilevel"/>
     <w:tmpl w:val="DFB24EEE"/>
@@ -22613,7 +23461,7 @@
       </w:rPr>
     </w:lvl>
   </w:abstractNum>
-  <w:abstractNum w:abstractNumId="11" w15:restartNumberingAfterBreak="0">
+  <w:abstractNum w:abstractNumId="15" w15:restartNumberingAfterBreak="0">
     <w:nsid w:val="69C43F1A"/>
     <w:multiLevelType w:val="multilevel"/>
     <w:tmpl w:val="4AD438E2"/>
@@ -22726,7 +23574,7 @@
       </w:rPr>
     </w:lvl>
   </w:abstractNum>
-  <w:abstractNum w:abstractNumId="12" w15:restartNumberingAfterBreak="0">
+  <w:abstractNum w:abstractNumId="16" w15:restartNumberingAfterBreak="0">
     <w:nsid w:val="722D0039"/>
     <w:multiLevelType w:val="hybridMultilevel"/>
     <w:tmpl w:val="56101614"/>
@@ -22815,7 +23663,7 @@
       </w:pPr>
     </w:lvl>
   </w:abstractNum>
-  <w:abstractNum w:abstractNumId="13" w15:restartNumberingAfterBreak="0">
+  <w:abstractNum w:abstractNumId="17" w15:restartNumberingAfterBreak="0">
     <w:nsid w:val="72E503EB"/>
     <w:multiLevelType w:val="hybridMultilevel"/>
     <w:tmpl w:val="D660D162"/>
@@ -22929,46 +23777,58 @@
     </w:lvl>
   </w:abstractNum>
   <w:num w:numId="1">
+    <w:abstractNumId w:val="16"/>
+  </w:num>
+  <w:num w:numId="2">
+    <w:abstractNumId w:val="2"/>
+  </w:num>
+  <w:num w:numId="3">
+    <w:abstractNumId w:val="1"/>
+  </w:num>
+  <w:num w:numId="4">
+    <w:abstractNumId w:val="4"/>
+  </w:num>
+  <w:num w:numId="5">
+    <w:abstractNumId w:val="17"/>
+  </w:num>
+  <w:num w:numId="6">
+    <w:abstractNumId w:val="3"/>
+  </w:num>
+  <w:num w:numId="7">
+    <w:abstractNumId w:val="6"/>
+  </w:num>
+  <w:num w:numId="8">
+    <w:abstractNumId w:val="15"/>
+  </w:num>
+  <w:num w:numId="9">
+    <w:abstractNumId w:val="9"/>
+  </w:num>
+  <w:num w:numId="10">
     <w:abstractNumId w:val="12"/>
   </w:num>
-  <w:num w:numId="2">
-    <w:abstractNumId w:val="1"/>
-  </w:num>
-  <w:num w:numId="3">
-    <w:abstractNumId w:val="0"/>
-  </w:num>
-  <w:num w:numId="4">
-    <w:abstractNumId w:val="3"/>
-  </w:num>
-  <w:num w:numId="5">
+  <w:num w:numId="11">
     <w:abstractNumId w:val="13"/>
   </w:num>
-  <w:num w:numId="6">
-    <w:abstractNumId w:val="2"/>
+  <w:num w:numId="12">
+    <w:abstractNumId w:val="7"/>
   </w:num>
-  <w:num w:numId="7">
-    <w:abstractNumId w:val="4"/>
+  <w:num w:numId="13">
+    <w:abstractNumId w:val="14"/>
   </w:num>
-  <w:num w:numId="8">
+  <w:num w:numId="14">
+    <w:abstractNumId w:val="10"/>
+  </w:num>
+  <w:num w:numId="15">
+    <w:abstractNumId w:val="8"/>
+  </w:num>
+  <w:num w:numId="16">
+    <w:abstractNumId w:val="5"/>
+  </w:num>
+  <w:num w:numId="17">
     <w:abstractNumId w:val="11"/>
   </w:num>
-  <w:num w:numId="9">
-    <w:abstractNumId w:val="6"/>
-  </w:num>
-  <w:num w:numId="10">
-    <w:abstractNumId w:val="8"/>
-  </w:num>
-  <w:num w:numId="11">
-    <w:abstractNumId w:val="9"/>
-  </w:num>
-  <w:num w:numId="12">
-    <w:abstractNumId w:val="5"/>
-  </w:num>
-  <w:num w:numId="13">
-    <w:abstractNumId w:val="10"/>
-  </w:num>
-  <w:num w:numId="14">
-    <w:abstractNumId w:val="7"/>
+  <w:num w:numId="18">
+    <w:abstractNumId w:val="0"/>
   </w:num>
 </w:numbering>
 </file>
@@ -23096,6 +23956,7 @@
     <w:lsdException w:name="HTML Sample" w:semiHidden="1" w:unhideWhenUsed="1"/>
     <w:lsdException w:name="HTML Typewriter" w:semiHidden="1" w:unhideWhenUsed="1"/>
     <w:lsdException w:name="HTML Variable" w:semiHidden="1" w:unhideWhenUsed="1"/>
+    <w:lsdException w:name="Normal Table" w:semiHidden="1" w:unhideWhenUsed="1"/>
     <w:lsdException w:name="annotation subject" w:semiHidden="1" w:unhideWhenUsed="1"/>
     <w:lsdException w:name="No List" w:semiHidden="1" w:unhideWhenUsed="1"/>
     <w:lsdException w:name="Outline List 1" w:semiHidden="1" w:unhideWhenUsed="1"/>
@@ -23138,8 +23999,11 @@
     <w:lsdException w:name="Table Contemporary" w:semiHidden="1" w:unhideWhenUsed="1"/>
     <w:lsdException w:name="Table Elegant" w:semiHidden="1" w:unhideWhenUsed="1"/>
     <w:lsdException w:name="Table Professional" w:semiHidden="1" w:unhideWhenUsed="1"/>
+    <w:lsdException w:name="Table Subtle 1" w:semiHidden="1" w:unhideWhenUsed="1"/>
     <w:lsdException w:name="Table Subtle 2" w:semiHidden="1" w:unhideWhenUsed="1"/>
     <w:lsdException w:name="Table Web 1" w:semiHidden="1" w:unhideWhenUsed="1"/>
+    <w:lsdException w:name="Table Web 2" w:semiHidden="1" w:unhideWhenUsed="1"/>
+    <w:lsdException w:name="Table Web 3" w:semiHidden="1" w:unhideWhenUsed="1"/>
     <w:lsdException w:name="Balloon Text" w:semiHidden="1" w:unhideWhenUsed="1"/>
     <w:lsdException w:name="Table Grid" w:uiPriority="39"/>
     <w:lsdException w:name="Table Theme" w:semiHidden="1" w:unhideWhenUsed="1"/>
@@ -23485,6 +24349,7 @@
   <w:style w:type="character" w:default="1" w:styleId="DefaultParagraphFont">
     <w:name w:val="Default Paragraph Font"/>
     <w:uiPriority w:val="1"/>
+    <w:semiHidden/>
     <w:unhideWhenUsed/>
   </w:style>
   <w:style w:type="table" w:default="1" w:styleId="TableNormal">

</xml_diff>

<commit_message>
adding conclusion and references
</commit_message>
<xml_diff>
--- a/Documentation/Cloud Project IAC Updated.docx
+++ b/Documentation/Cloud Project IAC Updated.docx
@@ -432,28 +432,13 @@
                                   <w:r>
                                     <w:t>By (Group 9</w:t>
                                   </w:r>
-                                  <w:proofErr w:type="gramStart"/>
                                   <w:r>
                                     <w:t>) :</w:t>
                                   </w:r>
-                                  <w:proofErr w:type="gramEnd"/>
                                 </w:p>
                                 <w:p>
-                                  <w:proofErr w:type="spellStart"/>
                                   <w:r>
-                                    <w:t>Faiz</w:t>
-                                  </w:r>
-                                  <w:proofErr w:type="spellEnd"/>
-                                  <w:r>
-                                    <w:t xml:space="preserve"> </w:t>
-                                  </w:r>
-                                  <w:proofErr w:type="spellStart"/>
-                                  <w:r>
-                                    <w:t>Usmani</w:t>
-                                  </w:r>
-                                  <w:proofErr w:type="spellEnd"/>
-                                  <w:r>
-                                    <w:t xml:space="preserve">             </w:t>
+                                    <w:t xml:space="preserve">Faiz Usmani             </w:t>
                                   </w:r>
                                   <w:r>
                                     <w:rPr>
@@ -465,15 +450,7 @@
                                 </w:p>
                                 <w:p>
                                   <w:r>
-                                    <w:t xml:space="preserve">Parag </w:t>
-                                  </w:r>
-                                  <w:proofErr w:type="spellStart"/>
-                                  <w:r>
-                                    <w:t>Tambalkar</w:t>
-                                  </w:r>
-                                  <w:proofErr w:type="spellEnd"/>
-                                  <w:r>
-                                    <w:t xml:space="preserve">     </w:t>
+                                    <w:t xml:space="preserve">Parag Tambalkar     </w:t>
                                   </w:r>
                                   <w:r>
                                     <w:rPr>
@@ -531,28 +508,13 @@
                             <w:r>
                               <w:t>By (Group 9</w:t>
                             </w:r>
-                            <w:proofErr w:type="gramStart"/>
                             <w:r>
                               <w:t>) :</w:t>
                             </w:r>
-                            <w:proofErr w:type="gramEnd"/>
                           </w:p>
                           <w:p>
-                            <w:proofErr w:type="spellStart"/>
                             <w:r>
-                              <w:t>Faiz</w:t>
-                            </w:r>
-                            <w:proofErr w:type="spellEnd"/>
-                            <w:r>
-                              <w:t xml:space="preserve"> </w:t>
-                            </w:r>
-                            <w:proofErr w:type="spellStart"/>
-                            <w:r>
-                              <w:t>Usmani</w:t>
-                            </w:r>
-                            <w:proofErr w:type="spellEnd"/>
-                            <w:r>
-                              <w:t xml:space="preserve">             </w:t>
+                              <w:t xml:space="preserve">Faiz Usmani             </w:t>
                             </w:r>
                             <w:r>
                               <w:rPr>
@@ -564,15 +526,7 @@
                           </w:p>
                           <w:p>
                             <w:r>
-                              <w:t xml:space="preserve">Parag </w:t>
-                            </w:r>
-                            <w:proofErr w:type="spellStart"/>
-                            <w:r>
-                              <w:t>Tambalkar</w:t>
-                            </w:r>
-                            <w:proofErr w:type="spellEnd"/>
-                            <w:r>
-                              <w:t xml:space="preserve">     </w:t>
+                              <w:t xml:space="preserve">Parag Tambalkar     </w:t>
                             </w:r>
                             <w:r>
                               <w:rPr>
@@ -20984,17 +20938,6 @@
           <w:szCs w:val="20"/>
         </w:rPr>
       </w:pPr>
-      <w:r>
-        <w:rPr>
-          <w:rFonts w:ascii="Times New Roman" w:hAnsi="Times New Roman" w:cs="Times New Roman"/>
-          <w:b/>
-          <w:bCs/>
-          <w:color w:val="auto"/>
-          <w:sz w:val="24"/>
-          <w:szCs w:val="20"/>
-        </w:rPr>
-        <w:t>Write some conclusion lines</w:t>
-      </w:r>
     </w:p>
     <w:p>
       <w:pPr>
@@ -21003,6 +20946,7 @@
           <w:tab w:val="left" w:pos="180"/>
         </w:tabs>
         <w:ind w:left="0"/>
+        <w:jc w:val="center"/>
         <w:rPr>
           <w:rFonts w:ascii="Times New Roman" w:hAnsi="Times New Roman" w:cs="Times New Roman"/>
           <w:b/>
@@ -21012,17 +20956,6 @@
           <w:szCs w:val="20"/>
         </w:rPr>
       </w:pPr>
-      <w:r>
-        <w:rPr>
-          <w:rFonts w:ascii="Times New Roman" w:hAnsi="Times New Roman" w:cs="Times New Roman"/>
-          <w:b/>
-          <w:bCs/>
-          <w:color w:val="auto"/>
-          <w:sz w:val="24"/>
-          <w:szCs w:val="20"/>
-        </w:rPr>
-        <w:t>What did we achieve?</w:t>
-      </w:r>
     </w:p>
     <w:p>
       <w:pPr>
@@ -21031,6 +20964,7 @@
           <w:tab w:val="left" w:pos="180"/>
         </w:tabs>
         <w:ind w:left="0"/>
+        <w:jc w:val="center"/>
         <w:rPr>
           <w:rFonts w:ascii="Times New Roman" w:hAnsi="Times New Roman" w:cs="Times New Roman"/>
           <w:b/>
@@ -21040,17 +20974,6 @@
           <w:szCs w:val="20"/>
         </w:rPr>
       </w:pPr>
-      <w:r>
-        <w:rPr>
-          <w:rFonts w:ascii="Times New Roman" w:hAnsi="Times New Roman" w:cs="Times New Roman"/>
-          <w:b/>
-          <w:bCs/>
-          <w:color w:val="auto"/>
-          <w:sz w:val="24"/>
-          <w:szCs w:val="20"/>
-        </w:rPr>
-        <w:t>What we could have achieved if we had more time?</w:t>
-      </w:r>
     </w:p>
     <w:p>
       <w:pPr>
@@ -21059,6 +20982,7 @@
           <w:tab w:val="left" w:pos="180"/>
         </w:tabs>
         <w:ind w:left="0"/>
+        <w:jc w:val="center"/>
         <w:rPr>
           <w:rFonts w:ascii="Times New Roman" w:hAnsi="Times New Roman" w:cs="Times New Roman"/>
           <w:b/>
@@ -21068,30 +20992,6 @@
           <w:szCs w:val="20"/>
         </w:rPr>
       </w:pPr>
-      <w:r>
-        <w:rPr>
-          <w:rFonts w:ascii="Times New Roman" w:hAnsi="Times New Roman" w:cs="Times New Roman"/>
-          <w:b/>
-          <w:bCs/>
-          <w:color w:val="auto"/>
-          <w:sz w:val="24"/>
-          <w:szCs w:val="20"/>
-        </w:rPr>
-        <w:t xml:space="preserve">Use cases of </w:t>
-      </w:r>
-      <w:proofErr w:type="spellStart"/>
-      <w:r>
-        <w:rPr>
-          <w:rFonts w:ascii="Times New Roman" w:hAnsi="Times New Roman" w:cs="Times New Roman"/>
-          <w:b/>
-          <w:bCs/>
-          <w:color w:val="auto"/>
-          <w:sz w:val="24"/>
-          <w:szCs w:val="20"/>
-        </w:rPr>
-        <w:t>IaC</w:t>
-      </w:r>
-      <w:proofErr w:type="spellEnd"/>
     </w:p>
     <w:p>
       <w:pPr>
@@ -21100,8 +21000,11 @@
           <w:tab w:val="left" w:pos="180"/>
         </w:tabs>
         <w:ind w:left="0"/>
-        <w:rPr>
-          <w:rFonts w:ascii="Times New Roman" w:hAnsi="Times New Roman" w:cs="Times New Roman"/>
+        <w:jc w:val="center"/>
+        <w:rPr>
+          <w:rFonts w:ascii="Times New Roman" w:hAnsi="Times New Roman" w:cs="Times New Roman"/>
+          <w:b/>
+          <w:bCs/>
           <w:color w:val="auto"/>
           <w:sz w:val="24"/>
           <w:szCs w:val="20"/>
@@ -21215,6 +21118,568 @@
           <w:szCs w:val="20"/>
         </w:rPr>
       </w:pPr>
+    </w:p>
+    <w:p>
+      <w:pPr>
+        <w:tabs>
+          <w:tab w:val="left" w:pos="180"/>
+        </w:tabs>
+        <w:rPr>
+          <w:rFonts w:ascii="Times New Roman" w:hAnsi="Times New Roman" w:cs="Times New Roman"/>
+          <w:b/>
+          <w:bCs/>
+          <w:color w:val="auto"/>
+          <w:sz w:val="36"/>
+          <w:szCs w:val="28"/>
+        </w:rPr>
+      </w:pPr>
+    </w:p>
+    <w:p>
+      <w:pPr>
+        <w:tabs>
+          <w:tab w:val="left" w:pos="180"/>
+        </w:tabs>
+        <w:rPr>
+          <w:rFonts w:ascii="Times New Roman" w:hAnsi="Times New Roman" w:cs="Times New Roman"/>
+          <w:b/>
+          <w:bCs/>
+          <w:color w:val="auto"/>
+          <w:sz w:val="44"/>
+          <w:szCs w:val="36"/>
+        </w:rPr>
+      </w:pPr>
+      <w:r>
+        <w:rPr>
+          <w:rFonts w:ascii="Times New Roman" w:hAnsi="Times New Roman" w:cs="Times New Roman"/>
+          <w:b/>
+          <w:bCs/>
+          <w:color w:val="auto"/>
+          <w:sz w:val="44"/>
+          <w:szCs w:val="36"/>
+        </w:rPr>
+        <w:lastRenderedPageBreak/>
+        <w:t>Conclusion and final remarks</w:t>
+      </w:r>
+    </w:p>
+    <w:p>
+      <w:pPr>
+        <w:pStyle w:val="ListParagraph"/>
+        <w:tabs>
+          <w:tab w:val="left" w:pos="180"/>
+        </w:tabs>
+        <w:ind w:left="0"/>
+        <w:rPr>
+          <w:rFonts w:ascii="Times New Roman" w:hAnsi="Times New Roman" w:cs="Times New Roman"/>
+          <w:color w:val="auto"/>
+          <w:sz w:val="24"/>
+          <w:szCs w:val="20"/>
+        </w:rPr>
+      </w:pPr>
+    </w:p>
+    <w:p>
+      <w:pPr>
+        <w:pStyle w:val="ListParagraph"/>
+        <w:tabs>
+          <w:tab w:val="left" w:pos="180"/>
+        </w:tabs>
+        <w:ind w:left="0"/>
+        <w:rPr>
+          <w:rFonts w:ascii="Times New Roman" w:hAnsi="Times New Roman" w:cs="Times New Roman"/>
+          <w:color w:val="auto"/>
+          <w:sz w:val="24"/>
+          <w:szCs w:val="20"/>
+        </w:rPr>
+      </w:pPr>
+      <w:r>
+        <w:rPr>
+          <w:rFonts w:ascii="Times New Roman" w:hAnsi="Times New Roman" w:cs="Times New Roman"/>
+          <w:color w:val="auto"/>
+          <w:sz w:val="24"/>
+          <w:szCs w:val="20"/>
+        </w:rPr>
+        <w:t>Infrastructure as Code</w:t>
+      </w:r>
+      <w:r>
+        <w:rPr>
+          <w:rFonts w:ascii="Times New Roman" w:hAnsi="Times New Roman" w:cs="Times New Roman"/>
+          <w:color w:val="auto"/>
+          <w:sz w:val="24"/>
+          <w:szCs w:val="20"/>
+        </w:rPr>
+        <w:t xml:space="preserve"> tries to solve three different needs, which are:</w:t>
+      </w:r>
+    </w:p>
+    <w:p>
+      <w:pPr>
+        <w:pStyle w:val="ListParagraph"/>
+        <w:numPr>
+          <w:ilvl w:val="0"/>
+          <w:numId w:val="20"/>
+        </w:numPr>
+        <w:tabs>
+          <w:tab w:val="left" w:pos="180"/>
+        </w:tabs>
+        <w:rPr>
+          <w:rFonts w:ascii="Times New Roman" w:hAnsi="Times New Roman" w:cs="Times New Roman"/>
+          <w:color w:val="auto"/>
+          <w:sz w:val="24"/>
+          <w:szCs w:val="20"/>
+        </w:rPr>
+      </w:pPr>
+      <w:r>
+        <w:rPr>
+          <w:rFonts w:ascii="Times New Roman" w:hAnsi="Times New Roman" w:cs="Times New Roman"/>
+          <w:color w:val="auto"/>
+          <w:sz w:val="24"/>
+          <w:szCs w:val="20"/>
+        </w:rPr>
+        <w:t>Create/destroy infrastructure resources like network resources, virtual machines, load balancers etc.</w:t>
+      </w:r>
+    </w:p>
+    <w:p>
+      <w:pPr>
+        <w:pStyle w:val="ListParagraph"/>
+        <w:numPr>
+          <w:ilvl w:val="0"/>
+          <w:numId w:val="20"/>
+        </w:numPr>
+        <w:tabs>
+          <w:tab w:val="left" w:pos="180"/>
+        </w:tabs>
+        <w:rPr>
+          <w:rFonts w:ascii="Times New Roman" w:hAnsi="Times New Roman" w:cs="Times New Roman"/>
+          <w:color w:val="auto"/>
+          <w:sz w:val="24"/>
+          <w:szCs w:val="20"/>
+        </w:rPr>
+      </w:pPr>
+      <w:r>
+        <w:rPr>
+          <w:rFonts w:ascii="Times New Roman" w:hAnsi="Times New Roman" w:cs="Times New Roman"/>
+          <w:color w:val="auto"/>
+          <w:sz w:val="24"/>
+          <w:szCs w:val="20"/>
+        </w:rPr>
+        <w:t>Manage configurations for the created resources.</w:t>
+      </w:r>
+    </w:p>
+    <w:p>
+      <w:pPr>
+        <w:pStyle w:val="ListParagraph"/>
+        <w:numPr>
+          <w:ilvl w:val="0"/>
+          <w:numId w:val="20"/>
+        </w:numPr>
+        <w:tabs>
+          <w:tab w:val="left" w:pos="180"/>
+        </w:tabs>
+        <w:rPr>
+          <w:rFonts w:ascii="Times New Roman" w:hAnsi="Times New Roman" w:cs="Times New Roman"/>
+          <w:color w:val="auto"/>
+          <w:sz w:val="24"/>
+          <w:szCs w:val="20"/>
+        </w:rPr>
+      </w:pPr>
+      <w:r>
+        <w:rPr>
+          <w:rFonts w:ascii="Times New Roman" w:hAnsi="Times New Roman" w:cs="Times New Roman"/>
+          <w:color w:val="auto"/>
+          <w:sz w:val="24"/>
+          <w:szCs w:val="20"/>
+        </w:rPr>
+        <w:t>Deploy applications to the infrastructure.</w:t>
+      </w:r>
+    </w:p>
+    <w:p>
+      <w:pPr>
+        <w:tabs>
+          <w:tab w:val="left" w:pos="180"/>
+        </w:tabs>
+        <w:rPr>
+          <w:rFonts w:ascii="Times New Roman" w:hAnsi="Times New Roman" w:cs="Times New Roman"/>
+          <w:color w:val="auto"/>
+          <w:sz w:val="24"/>
+          <w:szCs w:val="20"/>
+        </w:rPr>
+      </w:pPr>
+    </w:p>
+    <w:p>
+      <w:pPr>
+        <w:tabs>
+          <w:tab w:val="left" w:pos="180"/>
+        </w:tabs>
+        <w:rPr>
+          <w:rFonts w:ascii="Times New Roman" w:hAnsi="Times New Roman" w:cs="Times New Roman"/>
+          <w:color w:val="auto"/>
+          <w:sz w:val="24"/>
+          <w:szCs w:val="20"/>
+        </w:rPr>
+      </w:pPr>
+    </w:p>
+    <w:p>
+      <w:pPr>
+        <w:pStyle w:val="ListParagraph"/>
+        <w:tabs>
+          <w:tab w:val="left" w:pos="180"/>
+        </w:tabs>
+        <w:ind w:left="0"/>
+        <w:rPr>
+          <w:rFonts w:ascii="Times New Roman" w:hAnsi="Times New Roman" w:cs="Times New Roman"/>
+          <w:color w:val="auto"/>
+          <w:sz w:val="24"/>
+          <w:szCs w:val="20"/>
+        </w:rPr>
+      </w:pPr>
+      <w:r>
+        <w:rPr>
+          <w:rFonts w:ascii="Times New Roman" w:hAnsi="Times New Roman" w:cs="Times New Roman"/>
+          <w:color w:val="auto"/>
+          <w:sz w:val="24"/>
+          <w:szCs w:val="20"/>
+        </w:rPr>
+        <w:t>After successful implementation of this project, we were able to achieve</w:t>
+      </w:r>
+      <w:r>
+        <w:rPr>
+          <w:rFonts w:ascii="Times New Roman" w:hAnsi="Times New Roman" w:cs="Times New Roman"/>
+          <w:color w:val="auto"/>
+          <w:sz w:val="24"/>
+          <w:szCs w:val="20"/>
+        </w:rPr>
+        <w:t xml:space="preserve"> the above-mentioned points in </w:t>
+      </w:r>
+      <w:r>
+        <w:rPr>
+          <w:rFonts w:ascii="Times New Roman" w:hAnsi="Times New Roman" w:cs="Times New Roman"/>
+          <w:color w:val="auto"/>
+          <w:sz w:val="24"/>
+          <w:szCs w:val="20"/>
+        </w:rPr>
+        <w:t>the following</w:t>
+      </w:r>
+      <w:r>
+        <w:rPr>
+          <w:rFonts w:ascii="Times New Roman" w:hAnsi="Times New Roman" w:cs="Times New Roman"/>
+          <w:color w:val="auto"/>
+          <w:sz w:val="24"/>
+          <w:szCs w:val="20"/>
+        </w:rPr>
+        <w:t xml:space="preserve"> manner</w:t>
+      </w:r>
+      <w:r>
+        <w:rPr>
+          <w:rFonts w:ascii="Times New Roman" w:hAnsi="Times New Roman" w:cs="Times New Roman"/>
+          <w:color w:val="auto"/>
+          <w:sz w:val="24"/>
+          <w:szCs w:val="20"/>
+        </w:rPr>
+        <w:t>:</w:t>
+      </w:r>
+    </w:p>
+    <w:p>
+      <w:pPr>
+        <w:pStyle w:val="ListParagraph"/>
+        <w:numPr>
+          <w:ilvl w:val="0"/>
+          <w:numId w:val="19"/>
+        </w:numPr>
+        <w:tabs>
+          <w:tab w:val="left" w:pos="180"/>
+        </w:tabs>
+        <w:rPr>
+          <w:rFonts w:ascii="Times New Roman" w:hAnsi="Times New Roman" w:cs="Times New Roman"/>
+          <w:color w:val="auto"/>
+          <w:sz w:val="24"/>
+          <w:szCs w:val="20"/>
+        </w:rPr>
+      </w:pPr>
+      <w:r>
+        <w:rPr>
+          <w:rFonts w:ascii="Times New Roman" w:hAnsi="Times New Roman" w:cs="Times New Roman"/>
+          <w:color w:val="auto"/>
+          <w:sz w:val="24"/>
+          <w:szCs w:val="20"/>
+        </w:rPr>
+        <w:t>Automat</w:t>
+      </w:r>
+      <w:r>
+        <w:rPr>
+          <w:rFonts w:ascii="Times New Roman" w:hAnsi="Times New Roman" w:cs="Times New Roman"/>
+          <w:color w:val="auto"/>
+          <w:sz w:val="24"/>
+          <w:szCs w:val="20"/>
+        </w:rPr>
+        <w:t>ing</w:t>
+      </w:r>
+      <w:r>
+        <w:rPr>
+          <w:rFonts w:ascii="Times New Roman" w:hAnsi="Times New Roman" w:cs="Times New Roman"/>
+          <w:color w:val="auto"/>
+          <w:sz w:val="24"/>
+          <w:szCs w:val="20"/>
+        </w:rPr>
+        <w:t xml:space="preserve"> the infrastructure provisioning process through a reusable Terraform script.</w:t>
+      </w:r>
+    </w:p>
+    <w:p>
+      <w:pPr>
+        <w:pStyle w:val="ListParagraph"/>
+        <w:numPr>
+          <w:ilvl w:val="0"/>
+          <w:numId w:val="19"/>
+        </w:numPr>
+        <w:tabs>
+          <w:tab w:val="left" w:pos="180"/>
+        </w:tabs>
+        <w:rPr>
+          <w:rFonts w:ascii="Times New Roman" w:hAnsi="Times New Roman" w:cs="Times New Roman"/>
+          <w:color w:val="auto"/>
+          <w:sz w:val="24"/>
+          <w:szCs w:val="20"/>
+        </w:rPr>
+      </w:pPr>
+      <w:r>
+        <w:rPr>
+          <w:rFonts w:ascii="Times New Roman" w:hAnsi="Times New Roman" w:cs="Times New Roman"/>
+          <w:color w:val="auto"/>
+          <w:sz w:val="24"/>
+          <w:szCs w:val="20"/>
+        </w:rPr>
+        <w:t>Automat</w:t>
+      </w:r>
+      <w:r>
+        <w:rPr>
+          <w:rFonts w:ascii="Times New Roman" w:hAnsi="Times New Roman" w:cs="Times New Roman"/>
+          <w:color w:val="auto"/>
+          <w:sz w:val="24"/>
+          <w:szCs w:val="20"/>
+        </w:rPr>
+        <w:t>ing</w:t>
+      </w:r>
+      <w:r>
+        <w:rPr>
+          <w:rFonts w:ascii="Times New Roman" w:hAnsi="Times New Roman" w:cs="Times New Roman"/>
+          <w:color w:val="auto"/>
+          <w:sz w:val="24"/>
+          <w:szCs w:val="20"/>
+        </w:rPr>
+        <w:t xml:space="preserve"> the configuration of the VMs using an Ansible playbook.</w:t>
+      </w:r>
+    </w:p>
+    <w:p>
+      <w:pPr>
+        <w:pStyle w:val="ListParagraph"/>
+        <w:numPr>
+          <w:ilvl w:val="0"/>
+          <w:numId w:val="19"/>
+        </w:numPr>
+        <w:tabs>
+          <w:tab w:val="left" w:pos="180"/>
+        </w:tabs>
+        <w:rPr>
+          <w:rFonts w:ascii="Times New Roman" w:hAnsi="Times New Roman" w:cs="Times New Roman"/>
+          <w:color w:val="auto"/>
+          <w:sz w:val="24"/>
+          <w:szCs w:val="20"/>
+        </w:rPr>
+      </w:pPr>
+      <w:r>
+        <w:rPr>
+          <w:rFonts w:ascii="Times New Roman" w:hAnsi="Times New Roman" w:cs="Times New Roman"/>
+          <w:color w:val="auto"/>
+          <w:sz w:val="24"/>
+          <w:szCs w:val="20"/>
+        </w:rPr>
+        <w:t>Publish</w:t>
+      </w:r>
+      <w:r>
+        <w:rPr>
+          <w:rFonts w:ascii="Times New Roman" w:hAnsi="Times New Roman" w:cs="Times New Roman"/>
+          <w:color w:val="auto"/>
+          <w:sz w:val="24"/>
+          <w:szCs w:val="20"/>
+        </w:rPr>
+        <w:t>ing</w:t>
+      </w:r>
+      <w:r>
+        <w:rPr>
+          <w:rFonts w:ascii="Times New Roman" w:hAnsi="Times New Roman" w:cs="Times New Roman"/>
+          <w:color w:val="auto"/>
+          <w:sz w:val="24"/>
+          <w:szCs w:val="20"/>
+        </w:rPr>
+        <w:t xml:space="preserve"> a .NET CORE web application to configured machines directly through Visual Studio using Web Deploy.</w:t>
+      </w:r>
+    </w:p>
+    <w:p>
+      <w:pPr>
+        <w:tabs>
+          <w:tab w:val="left" w:pos="180"/>
+        </w:tabs>
+        <w:rPr>
+          <w:rFonts w:ascii="Times New Roman" w:hAnsi="Times New Roman" w:cs="Times New Roman"/>
+          <w:color w:val="auto"/>
+          <w:sz w:val="24"/>
+          <w:szCs w:val="20"/>
+        </w:rPr>
+      </w:pPr>
+    </w:p>
+    <w:p>
+      <w:pPr>
+        <w:tabs>
+          <w:tab w:val="left" w:pos="180"/>
+        </w:tabs>
+        <w:rPr>
+          <w:rFonts w:ascii="Times New Roman" w:hAnsi="Times New Roman" w:cs="Times New Roman"/>
+          <w:color w:val="auto"/>
+          <w:sz w:val="24"/>
+          <w:szCs w:val="20"/>
+        </w:rPr>
+      </w:pPr>
+      <w:r>
+        <w:rPr>
+          <w:rFonts w:ascii="Times New Roman" w:hAnsi="Times New Roman" w:cs="Times New Roman"/>
+          <w:color w:val="auto"/>
+          <w:sz w:val="24"/>
+          <w:szCs w:val="20"/>
+        </w:rPr>
+        <w:t>The next steps from h</w:t>
+      </w:r>
+      <w:r>
+        <w:rPr>
+          <w:rFonts w:ascii="Times New Roman" w:hAnsi="Times New Roman" w:cs="Times New Roman"/>
+          <w:color w:val="auto"/>
+          <w:sz w:val="24"/>
+          <w:szCs w:val="20"/>
+        </w:rPr>
+        <w:t xml:space="preserve">ere could be automating this process further </w:t>
+      </w:r>
+      <w:r>
+        <w:rPr>
+          <w:rFonts w:ascii="Times New Roman" w:hAnsi="Times New Roman" w:cs="Times New Roman"/>
+          <w:color w:val="auto"/>
+          <w:sz w:val="24"/>
+          <w:szCs w:val="20"/>
+        </w:rPr>
+        <w:t xml:space="preserve">by </w:t>
+      </w:r>
+      <w:r>
+        <w:rPr>
+          <w:rFonts w:ascii="Times New Roman" w:hAnsi="Times New Roman" w:cs="Times New Roman"/>
+          <w:color w:val="auto"/>
+          <w:sz w:val="24"/>
+          <w:szCs w:val="20"/>
+        </w:rPr>
+        <w:t>configuring</w:t>
+      </w:r>
+      <w:r>
+        <w:rPr>
+          <w:rFonts w:ascii="Times New Roman" w:hAnsi="Times New Roman" w:cs="Times New Roman"/>
+          <w:color w:val="auto"/>
+          <w:sz w:val="24"/>
+          <w:szCs w:val="20"/>
+        </w:rPr>
+        <w:t xml:space="preserve"> these steps into a CI/CD (Continuous Integration/Continuous De</w:t>
+      </w:r>
+      <w:r>
+        <w:rPr>
+          <w:rFonts w:ascii="Times New Roman" w:hAnsi="Times New Roman" w:cs="Times New Roman"/>
+          <w:color w:val="auto"/>
+          <w:sz w:val="24"/>
+          <w:szCs w:val="20"/>
+        </w:rPr>
+        <w:t>ployment</w:t>
+      </w:r>
+      <w:r>
+        <w:rPr>
+          <w:rFonts w:ascii="Times New Roman" w:hAnsi="Times New Roman" w:cs="Times New Roman"/>
+          <w:color w:val="auto"/>
+          <w:sz w:val="24"/>
+          <w:szCs w:val="20"/>
+        </w:rPr>
+        <w:t>)</w:t>
+      </w:r>
+      <w:r>
+        <w:rPr>
+          <w:rFonts w:ascii="Times New Roman" w:hAnsi="Times New Roman" w:cs="Times New Roman"/>
+          <w:color w:val="auto"/>
+          <w:sz w:val="24"/>
+          <w:szCs w:val="20"/>
+        </w:rPr>
+        <w:t xml:space="preserve"> </w:t>
+      </w:r>
+      <w:r>
+        <w:rPr>
+          <w:rFonts w:ascii="Times New Roman" w:hAnsi="Times New Roman" w:cs="Times New Roman"/>
+          <w:color w:val="auto"/>
+          <w:sz w:val="24"/>
+          <w:szCs w:val="20"/>
+        </w:rPr>
+        <w:t>pipeline</w:t>
+      </w:r>
+      <w:r>
+        <w:rPr>
+          <w:rFonts w:ascii="Times New Roman" w:hAnsi="Times New Roman" w:cs="Times New Roman"/>
+          <w:color w:val="auto"/>
+          <w:sz w:val="24"/>
+          <w:szCs w:val="20"/>
+        </w:rPr>
+        <w:t>.</w:t>
+      </w:r>
+      <w:r>
+        <w:rPr>
+          <w:rFonts w:ascii="Times New Roman" w:hAnsi="Times New Roman" w:cs="Times New Roman"/>
+          <w:color w:val="auto"/>
+          <w:sz w:val="24"/>
+          <w:szCs w:val="20"/>
+        </w:rPr>
+        <w:t xml:space="preserve"> This would even automate the process of manually executing the Terraform and Ansible scripts</w:t>
+      </w:r>
+      <w:r>
+        <w:rPr>
+          <w:rFonts w:ascii="Times New Roman" w:hAnsi="Times New Roman" w:cs="Times New Roman"/>
+          <w:color w:val="auto"/>
+          <w:sz w:val="24"/>
+          <w:szCs w:val="20"/>
+        </w:rPr>
+        <w:t xml:space="preserve"> </w:t>
+      </w:r>
+      <w:r>
+        <w:rPr>
+          <w:rFonts w:ascii="Times New Roman" w:hAnsi="Times New Roman" w:cs="Times New Roman"/>
+          <w:color w:val="auto"/>
+          <w:sz w:val="24"/>
+          <w:szCs w:val="20"/>
+        </w:rPr>
+        <w:t xml:space="preserve">and replace it with just triggering </w:t>
+      </w:r>
+      <w:r>
+        <w:rPr>
+          <w:rFonts w:ascii="Times New Roman" w:hAnsi="Times New Roman" w:cs="Times New Roman"/>
+          <w:color w:val="auto"/>
+          <w:sz w:val="24"/>
+          <w:szCs w:val="20"/>
+        </w:rPr>
+        <w:t xml:space="preserve">build and release pipelines. While the process of configuring these steps into pipelines could be a little tricky, once achieved, this could make the life of the </w:t>
+      </w:r>
+      <w:r>
+        <w:rPr>
+          <w:rFonts w:ascii="Times New Roman" w:hAnsi="Times New Roman" w:cs="Times New Roman"/>
+          <w:color w:val="auto"/>
+          <w:sz w:val="24"/>
+          <w:szCs w:val="20"/>
+        </w:rPr>
+        <w:t xml:space="preserve">DevOps </w:t>
+      </w:r>
+      <w:r>
+        <w:rPr>
+          <w:rFonts w:ascii="Times New Roman" w:hAnsi="Times New Roman" w:cs="Times New Roman"/>
+          <w:color w:val="auto"/>
+          <w:sz w:val="24"/>
+          <w:szCs w:val="20"/>
+        </w:rPr>
+        <w:t>or cloud engineer much easier. This would mean that new environments could now be spun in a matter of minutes and that too without the worry of infrastructure deviations/drifts.</w:t>
+      </w:r>
     </w:p>
     <w:p>
       <w:pPr>
@@ -21394,9 +21859,10 @@
         <w:ind w:left="0"/>
         <w:rPr>
           <w:rFonts w:ascii="Times New Roman" w:hAnsi="Times New Roman" w:cs="Times New Roman"/>
-          <w:color w:val="auto"/>
-          <w:sz w:val="24"/>
-          <w:szCs w:val="20"/>
+          <w:color w:val="0000FF"/>
+          <w:sz w:val="24"/>
+          <w:szCs w:val="20"/>
+          <w:u w:val="single"/>
         </w:rPr>
       </w:pPr>
       <w:r>
@@ -21434,11 +21900,151 @@
           <w:szCs w:val="20"/>
         </w:rPr>
       </w:pPr>
+      <w:r>
+        <w:rPr>
+          <w:rFonts w:ascii="Times New Roman" w:hAnsi="Times New Roman" w:cs="Times New Roman"/>
+          <w:color w:val="auto"/>
+          <w:sz w:val="24"/>
+          <w:szCs w:val="20"/>
+        </w:rPr>
+        <w:t xml:space="preserve">[5] </w:t>
+      </w:r>
+      <w:hyperlink r:id="rId63" w:history="1">
+        <w:r>
+          <w:rPr>
+            <w:rStyle w:val="Hyperlink"/>
+            <w:rFonts w:ascii="Times New Roman" w:hAnsi="Times New Roman" w:cs="Times New Roman"/>
+            <w:sz w:val="24"/>
+            <w:szCs w:val="20"/>
+          </w:rPr>
+          <w:t>https://medium.com/cloudnativeinfra/when-to-use-which-infrastructure-as-code-tool-665af289fbde</w:t>
+        </w:r>
+      </w:hyperlink>
+    </w:p>
+    <w:p>
+      <w:pPr>
+        <w:pStyle w:val="ListParagraph"/>
+        <w:tabs>
+          <w:tab w:val="left" w:pos="180"/>
+        </w:tabs>
+        <w:ind w:left="0"/>
+        <w:rPr>
+          <w:rFonts w:ascii="Times New Roman" w:hAnsi="Times New Roman" w:cs="Times New Roman"/>
+          <w:color w:val="auto"/>
+          <w:sz w:val="24"/>
+          <w:szCs w:val="20"/>
+        </w:rPr>
+      </w:pPr>
+      <w:r>
+        <w:rPr>
+          <w:rFonts w:ascii="Times New Roman" w:hAnsi="Times New Roman" w:cs="Times New Roman"/>
+          <w:color w:val="auto"/>
+          <w:sz w:val="24"/>
+          <w:szCs w:val="20"/>
+        </w:rPr>
+        <w:t xml:space="preserve">[6] </w:t>
+      </w:r>
+      <w:hyperlink r:id="rId64" w:history="1">
+        <w:r>
+          <w:rPr>
+            <w:rStyle w:val="Hyperlink"/>
+            <w:rFonts w:ascii="Times New Roman" w:hAnsi="Times New Roman" w:cs="Times New Roman"/>
+            <w:sz w:val="24"/>
+            <w:szCs w:val="20"/>
+          </w:rPr>
+          <w:t>https://azuredevopslabs.com/labs/vstsextend/terraform/</w:t>
+        </w:r>
+      </w:hyperlink>
+    </w:p>
+    <w:p>
+      <w:pPr>
+        <w:pStyle w:val="ListParagraph"/>
+        <w:tabs>
+          <w:tab w:val="left" w:pos="180"/>
+        </w:tabs>
+        <w:ind w:left="0"/>
+        <w:rPr>
+          <w:rFonts w:ascii="Times New Roman" w:hAnsi="Times New Roman" w:cs="Times New Roman"/>
+          <w:color w:val="auto"/>
+          <w:sz w:val="24"/>
+          <w:szCs w:val="20"/>
+        </w:rPr>
+      </w:pPr>
+      <w:r>
+        <w:rPr>
+          <w:rFonts w:ascii="Times New Roman" w:hAnsi="Times New Roman" w:cs="Times New Roman"/>
+          <w:color w:val="auto"/>
+          <w:sz w:val="24"/>
+          <w:szCs w:val="20"/>
+        </w:rPr>
+        <w:t xml:space="preserve">[7] </w:t>
+      </w:r>
+      <w:hyperlink r:id="rId65" w:history="1">
+        <w:r>
+          <w:rPr>
+            <w:rStyle w:val="Hyperlink"/>
+            <w:rFonts w:ascii="Times New Roman" w:hAnsi="Times New Roman" w:cs="Times New Roman"/>
+            <w:sz w:val="24"/>
+            <w:szCs w:val="20"/>
+          </w:rPr>
+          <w:t>https://azuredevopslabs.com/labs/vstsextend/ansible/</w:t>
+        </w:r>
+      </w:hyperlink>
+    </w:p>
+    <w:p>
+      <w:pPr>
+        <w:pStyle w:val="ListParagraph"/>
+        <w:tabs>
+          <w:tab w:val="left" w:pos="180"/>
+        </w:tabs>
+        <w:ind w:left="0"/>
+        <w:rPr>
+          <w:rFonts w:ascii="Times New Roman" w:hAnsi="Times New Roman" w:cs="Times New Roman"/>
+          <w:color w:val="auto"/>
+          <w:sz w:val="24"/>
+          <w:szCs w:val="20"/>
+        </w:rPr>
+      </w:pPr>
+      <w:r>
+        <w:rPr>
+          <w:rFonts w:ascii="Times New Roman" w:hAnsi="Times New Roman" w:cs="Times New Roman"/>
+          <w:color w:val="auto"/>
+          <w:sz w:val="24"/>
+          <w:szCs w:val="20"/>
+        </w:rPr>
+        <w:t xml:space="preserve">[8] </w:t>
+      </w:r>
+      <w:hyperlink r:id="rId66" w:history="1">
+        <w:r>
+          <w:rPr>
+            <w:rStyle w:val="Hyperlink"/>
+            <w:rFonts w:ascii="Times New Roman" w:hAnsi="Times New Roman" w:cs="Times New Roman"/>
+            <w:sz w:val="24"/>
+            <w:szCs w:val="20"/>
+          </w:rPr>
+          <w:t>https://dotnet.microsoft.com/learn/aspnet/hello-world-tutorial/intro</w:t>
+        </w:r>
+      </w:hyperlink>
+    </w:p>
+    <w:p>
+      <w:pPr>
+        <w:pStyle w:val="ListParagraph"/>
+        <w:tabs>
+          <w:tab w:val="left" w:pos="180"/>
+        </w:tabs>
+        <w:ind w:left="0"/>
+        <w:rPr>
+          <w:rFonts w:ascii="Times New Roman" w:hAnsi="Times New Roman" w:cs="Times New Roman"/>
+          <w:color w:val="auto"/>
+          <w:sz w:val="24"/>
+          <w:szCs w:val="20"/>
+        </w:rPr>
+      </w:pPr>
     </w:p>
     <w:sectPr>
-      <w:headerReference w:type="default" r:id="rId63"/>
-      <w:footerReference w:type="default" r:id="rId64"/>
-      <w:footerReference w:type="first" r:id="rId65"/>
+      <w:headerReference w:type="default" r:id="rId67"/>
+      <w:footerReference w:type="default" r:id="rId68"/>
+      <w:footerReference w:type="first" r:id="rId69"/>
       <w:pgSz w:w="12240" w:h="15840"/>
       <w:pgMar w:top="720" w:right="1152" w:bottom="720" w:left="1152" w:header="0" w:footer="0" w:gutter="0"/>
       <w:pgNumType w:start="1"/>
@@ -22578,6 +23184,95 @@
     </w:lvl>
   </w:abstractNum>
   <w:abstractNum w:abstractNumId="7" w15:restartNumberingAfterBreak="0">
+    <w:nsid w:val="21C94F31"/>
+    <w:multiLevelType w:val="hybridMultilevel"/>
+    <w:tmpl w:val="563823A0"/>
+    <w:lvl w:ilvl="0" w:tplc="4009000F">
+      <w:start w:val="1"/>
+      <w:numFmt w:val="decimal"/>
+      <w:lvlText w:val="%1."/>
+      <w:lvlJc w:val="left"/>
+      <w:pPr>
+        <w:ind w:left="720" w:hanging="360"/>
+      </w:pPr>
+      <w:rPr>
+        <w:rFonts w:hint="default"/>
+      </w:rPr>
+    </w:lvl>
+    <w:lvl w:ilvl="1" w:tplc="40090019" w:tentative="1">
+      <w:start w:val="1"/>
+      <w:numFmt w:val="lowerLetter"/>
+      <w:lvlText w:val="%2."/>
+      <w:lvlJc w:val="left"/>
+      <w:pPr>
+        <w:ind w:left="1440" w:hanging="360"/>
+      </w:pPr>
+    </w:lvl>
+    <w:lvl w:ilvl="2" w:tplc="4009001B" w:tentative="1">
+      <w:start w:val="1"/>
+      <w:numFmt w:val="lowerRoman"/>
+      <w:lvlText w:val="%3."/>
+      <w:lvlJc w:val="right"/>
+      <w:pPr>
+        <w:ind w:left="2160" w:hanging="180"/>
+      </w:pPr>
+    </w:lvl>
+    <w:lvl w:ilvl="3" w:tplc="4009000F" w:tentative="1">
+      <w:start w:val="1"/>
+      <w:numFmt w:val="decimal"/>
+      <w:lvlText w:val="%4."/>
+      <w:lvlJc w:val="left"/>
+      <w:pPr>
+        <w:ind w:left="2880" w:hanging="360"/>
+      </w:pPr>
+    </w:lvl>
+    <w:lvl w:ilvl="4" w:tplc="40090019" w:tentative="1">
+      <w:start w:val="1"/>
+      <w:numFmt w:val="lowerLetter"/>
+      <w:lvlText w:val="%5."/>
+      <w:lvlJc w:val="left"/>
+      <w:pPr>
+        <w:ind w:left="3600" w:hanging="360"/>
+      </w:pPr>
+    </w:lvl>
+    <w:lvl w:ilvl="5" w:tplc="4009001B" w:tentative="1">
+      <w:start w:val="1"/>
+      <w:numFmt w:val="lowerRoman"/>
+      <w:lvlText w:val="%6."/>
+      <w:lvlJc w:val="right"/>
+      <w:pPr>
+        <w:ind w:left="4320" w:hanging="180"/>
+      </w:pPr>
+    </w:lvl>
+    <w:lvl w:ilvl="6" w:tplc="4009000F" w:tentative="1">
+      <w:start w:val="1"/>
+      <w:numFmt w:val="decimal"/>
+      <w:lvlText w:val="%7."/>
+      <w:lvlJc w:val="left"/>
+      <w:pPr>
+        <w:ind w:left="5040" w:hanging="360"/>
+      </w:pPr>
+    </w:lvl>
+    <w:lvl w:ilvl="7" w:tplc="40090019" w:tentative="1">
+      <w:start w:val="1"/>
+      <w:numFmt w:val="lowerLetter"/>
+      <w:lvlText w:val="%8."/>
+      <w:lvlJc w:val="left"/>
+      <w:pPr>
+        <w:ind w:left="5760" w:hanging="360"/>
+      </w:pPr>
+    </w:lvl>
+    <w:lvl w:ilvl="8" w:tplc="4009001B" w:tentative="1">
+      <w:start w:val="1"/>
+      <w:numFmt w:val="lowerRoman"/>
+      <w:lvlText w:val="%9."/>
+      <w:lvlJc w:val="right"/>
+      <w:pPr>
+        <w:ind w:left="6480" w:hanging="180"/>
+      </w:pPr>
+    </w:lvl>
+  </w:abstractNum>
+  <w:abstractNum w:abstractNumId="8" w15:restartNumberingAfterBreak="0">
     <w:nsid w:val="2247457B"/>
     <w:multiLevelType w:val="multilevel"/>
     <w:tmpl w:val="64CEA980"/>
@@ -22694,7 +23389,7 @@
       </w:rPr>
     </w:lvl>
   </w:abstractNum>
-  <w:abstractNum w:abstractNumId="8" w15:restartNumberingAfterBreak="0">
+  <w:abstractNum w:abstractNumId="9" w15:restartNumberingAfterBreak="0">
     <w:nsid w:val="29ED2530"/>
     <w:multiLevelType w:val="hybridMultilevel"/>
     <w:tmpl w:val="9F2AB400"/>
@@ -22807,7 +23502,7 @@
       </w:rPr>
     </w:lvl>
   </w:abstractNum>
-  <w:abstractNum w:abstractNumId="9" w15:restartNumberingAfterBreak="0">
+  <w:abstractNum w:abstractNumId="10" w15:restartNumberingAfterBreak="0">
     <w:nsid w:val="2C5B6055"/>
     <w:multiLevelType w:val="multilevel"/>
     <w:tmpl w:val="AE6CD1BE"/>
@@ -22924,10 +23619,10 @@
       </w:rPr>
     </w:lvl>
   </w:abstractNum>
-  <w:abstractNum w:abstractNumId="10" w15:restartNumberingAfterBreak="0">
+  <w:abstractNum w:abstractNumId="11" w15:restartNumberingAfterBreak="0">
     <w:nsid w:val="2DC645C6"/>
     <w:multiLevelType w:val="hybridMultilevel"/>
-    <w:tmpl w:val="68E2FDFC"/>
+    <w:tmpl w:val="0D8CFA5A"/>
     <w:lvl w:ilvl="0" w:tplc="4009000F">
       <w:start w:val="1"/>
       <w:numFmt w:val="decimal"/>
@@ -23010,7 +23705,7 @@
       </w:pPr>
     </w:lvl>
   </w:abstractNum>
-  <w:abstractNum w:abstractNumId="11" w15:restartNumberingAfterBreak="0">
+  <w:abstractNum w:abstractNumId="12" w15:restartNumberingAfterBreak="0">
     <w:nsid w:val="37A03784"/>
     <w:multiLevelType w:val="hybridMultilevel"/>
     <w:tmpl w:val="E63AF4D6"/>
@@ -23123,7 +23818,7 @@
       </w:rPr>
     </w:lvl>
   </w:abstractNum>
-  <w:abstractNum w:abstractNumId="12" w15:restartNumberingAfterBreak="0">
+  <w:abstractNum w:abstractNumId="13" w15:restartNumberingAfterBreak="0">
     <w:nsid w:val="3B0D292E"/>
     <w:multiLevelType w:val="multilevel"/>
     <w:tmpl w:val="FBA0D132"/>
@@ -23240,7 +23935,7 @@
       </w:rPr>
     </w:lvl>
   </w:abstractNum>
-  <w:abstractNum w:abstractNumId="13" w15:restartNumberingAfterBreak="0">
+  <w:abstractNum w:abstractNumId="14" w15:restartNumberingAfterBreak="0">
     <w:nsid w:val="3BDD3A59"/>
     <w:multiLevelType w:val="hybridMultilevel"/>
     <w:tmpl w:val="42AAC54A"/>
@@ -23330,7 +24025,7 @@
       </w:pPr>
     </w:lvl>
   </w:abstractNum>
-  <w:abstractNum w:abstractNumId="14" w15:restartNumberingAfterBreak="0">
+  <w:abstractNum w:abstractNumId="15" w15:restartNumberingAfterBreak="0">
     <w:nsid w:val="3E712D06"/>
     <w:multiLevelType w:val="multilevel"/>
     <w:tmpl w:val="DFB24EEE"/>
@@ -23461,7 +24156,96 @@
       </w:rPr>
     </w:lvl>
   </w:abstractNum>
-  <w:abstractNum w:abstractNumId="15" w15:restartNumberingAfterBreak="0">
+  <w:abstractNum w:abstractNumId="16" w15:restartNumberingAfterBreak="0">
+    <w:nsid w:val="583E0D4E"/>
+    <w:multiLevelType w:val="hybridMultilevel"/>
+    <w:tmpl w:val="3DC651E2"/>
+    <w:lvl w:ilvl="0" w:tplc="4009000F">
+      <w:start w:val="1"/>
+      <w:numFmt w:val="decimal"/>
+      <w:lvlText w:val="%1."/>
+      <w:lvlJc w:val="left"/>
+      <w:pPr>
+        <w:ind w:left="720" w:hanging="360"/>
+      </w:pPr>
+      <w:rPr>
+        <w:rFonts w:hint="default"/>
+      </w:rPr>
+    </w:lvl>
+    <w:lvl w:ilvl="1" w:tplc="40090019" w:tentative="1">
+      <w:start w:val="1"/>
+      <w:numFmt w:val="lowerLetter"/>
+      <w:lvlText w:val="%2."/>
+      <w:lvlJc w:val="left"/>
+      <w:pPr>
+        <w:ind w:left="1440" w:hanging="360"/>
+      </w:pPr>
+    </w:lvl>
+    <w:lvl w:ilvl="2" w:tplc="4009001B" w:tentative="1">
+      <w:start w:val="1"/>
+      <w:numFmt w:val="lowerRoman"/>
+      <w:lvlText w:val="%3."/>
+      <w:lvlJc w:val="right"/>
+      <w:pPr>
+        <w:ind w:left="2160" w:hanging="180"/>
+      </w:pPr>
+    </w:lvl>
+    <w:lvl w:ilvl="3" w:tplc="4009000F" w:tentative="1">
+      <w:start w:val="1"/>
+      <w:numFmt w:val="decimal"/>
+      <w:lvlText w:val="%4."/>
+      <w:lvlJc w:val="left"/>
+      <w:pPr>
+        <w:ind w:left="2880" w:hanging="360"/>
+      </w:pPr>
+    </w:lvl>
+    <w:lvl w:ilvl="4" w:tplc="40090019" w:tentative="1">
+      <w:start w:val="1"/>
+      <w:numFmt w:val="lowerLetter"/>
+      <w:lvlText w:val="%5."/>
+      <w:lvlJc w:val="left"/>
+      <w:pPr>
+        <w:ind w:left="3600" w:hanging="360"/>
+      </w:pPr>
+    </w:lvl>
+    <w:lvl w:ilvl="5" w:tplc="4009001B" w:tentative="1">
+      <w:start w:val="1"/>
+      <w:numFmt w:val="lowerRoman"/>
+      <w:lvlText w:val="%6."/>
+      <w:lvlJc w:val="right"/>
+      <w:pPr>
+        <w:ind w:left="4320" w:hanging="180"/>
+      </w:pPr>
+    </w:lvl>
+    <w:lvl w:ilvl="6" w:tplc="4009000F" w:tentative="1">
+      <w:start w:val="1"/>
+      <w:numFmt w:val="decimal"/>
+      <w:lvlText w:val="%7."/>
+      <w:lvlJc w:val="left"/>
+      <w:pPr>
+        <w:ind w:left="5040" w:hanging="360"/>
+      </w:pPr>
+    </w:lvl>
+    <w:lvl w:ilvl="7" w:tplc="40090019" w:tentative="1">
+      <w:start w:val="1"/>
+      <w:numFmt w:val="lowerLetter"/>
+      <w:lvlText w:val="%8."/>
+      <w:lvlJc w:val="left"/>
+      <w:pPr>
+        <w:ind w:left="5760" w:hanging="360"/>
+      </w:pPr>
+    </w:lvl>
+    <w:lvl w:ilvl="8" w:tplc="4009001B" w:tentative="1">
+      <w:start w:val="1"/>
+      <w:numFmt w:val="lowerRoman"/>
+      <w:lvlText w:val="%9."/>
+      <w:lvlJc w:val="right"/>
+      <w:pPr>
+        <w:ind w:left="6480" w:hanging="180"/>
+      </w:pPr>
+    </w:lvl>
+  </w:abstractNum>
+  <w:abstractNum w:abstractNumId="17" w15:restartNumberingAfterBreak="0">
     <w:nsid w:val="69C43F1A"/>
     <w:multiLevelType w:val="multilevel"/>
     <w:tmpl w:val="4AD438E2"/>
@@ -23574,7 +24358,7 @@
       </w:rPr>
     </w:lvl>
   </w:abstractNum>
-  <w:abstractNum w:abstractNumId="16" w15:restartNumberingAfterBreak="0">
+  <w:abstractNum w:abstractNumId="18" w15:restartNumberingAfterBreak="0">
     <w:nsid w:val="722D0039"/>
     <w:multiLevelType w:val="hybridMultilevel"/>
     <w:tmpl w:val="56101614"/>
@@ -23663,7 +24447,7 @@
       </w:pPr>
     </w:lvl>
   </w:abstractNum>
-  <w:abstractNum w:abstractNumId="17" w15:restartNumberingAfterBreak="0">
+  <w:abstractNum w:abstractNumId="19" w15:restartNumberingAfterBreak="0">
     <w:nsid w:val="72E503EB"/>
     <w:multiLevelType w:val="hybridMultilevel"/>
     <w:tmpl w:val="D660D162"/>
@@ -23777,7 +24561,7 @@
     </w:lvl>
   </w:abstractNum>
   <w:num w:numId="1">
-    <w:abstractNumId w:val="16"/>
+    <w:abstractNumId w:val="18"/>
   </w:num>
   <w:num w:numId="2">
     <w:abstractNumId w:val="2"/>
@@ -23789,7 +24573,7 @@
     <w:abstractNumId w:val="4"/>
   </w:num>
   <w:num w:numId="5">
-    <w:abstractNumId w:val="17"/>
+    <w:abstractNumId w:val="19"/>
   </w:num>
   <w:num w:numId="6">
     <w:abstractNumId w:val="3"/>
@@ -23798,37 +24582,43 @@
     <w:abstractNumId w:val="6"/>
   </w:num>
   <w:num w:numId="8">
+    <w:abstractNumId w:val="17"/>
+  </w:num>
+  <w:num w:numId="9">
+    <w:abstractNumId w:val="10"/>
+  </w:num>
+  <w:num w:numId="10">
+    <w:abstractNumId w:val="13"/>
+  </w:num>
+  <w:num w:numId="11">
+    <w:abstractNumId w:val="14"/>
+  </w:num>
+  <w:num w:numId="12">
+    <w:abstractNumId w:val="8"/>
+  </w:num>
+  <w:num w:numId="13">
     <w:abstractNumId w:val="15"/>
   </w:num>
-  <w:num w:numId="9">
-    <w:abstractNumId w:val="9"/>
-  </w:num>
-  <w:num w:numId="10">
-    <w:abstractNumId w:val="12"/>
-  </w:num>
-  <w:num w:numId="11">
-    <w:abstractNumId w:val="13"/>
-  </w:num>
-  <w:num w:numId="12">
-    <w:abstractNumId w:val="7"/>
-  </w:num>
-  <w:num w:numId="13">
-    <w:abstractNumId w:val="14"/>
-  </w:num>
   <w:num w:numId="14">
-    <w:abstractNumId w:val="10"/>
+    <w:abstractNumId w:val="11"/>
   </w:num>
   <w:num w:numId="15">
-    <w:abstractNumId w:val="8"/>
+    <w:abstractNumId w:val="9"/>
   </w:num>
   <w:num w:numId="16">
     <w:abstractNumId w:val="5"/>
   </w:num>
   <w:num w:numId="17">
-    <w:abstractNumId w:val="11"/>
+    <w:abstractNumId w:val="12"/>
   </w:num>
   <w:num w:numId="18">
     <w:abstractNumId w:val="0"/>
+  </w:num>
+  <w:num w:numId="19">
+    <w:abstractNumId w:val="16"/>
+  </w:num>
+  <w:num w:numId="20">
+    <w:abstractNumId w:val="7"/>
   </w:num>
 </w:numbering>
 </file>

</xml_diff>